<commit_message>
Finiished system design document.docx
</commit_message>
<xml_diff>
--- a/docs/System design document/SystemDesignDocument.docx
+++ b/docs/System design document/SystemDesignDocument.docx
@@ -1,6 +1,6 @@
 
 <file path=word/document.xml><?xml version="1.0" encoding="utf-8"?>
-<w:document xmlns:wpc="http://schemas.microsoft.com/office/word/2010/wordprocessingCanvas" xmlns:cx="http://schemas.microsoft.com/office/drawing/2014/chartex" xmlns:cx1="http://schemas.microsoft.com/office/drawing/2015/9/8/chartex" xmlns:cx2="http://schemas.microsoft.com/office/drawing/2015/10/21/chartex" xmlns:cx3="http://schemas.microsoft.com/office/drawing/2016/5/9/chartex" xmlns:cx4="http://schemas.microsoft.com/office/drawing/2016/5/10/chartex" xmlns:cx5="http://schemas.microsoft.com/office/drawing/2016/5/11/chartex" xmlns:cx6="http://schemas.microsoft.com/office/drawing/2016/5/12/chartex" xmlns:cx7="http://schemas.microsoft.com/office/drawing/2016/5/13/chartex" xmlns:cx8="http://schemas.microsoft.com/office/drawing/2016/5/14/chartex" xmlns:mc="http://schemas.openxmlformats.org/markup-compatibility/2006" xmlns:aink="http://schemas.microsoft.com/office/drawing/2016/ink" xmlns:am3d="http://schemas.microsoft.com/office/drawing/2017/model3d" xmlns:o="urn:schemas-microsoft-com:office:office" xmlns:r="http://schemas.openxmlformats.org/officeDocument/2006/relationships" xmlns:m="http://schemas.openxmlformats.org/officeDocument/2006/math" xmlns:v="urn:schemas-microsoft-com:vml" xmlns:wp14="http://schemas.microsoft.com/office/word/2010/wordprocessingDrawing" xmlns:wp="http://schemas.openxmlformats.org/drawingml/2006/wordprocessingDrawing" xmlns:w10="urn:schemas-microsoft-com:office:word" xmlns:w="http://schemas.openxmlformats.org/wordprocessingml/2006/main" xmlns:w14="http://schemas.microsoft.com/office/word/2010/wordml" xmlns:w15="http://schemas.microsoft.com/office/word/2012/wordml" xmlns:w16cid="http://schemas.microsoft.com/office/word/2016/wordml/cid" xmlns:w16se="http://schemas.microsoft.com/office/word/2015/wordml/symex" xmlns:wpg="http://schemas.microsoft.com/office/word/2010/wordprocessingGroup" xmlns:wpi="http://schemas.microsoft.com/office/word/2010/wordprocessingInk" xmlns:wne="http://schemas.microsoft.com/office/word/2006/wordml" xmlns:wps="http://schemas.microsoft.com/office/word/2010/wordprocessingShape" mc:Ignorable="w14 w15 w16se w16cid wp14">
+<w:document xmlns:wpc="http://schemas.microsoft.com/office/word/2010/wordprocessingCanvas" xmlns:mc="http://schemas.openxmlformats.org/markup-compatibility/2006" xmlns:o="urn:schemas-microsoft-com:office:office" xmlns:r="http://schemas.openxmlformats.org/officeDocument/2006/relationships" xmlns:m="http://schemas.openxmlformats.org/officeDocument/2006/math" xmlns:v="urn:schemas-microsoft-com:vml" xmlns:wp14="http://schemas.microsoft.com/office/word/2010/wordprocessingDrawing" xmlns:wp="http://schemas.openxmlformats.org/drawingml/2006/wordprocessingDrawing" xmlns:w10="urn:schemas-microsoft-com:office:word" xmlns:w="http://schemas.openxmlformats.org/wordprocessingml/2006/main" xmlns:w14="http://schemas.microsoft.com/office/word/2010/wordml" xmlns:wpg="http://schemas.microsoft.com/office/word/2010/wordprocessingGroup" xmlns:wpi="http://schemas.microsoft.com/office/word/2010/wordprocessingInk" xmlns:wne="http://schemas.microsoft.com/office/word/2006/wordml" xmlns:wps="http://schemas.microsoft.com/office/word/2010/wordprocessingShape" mc:Ignorable="w14 wp14">
   <w:body>
     <w:p>
       <w:pPr>
@@ -242,7 +242,7 @@
           <w:kern w:val="3"/>
           <w:sz w:val="60"/>
           <w:szCs w:val="60"/>
-          <w:lang w:eastAsia="en-US"/>
+          <w:lang w:val="bg-BG" w:eastAsia="bg-BG"/>
         </w:rPr>
         <w:drawing>
           <wp:anchor distT="0" distB="0" distL="114300" distR="114300" simplePos="0" relativeHeight="251659264" behindDoc="1" locked="0" layoutInCell="1" allowOverlap="1" wp14:anchorId="0C1360DD" wp14:editId="5E77C2B1">
@@ -298,7 +298,7 @@
                     <pic:cNvPicPr/>
                   </pic:nvPicPr>
                   <pic:blipFill>
-                    <a:blip r:embed="rId8">
+                    <a:blip r:embed="rId9">
                       <a:extLst>
                         <a:ext uri="{28A0092B-C50C-407E-A947-70E740481C1C}">
                           <a14:useLocalDpi xmlns:a14="http://schemas.microsoft.com/office/drawing/2010/main" val="0"/>
@@ -428,8 +428,6 @@
       <w:pPr>
         <w:spacing w:line="240" w:lineRule="auto"/>
       </w:pPr>
-      <w:bookmarkStart w:id="0" w:name="_GoBack"/>
-      <w:bookmarkEnd w:id="0"/>
     </w:p>
     <w:p>
       <w:pPr>
@@ -1127,6 +1125,14 @@
     </w:p>
     <w:sdt>
       <w:sdtPr>
+        <w:rPr>
+          <w:rFonts w:asciiTheme="minorHAnsi" w:eastAsiaTheme="minorEastAsia" w:hAnsiTheme="minorHAnsi" w:cstheme="minorBidi"/>
+          <w:color w:val="auto"/>
+          <w:kern w:val="24"/>
+          <w:sz w:val="24"/>
+          <w:szCs w:val="24"/>
+          <w:lang w:eastAsia="ja-JP"/>
+        </w:rPr>
         <w:id w:val="-129793924"/>
         <w:docPartObj>
           <w:docPartGallery w:val="Table of Contents"/>
@@ -1135,15 +1141,9 @@
       </w:sdtPr>
       <w:sdtEndPr>
         <w:rPr>
-          <w:rFonts w:asciiTheme="minorHAnsi" w:eastAsiaTheme="minorEastAsia" w:hAnsiTheme="minorHAnsi" w:cstheme="minorBidi"/>
           <w:b/>
           <w:bCs/>
           <w:noProof/>
-          <w:color w:val="auto"/>
-          <w:kern w:val="24"/>
-          <w:sz w:val="24"/>
-          <w:szCs w:val="24"/>
-          <w:lang w:eastAsia="ja-JP"/>
         </w:rPr>
       </w:sdtEndPr>
       <w:sdtContent>
@@ -2044,7 +2044,7 @@
           <w:lang w:val="en-GB"/>
         </w:rPr>
       </w:pPr>
-      <w:bookmarkStart w:id="1" w:name="_Toc36164851"/>
+      <w:bookmarkStart w:id="0" w:name="_Toc36164851"/>
       <w:r>
         <w:rPr>
           <w:rFonts w:ascii="Arial" w:hAnsi="Arial" w:cs="Arial"/>
@@ -2054,7 +2054,7 @@
         <w:lastRenderedPageBreak/>
         <w:t>Hardware</w:t>
       </w:r>
-      <w:bookmarkEnd w:id="1"/>
+      <w:bookmarkEnd w:id="0"/>
     </w:p>
     <w:p>
       <w:pPr>
@@ -2249,7 +2249,7 @@
           <w:lang w:val="en-GB"/>
         </w:rPr>
       </w:pPr>
-      <w:bookmarkStart w:id="2" w:name="_Toc36164852"/>
+      <w:bookmarkStart w:id="1" w:name="_Toc36164852"/>
       <w:r>
         <w:rPr>
           <w:rFonts w:ascii="Arial" w:hAnsi="Arial" w:cs="Arial"/>
@@ -2258,7 +2258,7 @@
         </w:rPr>
         <w:t>Wiring diagram</w:t>
       </w:r>
-      <w:bookmarkEnd w:id="2"/>
+      <w:bookmarkEnd w:id="1"/>
     </w:p>
     <w:p>
       <w:pPr>
@@ -2287,7 +2287,7 @@
           <w:noProof/>
           <w:sz w:val="24"/>
           <w:szCs w:val="24"/>
-          <w:lang w:val="en-GB"/>
+          <w:lang w:eastAsia="bg-BG"/>
         </w:rPr>
         <w:drawing>
           <wp:inline distT="0" distB="0" distL="0" distR="0" wp14:anchorId="3225AA12" wp14:editId="69FA3DAB">
@@ -2305,7 +2305,7 @@
                     <pic:cNvPicPr/>
                   </pic:nvPicPr>
                   <pic:blipFill>
-                    <a:blip r:embed="rId9">
+                    <a:blip r:embed="rId10">
                       <a:extLst>
                         <a:ext uri="{28A0092B-C50C-407E-A947-70E740481C1C}">
                           <a14:useLocalDpi xmlns:a14="http://schemas.microsoft.com/office/drawing/2010/main" val="0"/>
@@ -2355,7 +2355,7 @@
           <w:color w:val="auto"/>
         </w:rPr>
       </w:pPr>
-      <w:bookmarkStart w:id="3" w:name="_Toc36164853"/>
+      <w:bookmarkStart w:id="2" w:name="_Toc36164853"/>
       <w:r>
         <w:rPr>
           <w:rFonts w:ascii="Arial" w:hAnsi="Arial" w:cs="Arial"/>
@@ -2364,7 +2364,7 @@
         <w:lastRenderedPageBreak/>
         <w:t>System design</w:t>
       </w:r>
-      <w:bookmarkEnd w:id="3"/>
+      <w:bookmarkEnd w:id="2"/>
     </w:p>
     <w:p>
       <w:pPr>
@@ -2374,7 +2374,7 @@
           <w:rFonts w:ascii="Arial" w:hAnsi="Arial" w:cs="Arial"/>
         </w:rPr>
       </w:pPr>
-      <w:bookmarkStart w:id="4" w:name="_Toc36164854"/>
+      <w:bookmarkStart w:id="3" w:name="_Toc36164854"/>
       <w:r>
         <w:rPr>
           <w:rFonts w:ascii="Arial" w:hAnsi="Arial" w:cs="Arial"/>
@@ -2382,7 +2382,7 @@
         </w:rPr>
         <w:t>System context diagram</w:t>
       </w:r>
-      <w:bookmarkEnd w:id="4"/>
+      <w:bookmarkEnd w:id="3"/>
     </w:p>
     <w:p>
       <w:pPr>
@@ -2391,6 +2391,7 @@
       <w:r>
         <w:rPr>
           <w:noProof/>
+          <w:lang w:eastAsia="bg-BG"/>
         </w:rPr>
         <w:drawing>
           <wp:inline distT="0" distB="0" distL="0" distR="0">
@@ -2410,7 +2411,7 @@
                     </pic:cNvPicPr>
                   </pic:nvPicPr>
                   <pic:blipFill>
-                    <a:blip r:embed="rId10">
+                    <a:blip r:embed="rId11">
                       <a:extLst>
                         <a:ext uri="{28A0092B-C50C-407E-A947-70E740481C1C}">
                           <a14:useLocalDpi xmlns:a14="http://schemas.microsoft.com/office/drawing/2010/main" val="0"/>
@@ -2458,40 +2459,75 @@
           <w:color w:val="auto"/>
         </w:rPr>
       </w:pPr>
-      <w:bookmarkStart w:id="5" w:name="_Toc36164855"/>
+      <w:bookmarkStart w:id="4" w:name="_Toc36164855"/>
       <w:r>
         <w:rPr>
           <w:rFonts w:ascii="Arial" w:hAnsi="Arial" w:cs="Arial"/>
           <w:color w:val="auto"/>
         </w:rPr>
+        <w:lastRenderedPageBreak/>
         <w:t>System architecture diagram</w:t>
       </w:r>
+      <w:bookmarkEnd w:id="4"/>
+    </w:p>
+    <w:p>
+      <w:pPr>
+        <w:ind w:left="-737"/>
+        <w:rPr>
+          <w:rFonts w:ascii="Arial" w:hAnsi="Arial" w:cs="Arial"/>
+          <w:lang w:eastAsia="en-US"/>
+        </w:rPr>
+      </w:pPr>
+      <w:r>
+        <w:rPr>
+          <w:rFonts w:ascii="Arial" w:hAnsi="Arial" w:cs="Arial"/>
+          <w:noProof/>
+          <w:lang w:val="bg-BG" w:eastAsia="bg-BG"/>
+        </w:rPr>
+        <w:drawing>
+          <wp:inline distT="0" distB="0" distL="0" distR="0">
+            <wp:extent cx="5731510" cy="3484245"/>
+            <wp:effectExtent l="0" t="0" r="2540" b="1905"/>
+            <wp:docPr id="7" name="Picture 7"/>
+            <wp:cNvGraphicFramePr>
+              <a:graphicFrameLocks xmlns:a="http://schemas.openxmlformats.org/drawingml/2006/main" noChangeAspect="1"/>
+            </wp:cNvGraphicFramePr>
+            <a:graphic xmlns:a="http://schemas.openxmlformats.org/drawingml/2006/main">
+              <a:graphicData uri="http://schemas.openxmlformats.org/drawingml/2006/picture">
+                <pic:pic xmlns:pic="http://schemas.openxmlformats.org/drawingml/2006/picture">
+                  <pic:nvPicPr>
+                    <pic:cNvPr id="0" name="Architecture Diagram.png"/>
+                    <pic:cNvPicPr/>
+                  </pic:nvPicPr>
+                  <pic:blipFill>
+                    <a:blip r:embed="rId12">
+                      <a:extLst>
+                        <a:ext uri="{28A0092B-C50C-407E-A947-70E740481C1C}">
+                          <a14:useLocalDpi xmlns:a14="http://schemas.microsoft.com/office/drawing/2010/main" val="0"/>
+                        </a:ext>
+                      </a:extLst>
+                    </a:blip>
+                    <a:stretch>
+                      <a:fillRect/>
+                    </a:stretch>
+                  </pic:blipFill>
+                  <pic:spPr>
+                    <a:xfrm>
+                      <a:off x="0" y="0"/>
+                      <a:ext cx="5731510" cy="3484245"/>
+                    </a:xfrm>
+                    <a:prstGeom prst="rect">
+                      <a:avLst/>
+                    </a:prstGeom>
+                  </pic:spPr>
+                </pic:pic>
+              </a:graphicData>
+            </a:graphic>
+          </wp:inline>
+        </w:drawing>
+      </w:r>
+      <w:bookmarkStart w:id="5" w:name="_GoBack"/>
       <w:bookmarkEnd w:id="5"/>
-    </w:p>
-    <w:p>
-      <w:pPr>
-        <w:ind w:left="-737"/>
-        <w:rPr>
-          <w:rFonts w:ascii="Arial" w:hAnsi="Arial" w:cs="Arial"/>
-          <w:lang w:eastAsia="en-US"/>
-        </w:rPr>
-      </w:pPr>
-      <w:r>
-        <w:rPr>
-          <w:rFonts w:ascii="Arial" w:hAnsi="Arial" w:cs="Arial"/>
-          <w:lang w:eastAsia="en-US"/>
-        </w:rPr>
-        <w:t>[ missing – please update ]</w:t>
-      </w:r>
-    </w:p>
-    <w:p>
-      <w:pPr>
-        <w:ind w:left="-737"/>
-        <w:rPr>
-          <w:rFonts w:ascii="Arial" w:hAnsi="Arial" w:cs="Arial"/>
-          <w:lang w:eastAsia="en-US"/>
-        </w:rPr>
-      </w:pPr>
     </w:p>
     <w:p>
       <w:pPr>
@@ -2678,7 +2714,6 @@
           <w:color w:val="auto"/>
           <w:lang w:val="en-GB"/>
         </w:rPr>
-        <w:lastRenderedPageBreak/>
         <w:t>Control flow diagram</w:t>
       </w:r>
       <w:bookmarkEnd w:id="7"/>
@@ -2697,7 +2732,9 @@
       <w:r>
         <w:rPr>
           <w:noProof/>
-        </w:rPr>
+          <w:lang w:eastAsia="bg-BG"/>
+        </w:rPr>
+        <w:lastRenderedPageBreak/>
         <w:drawing>
           <wp:inline distT="0" distB="0" distL="0" distR="0">
             <wp:extent cx="2209800" cy="7814122"/>
@@ -2716,7 +2753,7 @@
                     </pic:cNvPicPr>
                   </pic:nvPicPr>
                   <pic:blipFill>
-                    <a:blip r:embed="rId11">
+                    <a:blip r:embed="rId13">
                       <a:extLst>
                         <a:ext uri="{28A0092B-C50C-407E-A947-70E740481C1C}">
                           <a14:useLocalDpi xmlns:a14="http://schemas.microsoft.com/office/drawing/2010/main" val="0"/>
@@ -2816,6 +2853,7 @@
       <w:r>
         <w:rPr>
           <w:noProof/>
+          <w:lang w:eastAsia="bg-BG"/>
         </w:rPr>
         <w:drawing>
           <wp:inline distT="0" distB="0" distL="0" distR="0">
@@ -2835,7 +2873,7 @@
                     </pic:cNvPicPr>
                   </pic:nvPicPr>
                   <pic:blipFill>
-                    <a:blip r:embed="rId12">
+                    <a:blip r:embed="rId14">
                       <a:extLst>
                         <a:ext uri="{28A0092B-C50C-407E-A947-70E740481C1C}">
                           <a14:useLocalDpi xmlns:a14="http://schemas.microsoft.com/office/drawing/2010/main" val="0"/>
@@ -2905,6 +2943,7 @@
       <w:r>
         <w:rPr>
           <w:noProof/>
+          <w:lang w:eastAsia="bg-BG"/>
         </w:rPr>
         <w:drawing>
           <wp:inline distT="0" distB="0" distL="0" distR="0">
@@ -2924,7 +2963,7 @@
                     </pic:cNvPicPr>
                   </pic:nvPicPr>
                   <pic:blipFill>
-                    <a:blip r:embed="rId13">
+                    <a:blip r:embed="rId15">
                       <a:extLst>
                         <a:ext uri="{28A0092B-C50C-407E-A947-70E740481C1C}">
                           <a14:useLocalDpi xmlns:a14="http://schemas.microsoft.com/office/drawing/2010/main" val="0"/>
@@ -2957,7 +2996,7 @@
       </w:r>
     </w:p>
     <w:sectPr>
-      <w:footerReference w:type="default" r:id="rId14"/>
+      <w:footerReference w:type="default" r:id="rId16"/>
       <w:pgSz w:w="11906" w:h="16838"/>
       <w:pgMar w:top="1440" w:right="1440" w:bottom="1440" w:left="1440" w:header="708" w:footer="708" w:gutter="0"/>
       <w:cols w:space="708"/>
@@ -2968,7 +3007,7 @@
 </file>
 
 <file path=word/endnotes.xml><?xml version="1.0" encoding="utf-8"?>
-<w:endnotes xmlns:wpc="http://schemas.microsoft.com/office/word/2010/wordprocessingCanvas" xmlns:cx="http://schemas.microsoft.com/office/drawing/2014/chartex" xmlns:cx1="http://schemas.microsoft.com/office/drawing/2015/9/8/chartex" xmlns:cx2="http://schemas.microsoft.com/office/drawing/2015/10/21/chartex" xmlns:cx3="http://schemas.microsoft.com/office/drawing/2016/5/9/chartex" xmlns:cx4="http://schemas.microsoft.com/office/drawing/2016/5/10/chartex" xmlns:cx5="http://schemas.microsoft.com/office/drawing/2016/5/11/chartex" xmlns:cx6="http://schemas.microsoft.com/office/drawing/2016/5/12/chartex" xmlns:cx7="http://schemas.microsoft.com/office/drawing/2016/5/13/chartex" xmlns:cx8="http://schemas.microsoft.com/office/drawing/2016/5/14/chartex" xmlns:mc="http://schemas.openxmlformats.org/markup-compatibility/2006" xmlns:aink="http://schemas.microsoft.com/office/drawing/2016/ink" xmlns:am3d="http://schemas.microsoft.com/office/drawing/2017/model3d" xmlns:o="urn:schemas-microsoft-com:office:office" xmlns:r="http://schemas.openxmlformats.org/officeDocument/2006/relationships" xmlns:m="http://schemas.openxmlformats.org/officeDocument/2006/math" xmlns:v="urn:schemas-microsoft-com:vml" xmlns:wp14="http://schemas.microsoft.com/office/word/2010/wordprocessingDrawing" xmlns:wp="http://schemas.openxmlformats.org/drawingml/2006/wordprocessingDrawing" xmlns:w10="urn:schemas-microsoft-com:office:word" xmlns:w="http://schemas.openxmlformats.org/wordprocessingml/2006/main" xmlns:w14="http://schemas.microsoft.com/office/word/2010/wordml" xmlns:w15="http://schemas.microsoft.com/office/word/2012/wordml" xmlns:w16cid="http://schemas.microsoft.com/office/word/2016/wordml/cid" xmlns:w16se="http://schemas.microsoft.com/office/word/2015/wordml/symex" xmlns:wpg="http://schemas.microsoft.com/office/word/2010/wordprocessingGroup" xmlns:wpi="http://schemas.microsoft.com/office/word/2010/wordprocessingInk" xmlns:wne="http://schemas.microsoft.com/office/word/2006/wordml" xmlns:wps="http://schemas.microsoft.com/office/word/2010/wordprocessingShape" mc:Ignorable="w14 w15 w16se w16cid wp14">
+<w:endnotes xmlns:wpc="http://schemas.microsoft.com/office/word/2010/wordprocessingCanvas" xmlns:mc="http://schemas.openxmlformats.org/markup-compatibility/2006" xmlns:o="urn:schemas-microsoft-com:office:office" xmlns:r="http://schemas.openxmlformats.org/officeDocument/2006/relationships" xmlns:m="http://schemas.openxmlformats.org/officeDocument/2006/math" xmlns:v="urn:schemas-microsoft-com:vml" xmlns:wp14="http://schemas.microsoft.com/office/word/2010/wordprocessingDrawing" xmlns:wp="http://schemas.openxmlformats.org/drawingml/2006/wordprocessingDrawing" xmlns:w10="urn:schemas-microsoft-com:office:word" xmlns:w="http://schemas.openxmlformats.org/wordprocessingml/2006/main" xmlns:w14="http://schemas.microsoft.com/office/word/2010/wordml" xmlns:wpg="http://schemas.microsoft.com/office/word/2010/wordprocessingGroup" xmlns:wpi="http://schemas.microsoft.com/office/word/2010/wordprocessingInk" xmlns:wne="http://schemas.microsoft.com/office/word/2006/wordml" xmlns:wps="http://schemas.microsoft.com/office/word/2010/wordprocessingShape" mc:Ignorable="w14 wp14">
   <w:endnote w:type="separator" w:id="-1">
     <w:p>
       <w:pPr>
@@ -2993,7 +3032,7 @@
 </file>
 
 <file path=word/footer1.xml><?xml version="1.0" encoding="utf-8"?>
-<w:ftr xmlns:wpc="http://schemas.microsoft.com/office/word/2010/wordprocessingCanvas" xmlns:cx="http://schemas.microsoft.com/office/drawing/2014/chartex" xmlns:cx1="http://schemas.microsoft.com/office/drawing/2015/9/8/chartex" xmlns:cx2="http://schemas.microsoft.com/office/drawing/2015/10/21/chartex" xmlns:cx3="http://schemas.microsoft.com/office/drawing/2016/5/9/chartex" xmlns:cx4="http://schemas.microsoft.com/office/drawing/2016/5/10/chartex" xmlns:cx5="http://schemas.microsoft.com/office/drawing/2016/5/11/chartex" xmlns:cx6="http://schemas.microsoft.com/office/drawing/2016/5/12/chartex" xmlns:cx7="http://schemas.microsoft.com/office/drawing/2016/5/13/chartex" xmlns:cx8="http://schemas.microsoft.com/office/drawing/2016/5/14/chartex" xmlns:mc="http://schemas.openxmlformats.org/markup-compatibility/2006" xmlns:aink="http://schemas.microsoft.com/office/drawing/2016/ink" xmlns:am3d="http://schemas.microsoft.com/office/drawing/2017/model3d" xmlns:o="urn:schemas-microsoft-com:office:office" xmlns:r="http://schemas.openxmlformats.org/officeDocument/2006/relationships" xmlns:m="http://schemas.openxmlformats.org/officeDocument/2006/math" xmlns:v="urn:schemas-microsoft-com:vml" xmlns:wp14="http://schemas.microsoft.com/office/word/2010/wordprocessingDrawing" xmlns:wp="http://schemas.openxmlformats.org/drawingml/2006/wordprocessingDrawing" xmlns:w10="urn:schemas-microsoft-com:office:word" xmlns:w="http://schemas.openxmlformats.org/wordprocessingml/2006/main" xmlns:w14="http://schemas.microsoft.com/office/word/2010/wordml" xmlns:w15="http://schemas.microsoft.com/office/word/2012/wordml" xmlns:w16cid="http://schemas.microsoft.com/office/word/2016/wordml/cid" xmlns:w16se="http://schemas.microsoft.com/office/word/2015/wordml/symex" xmlns:wpg="http://schemas.microsoft.com/office/word/2010/wordprocessingGroup" xmlns:wpi="http://schemas.microsoft.com/office/word/2010/wordprocessingInk" xmlns:wne="http://schemas.microsoft.com/office/word/2006/wordml" xmlns:wps="http://schemas.microsoft.com/office/word/2010/wordprocessingShape" mc:Ignorable="w14 w15 w16se w16cid wp14">
+<w:ftr xmlns:wpc="http://schemas.microsoft.com/office/word/2010/wordprocessingCanvas" xmlns:mc="http://schemas.openxmlformats.org/markup-compatibility/2006" xmlns:o="urn:schemas-microsoft-com:office:office" xmlns:r="http://schemas.openxmlformats.org/officeDocument/2006/relationships" xmlns:m="http://schemas.openxmlformats.org/officeDocument/2006/math" xmlns:v="urn:schemas-microsoft-com:vml" xmlns:wp14="http://schemas.microsoft.com/office/word/2010/wordprocessingDrawing" xmlns:wp="http://schemas.openxmlformats.org/drawingml/2006/wordprocessingDrawing" xmlns:w10="urn:schemas-microsoft-com:office:word" xmlns:w="http://schemas.openxmlformats.org/wordprocessingml/2006/main" xmlns:w14="http://schemas.microsoft.com/office/word/2010/wordml" xmlns:wpg="http://schemas.microsoft.com/office/word/2010/wordprocessingGroup" xmlns:wpi="http://schemas.microsoft.com/office/word/2010/wordprocessingInk" xmlns:wne="http://schemas.microsoft.com/office/word/2006/wordml" xmlns:wps="http://schemas.microsoft.com/office/word/2010/wordprocessingShape" mc:Ignorable="w14 wp14">
   <w:p>
     <w:pPr>
       <w:pStyle w:val="Footer"/>
@@ -3031,7 +3070,7 @@
         <w:rFonts w:ascii="Arial" w:hAnsi="Arial" w:cs="Arial"/>
         <w:noProof/>
       </w:rPr>
-      <w:t>2</w:t>
+      <w:t>5</w:t>
     </w:r>
     <w:r>
       <w:rPr>
@@ -3068,7 +3107,7 @@
         <w:rFonts w:ascii="Arial" w:hAnsi="Arial" w:cs="Arial"/>
         <w:noProof/>
       </w:rPr>
-      <w:t>2</w:t>
+      <w:t>7</w:t>
     </w:r>
     <w:r>
       <w:rPr>
@@ -3086,7 +3125,7 @@
 </file>
 
 <file path=word/footnotes.xml><?xml version="1.0" encoding="utf-8"?>
-<w:footnotes xmlns:wpc="http://schemas.microsoft.com/office/word/2010/wordprocessingCanvas" xmlns:cx="http://schemas.microsoft.com/office/drawing/2014/chartex" xmlns:cx1="http://schemas.microsoft.com/office/drawing/2015/9/8/chartex" xmlns:cx2="http://schemas.microsoft.com/office/drawing/2015/10/21/chartex" xmlns:cx3="http://schemas.microsoft.com/office/drawing/2016/5/9/chartex" xmlns:cx4="http://schemas.microsoft.com/office/drawing/2016/5/10/chartex" xmlns:cx5="http://schemas.microsoft.com/office/drawing/2016/5/11/chartex" xmlns:cx6="http://schemas.microsoft.com/office/drawing/2016/5/12/chartex" xmlns:cx7="http://schemas.microsoft.com/office/drawing/2016/5/13/chartex" xmlns:cx8="http://schemas.microsoft.com/office/drawing/2016/5/14/chartex" xmlns:mc="http://schemas.openxmlformats.org/markup-compatibility/2006" xmlns:aink="http://schemas.microsoft.com/office/drawing/2016/ink" xmlns:am3d="http://schemas.microsoft.com/office/drawing/2017/model3d" xmlns:o="urn:schemas-microsoft-com:office:office" xmlns:r="http://schemas.openxmlformats.org/officeDocument/2006/relationships" xmlns:m="http://schemas.openxmlformats.org/officeDocument/2006/math" xmlns:v="urn:schemas-microsoft-com:vml" xmlns:wp14="http://schemas.microsoft.com/office/word/2010/wordprocessingDrawing" xmlns:wp="http://schemas.openxmlformats.org/drawingml/2006/wordprocessingDrawing" xmlns:w10="urn:schemas-microsoft-com:office:word" xmlns:w="http://schemas.openxmlformats.org/wordprocessingml/2006/main" xmlns:w14="http://schemas.microsoft.com/office/word/2010/wordml" xmlns:w15="http://schemas.microsoft.com/office/word/2012/wordml" xmlns:w16cid="http://schemas.microsoft.com/office/word/2016/wordml/cid" xmlns:w16se="http://schemas.microsoft.com/office/word/2015/wordml/symex" xmlns:wpg="http://schemas.microsoft.com/office/word/2010/wordprocessingGroup" xmlns:wpi="http://schemas.microsoft.com/office/word/2010/wordprocessingInk" xmlns:wne="http://schemas.microsoft.com/office/word/2006/wordml" xmlns:wps="http://schemas.microsoft.com/office/word/2010/wordprocessingShape" mc:Ignorable="w14 w15 w16se w16cid wp14">
+<w:footnotes xmlns:wpc="http://schemas.microsoft.com/office/word/2010/wordprocessingCanvas" xmlns:mc="http://schemas.openxmlformats.org/markup-compatibility/2006" xmlns:o="urn:schemas-microsoft-com:office:office" xmlns:r="http://schemas.openxmlformats.org/officeDocument/2006/relationships" xmlns:m="http://schemas.openxmlformats.org/officeDocument/2006/math" xmlns:v="urn:schemas-microsoft-com:vml" xmlns:wp14="http://schemas.microsoft.com/office/word/2010/wordprocessingDrawing" xmlns:wp="http://schemas.openxmlformats.org/drawingml/2006/wordprocessingDrawing" xmlns:w10="urn:schemas-microsoft-com:office:word" xmlns:w="http://schemas.openxmlformats.org/wordprocessingml/2006/main" xmlns:w14="http://schemas.microsoft.com/office/word/2010/wordml" xmlns:wpg="http://schemas.microsoft.com/office/word/2010/wordprocessingGroup" xmlns:wpi="http://schemas.microsoft.com/office/word/2010/wordprocessingInk" xmlns:wne="http://schemas.microsoft.com/office/word/2006/wordml" xmlns:wps="http://schemas.microsoft.com/office/word/2010/wordprocessingShape" mc:Ignorable="w14 wp14">
   <w:footnote w:type="separator" w:id="-1">
     <w:p>
       <w:pPr>
@@ -3111,8 +3150,8 @@
 </file>
 
 <file path=word/numbering.xml><?xml version="1.0" encoding="utf-8"?>
-<w:numbering xmlns:wpc="http://schemas.microsoft.com/office/word/2010/wordprocessingCanvas" xmlns:cx="http://schemas.microsoft.com/office/drawing/2014/chartex" xmlns:cx1="http://schemas.microsoft.com/office/drawing/2015/9/8/chartex" xmlns:cx2="http://schemas.microsoft.com/office/drawing/2015/10/21/chartex" xmlns:cx3="http://schemas.microsoft.com/office/drawing/2016/5/9/chartex" xmlns:cx4="http://schemas.microsoft.com/office/drawing/2016/5/10/chartex" xmlns:cx5="http://schemas.microsoft.com/office/drawing/2016/5/11/chartex" xmlns:cx6="http://schemas.microsoft.com/office/drawing/2016/5/12/chartex" xmlns:cx7="http://schemas.microsoft.com/office/drawing/2016/5/13/chartex" xmlns:cx8="http://schemas.microsoft.com/office/drawing/2016/5/14/chartex" xmlns:mc="http://schemas.openxmlformats.org/markup-compatibility/2006" xmlns:aink="http://schemas.microsoft.com/office/drawing/2016/ink" xmlns:am3d="http://schemas.microsoft.com/office/drawing/2017/model3d" xmlns:o="urn:schemas-microsoft-com:office:office" xmlns:r="http://schemas.openxmlformats.org/officeDocument/2006/relationships" xmlns:m="http://schemas.openxmlformats.org/officeDocument/2006/math" xmlns:v="urn:schemas-microsoft-com:vml" xmlns:wp14="http://schemas.microsoft.com/office/word/2010/wordprocessingDrawing" xmlns:wp="http://schemas.openxmlformats.org/drawingml/2006/wordprocessingDrawing" xmlns:w10="urn:schemas-microsoft-com:office:word" xmlns:w="http://schemas.openxmlformats.org/wordprocessingml/2006/main" xmlns:w14="http://schemas.microsoft.com/office/word/2010/wordml" xmlns:w15="http://schemas.microsoft.com/office/word/2012/wordml" xmlns:w16cid="http://schemas.microsoft.com/office/word/2016/wordml/cid" xmlns:w16se="http://schemas.microsoft.com/office/word/2015/wordml/symex" xmlns:wpg="http://schemas.microsoft.com/office/word/2010/wordprocessingGroup" xmlns:wpi="http://schemas.microsoft.com/office/word/2010/wordprocessingInk" xmlns:wne="http://schemas.microsoft.com/office/word/2006/wordml" xmlns:wps="http://schemas.microsoft.com/office/word/2010/wordprocessingShape" mc:Ignorable="w14 w15 w16se w16cid wp14">
-  <w:abstractNum w:abstractNumId="0" w15:restartNumberingAfterBreak="0">
+<w:numbering xmlns:wpc="http://schemas.microsoft.com/office/word/2010/wordprocessingCanvas" xmlns:mc="http://schemas.openxmlformats.org/markup-compatibility/2006" xmlns:o="urn:schemas-microsoft-com:office:office" xmlns:r="http://schemas.openxmlformats.org/officeDocument/2006/relationships" xmlns:m="http://schemas.openxmlformats.org/officeDocument/2006/math" xmlns:v="urn:schemas-microsoft-com:vml" xmlns:wp14="http://schemas.microsoft.com/office/word/2010/wordprocessingDrawing" xmlns:wp="http://schemas.openxmlformats.org/drawingml/2006/wordprocessingDrawing" xmlns:w10="urn:schemas-microsoft-com:office:word" xmlns:w="http://schemas.openxmlformats.org/wordprocessingml/2006/main" xmlns:w14="http://schemas.microsoft.com/office/word/2010/wordml" xmlns:wpg="http://schemas.microsoft.com/office/word/2010/wordprocessingGroup" xmlns:wpi="http://schemas.microsoft.com/office/word/2010/wordprocessingInk" xmlns:wne="http://schemas.microsoft.com/office/word/2006/wordml" xmlns:wps="http://schemas.microsoft.com/office/word/2010/wordprocessingShape" mc:Ignorable="w14 wp14">
+  <w:abstractNum w:abstractNumId="0">
     <w:nsid w:val="069405DA"/>
     <w:multiLevelType w:val="hybridMultilevel"/>
     <w:tmpl w:val="BA90A8C6"/>
@@ -3201,7 +3240,7 @@
       </w:pPr>
     </w:lvl>
   </w:abstractNum>
-  <w:abstractNum w:abstractNumId="1" w15:restartNumberingAfterBreak="0">
+  <w:abstractNum w:abstractNumId="1">
     <w:nsid w:val="679A5574"/>
     <w:multiLevelType w:val="hybridMultilevel"/>
     <w:tmpl w:val="F8AA31E2"/>
@@ -3287,7 +3326,7 @@
       </w:pPr>
     </w:lvl>
   </w:abstractNum>
-  <w:abstractNum w:abstractNumId="2" w15:restartNumberingAfterBreak="0">
+  <w:abstractNum w:abstractNumId="2">
     <w:nsid w:val="6CD60F0D"/>
     <w:multiLevelType w:val="hybridMultilevel"/>
     <w:tmpl w:val="573048A2"/>
@@ -3386,14 +3425,14 @@
 </file>
 
 <file path=word/styles.xml><?xml version="1.0" encoding="utf-8"?>
-<w:styles xmlns:mc="http://schemas.openxmlformats.org/markup-compatibility/2006" xmlns:r="http://schemas.openxmlformats.org/officeDocument/2006/relationships" xmlns:w="http://schemas.openxmlformats.org/wordprocessingml/2006/main" xmlns:w14="http://schemas.microsoft.com/office/word/2010/wordml" xmlns:w15="http://schemas.microsoft.com/office/word/2012/wordml" xmlns:w16cid="http://schemas.microsoft.com/office/word/2016/wordml/cid" xmlns:w16se="http://schemas.microsoft.com/office/word/2015/wordml/symex" mc:Ignorable="w14 w15 w16se w16cid">
+<w:styles xmlns:mc="http://schemas.openxmlformats.org/markup-compatibility/2006" xmlns:r="http://schemas.openxmlformats.org/officeDocument/2006/relationships" xmlns:w="http://schemas.openxmlformats.org/wordprocessingml/2006/main" xmlns:w14="http://schemas.microsoft.com/office/word/2010/wordml" mc:Ignorable="w14">
   <w:docDefaults>
     <w:rPrDefault>
       <w:rPr>
         <w:rFonts w:asciiTheme="minorHAnsi" w:eastAsiaTheme="minorHAnsi" w:hAnsiTheme="minorHAnsi" w:cstheme="minorBidi"/>
         <w:sz w:val="22"/>
         <w:szCs w:val="22"/>
-        <w:lang w:val="en-NL" w:eastAsia="en-US" w:bidi="ar-SA"/>
+        <w:lang w:val="bg-BG" w:eastAsia="en-US" w:bidi="ar-SA"/>
       </w:rPr>
     </w:rPrDefault>
     <w:pPrDefault>
@@ -3402,383 +3441,144 @@
       </w:pPr>
     </w:pPrDefault>
   </w:docDefaults>
-  <w:latentStyles w:defLockedState="0" w:defUIPriority="99" w:defSemiHidden="0" w:defUnhideWhenUsed="0" w:defQFormat="0" w:count="376">
-    <w:lsdException w:name="Normal" w:uiPriority="0" w:qFormat="1"/>
-    <w:lsdException w:name="heading 1" w:uiPriority="9" w:qFormat="1"/>
-    <w:lsdException w:name="heading 2" w:semiHidden="1" w:uiPriority="9" w:unhideWhenUsed="1" w:qFormat="1"/>
-    <w:lsdException w:name="heading 3" w:semiHidden="1" w:uiPriority="9" w:unhideWhenUsed="1" w:qFormat="1"/>
-    <w:lsdException w:name="heading 4" w:semiHidden="1" w:uiPriority="9" w:unhideWhenUsed="1" w:qFormat="1"/>
-    <w:lsdException w:name="heading 5" w:semiHidden="1" w:uiPriority="9" w:unhideWhenUsed="1" w:qFormat="1"/>
-    <w:lsdException w:name="heading 6" w:semiHidden="1" w:uiPriority="9" w:unhideWhenUsed="1" w:qFormat="1"/>
-    <w:lsdException w:name="heading 7" w:semiHidden="1" w:uiPriority="9" w:unhideWhenUsed="1" w:qFormat="1"/>
-    <w:lsdException w:name="heading 8" w:semiHidden="1" w:uiPriority="9" w:unhideWhenUsed="1" w:qFormat="1"/>
-    <w:lsdException w:name="heading 9" w:semiHidden="1" w:uiPriority="9" w:unhideWhenUsed="1" w:qFormat="1"/>
-    <w:lsdException w:name="index 1" w:semiHidden="1" w:unhideWhenUsed="1"/>
-    <w:lsdException w:name="index 2" w:semiHidden="1" w:unhideWhenUsed="1"/>
-    <w:lsdException w:name="index 3" w:semiHidden="1" w:unhideWhenUsed="1"/>
-    <w:lsdException w:name="index 4" w:semiHidden="1" w:unhideWhenUsed="1"/>
-    <w:lsdException w:name="index 5" w:semiHidden="1" w:unhideWhenUsed="1"/>
-    <w:lsdException w:name="index 6" w:semiHidden="1" w:unhideWhenUsed="1"/>
-    <w:lsdException w:name="index 7" w:semiHidden="1" w:unhideWhenUsed="1"/>
-    <w:lsdException w:name="index 8" w:semiHidden="1" w:unhideWhenUsed="1"/>
-    <w:lsdException w:name="index 9" w:semiHidden="1" w:unhideWhenUsed="1"/>
-    <w:lsdException w:name="toc 1" w:semiHidden="1" w:uiPriority="39" w:unhideWhenUsed="1"/>
-    <w:lsdException w:name="toc 2" w:semiHidden="1" w:uiPriority="39" w:unhideWhenUsed="1"/>
-    <w:lsdException w:name="toc 3" w:semiHidden="1" w:uiPriority="39" w:unhideWhenUsed="1"/>
-    <w:lsdException w:name="toc 4" w:semiHidden="1" w:uiPriority="39" w:unhideWhenUsed="1"/>
-    <w:lsdException w:name="toc 5" w:semiHidden="1" w:uiPriority="39" w:unhideWhenUsed="1"/>
-    <w:lsdException w:name="toc 6" w:semiHidden="1" w:uiPriority="39" w:unhideWhenUsed="1"/>
-    <w:lsdException w:name="toc 7" w:semiHidden="1" w:uiPriority="39" w:unhideWhenUsed="1"/>
-    <w:lsdException w:name="toc 8" w:semiHidden="1" w:uiPriority="39" w:unhideWhenUsed="1"/>
-    <w:lsdException w:name="toc 9" w:semiHidden="1" w:uiPriority="39" w:unhideWhenUsed="1"/>
-    <w:lsdException w:name="Normal Indent" w:semiHidden="1" w:unhideWhenUsed="1"/>
-    <w:lsdException w:name="footnote text" w:semiHidden="1" w:unhideWhenUsed="1"/>
-    <w:lsdException w:name="annotation text" w:semiHidden="1" w:unhideWhenUsed="1"/>
-    <w:lsdException w:name="header" w:semiHidden="1" w:unhideWhenUsed="1"/>
-    <w:lsdException w:name="footer" w:semiHidden="1" w:unhideWhenUsed="1"/>
-    <w:lsdException w:name="index heading" w:semiHidden="1" w:unhideWhenUsed="1"/>
-    <w:lsdException w:name="caption" w:semiHidden="1" w:uiPriority="35" w:unhideWhenUsed="1" w:qFormat="1"/>
-    <w:lsdException w:name="table of figures" w:semiHidden="1" w:unhideWhenUsed="1"/>
-    <w:lsdException w:name="envelope address" w:semiHidden="1" w:unhideWhenUsed="1"/>
-    <w:lsdException w:name="envelope return" w:semiHidden="1" w:unhideWhenUsed="1"/>
-    <w:lsdException w:name="footnote reference" w:semiHidden="1" w:unhideWhenUsed="1"/>
-    <w:lsdException w:name="annotation reference" w:semiHidden="1" w:unhideWhenUsed="1"/>
-    <w:lsdException w:name="line number" w:semiHidden="1" w:unhideWhenUsed="1"/>
-    <w:lsdException w:name="page number" w:semiHidden="1" w:unhideWhenUsed="1"/>
-    <w:lsdException w:name="endnote reference" w:semiHidden="1" w:unhideWhenUsed="1"/>
-    <w:lsdException w:name="endnote text" w:semiHidden="1" w:unhideWhenUsed="1"/>
-    <w:lsdException w:name="table of authorities" w:semiHidden="1" w:unhideWhenUsed="1"/>
-    <w:lsdException w:name="macro" w:semiHidden="1" w:unhideWhenUsed="1"/>
-    <w:lsdException w:name="toa heading" w:semiHidden="1" w:unhideWhenUsed="1"/>
-    <w:lsdException w:name="List" w:semiHidden="1" w:unhideWhenUsed="1"/>
-    <w:lsdException w:name="List Bullet" w:semiHidden="1" w:unhideWhenUsed="1"/>
-    <w:lsdException w:name="List Number" w:semiHidden="1" w:unhideWhenUsed="1"/>
-    <w:lsdException w:name="List 2" w:semiHidden="1" w:unhideWhenUsed="1"/>
-    <w:lsdException w:name="List 3" w:semiHidden="1" w:unhideWhenUsed="1"/>
-    <w:lsdException w:name="List 4" w:semiHidden="1" w:unhideWhenUsed="1"/>
-    <w:lsdException w:name="List 5" w:semiHidden="1" w:unhideWhenUsed="1"/>
-    <w:lsdException w:name="List Bullet 2" w:semiHidden="1" w:unhideWhenUsed="1"/>
-    <w:lsdException w:name="List Bullet 3" w:semiHidden="1" w:unhideWhenUsed="1"/>
-    <w:lsdException w:name="List Bullet 4" w:semiHidden="1" w:unhideWhenUsed="1"/>
-    <w:lsdException w:name="List Bullet 5" w:semiHidden="1" w:unhideWhenUsed="1"/>
-    <w:lsdException w:name="List Number 2" w:semiHidden="1" w:unhideWhenUsed="1"/>
-    <w:lsdException w:name="List Number 3" w:semiHidden="1" w:unhideWhenUsed="1"/>
-    <w:lsdException w:name="List Number 4" w:semiHidden="1" w:unhideWhenUsed="1"/>
-    <w:lsdException w:name="List Number 5" w:semiHidden="1" w:unhideWhenUsed="1"/>
-    <w:lsdException w:name="Title" w:uiPriority="10" w:qFormat="1"/>
-    <w:lsdException w:name="Closing" w:semiHidden="1" w:unhideWhenUsed="1"/>
-    <w:lsdException w:name="Signature" w:semiHidden="1" w:unhideWhenUsed="1"/>
-    <w:lsdException w:name="Default Paragraph Font" w:semiHidden="1" w:uiPriority="1" w:unhideWhenUsed="1"/>
-    <w:lsdException w:name="Body Text" w:semiHidden="1" w:unhideWhenUsed="1"/>
-    <w:lsdException w:name="Body Text Indent" w:semiHidden="1" w:unhideWhenUsed="1"/>
-    <w:lsdException w:name="List Continue" w:semiHidden="1" w:unhideWhenUsed="1"/>
-    <w:lsdException w:name="List Continue 2" w:semiHidden="1" w:unhideWhenUsed="1"/>
-    <w:lsdException w:name="List Continue 3" w:semiHidden="1" w:unhideWhenUsed="1"/>
-    <w:lsdException w:name="List Continue 4" w:semiHidden="1" w:unhideWhenUsed="1"/>
-    <w:lsdException w:name="List Continue 5" w:semiHidden="1" w:unhideWhenUsed="1"/>
-    <w:lsdException w:name="Message Header" w:semiHidden="1" w:unhideWhenUsed="1"/>
-    <w:lsdException w:name="Subtitle" w:uiPriority="11" w:qFormat="1"/>
-    <w:lsdException w:name="Salutation" w:semiHidden="1" w:unhideWhenUsed="1"/>
-    <w:lsdException w:name="Date" w:semiHidden="1" w:unhideWhenUsed="1"/>
-    <w:lsdException w:name="Body Text First Indent" w:semiHidden="1" w:unhideWhenUsed="1"/>
-    <w:lsdException w:name="Body Text First Indent 2" w:semiHidden="1" w:unhideWhenUsed="1"/>
-    <w:lsdException w:name="Note Heading" w:semiHidden="1" w:unhideWhenUsed="1"/>
-    <w:lsdException w:name="Body Text 2" w:semiHidden="1" w:unhideWhenUsed="1"/>
-    <w:lsdException w:name="Body Text 3" w:semiHidden="1" w:unhideWhenUsed="1"/>
-    <w:lsdException w:name="Body Text Indent 2" w:semiHidden="1" w:unhideWhenUsed="1"/>
-    <w:lsdException w:name="Body Text Indent 3" w:semiHidden="1" w:unhideWhenUsed="1"/>
-    <w:lsdException w:name="Block Text" w:semiHidden="1" w:unhideWhenUsed="1"/>
-    <w:lsdException w:name="Hyperlink" w:semiHidden="1" w:unhideWhenUsed="1"/>
-    <w:lsdException w:name="FollowedHyperlink" w:semiHidden="1" w:unhideWhenUsed="1"/>
-    <w:lsdException w:name="Strong" w:uiPriority="22" w:qFormat="1"/>
-    <w:lsdException w:name="Emphasis" w:uiPriority="20" w:qFormat="1"/>
-    <w:lsdException w:name="Document Map" w:semiHidden="1" w:unhideWhenUsed="1"/>
-    <w:lsdException w:name="Plain Text" w:semiHidden="1" w:unhideWhenUsed="1"/>
-    <w:lsdException w:name="E-mail Signature" w:semiHidden="1" w:unhideWhenUsed="1"/>
-    <w:lsdException w:name="HTML Top of Form" w:semiHidden="1" w:unhideWhenUsed="1"/>
-    <w:lsdException w:name="HTML Bottom of Form" w:semiHidden="1" w:unhideWhenUsed="1"/>
-    <w:lsdException w:name="Normal (Web)" w:semiHidden="1" w:unhideWhenUsed="1"/>
-    <w:lsdException w:name="HTML Acronym" w:semiHidden="1" w:unhideWhenUsed="1"/>
-    <w:lsdException w:name="HTML Address" w:semiHidden="1" w:unhideWhenUsed="1"/>
-    <w:lsdException w:name="HTML Cite" w:semiHidden="1" w:unhideWhenUsed="1"/>
-    <w:lsdException w:name="HTML Code" w:semiHidden="1" w:unhideWhenUsed="1"/>
-    <w:lsdException w:name="HTML Definition" w:semiHidden="1" w:unhideWhenUsed="1"/>
-    <w:lsdException w:name="HTML Keyboard" w:semiHidden="1" w:unhideWhenUsed="1"/>
-    <w:lsdException w:name="HTML Preformatted" w:semiHidden="1" w:unhideWhenUsed="1"/>
-    <w:lsdException w:name="HTML Sample" w:semiHidden="1" w:unhideWhenUsed="1"/>
-    <w:lsdException w:name="HTML Typewriter" w:semiHidden="1" w:unhideWhenUsed="1"/>
-    <w:lsdException w:name="HTML Variable" w:semiHidden="1" w:unhideWhenUsed="1"/>
-    <w:lsdException w:name="Normal Table" w:semiHidden="1" w:unhideWhenUsed="1"/>
-    <w:lsdException w:name="annotation subject" w:semiHidden="1" w:unhideWhenUsed="1"/>
-    <w:lsdException w:name="No List" w:semiHidden="1" w:unhideWhenUsed="1"/>
-    <w:lsdException w:name="Outline List 1" w:semiHidden="1" w:unhideWhenUsed="1"/>
-    <w:lsdException w:name="Outline List 2" w:semiHidden="1" w:unhideWhenUsed="1"/>
-    <w:lsdException w:name="Outline List 3" w:semiHidden="1" w:unhideWhenUsed="1"/>
-    <w:lsdException w:name="Table Simple 1" w:semiHidden="1" w:unhideWhenUsed="1"/>
-    <w:lsdException w:name="Table Simple 2" w:semiHidden="1" w:unhideWhenUsed="1"/>
-    <w:lsdException w:name="Table Simple 3" w:semiHidden="1" w:unhideWhenUsed="1"/>
-    <w:lsdException w:name="Table Classic 1" w:semiHidden="1" w:unhideWhenUsed="1"/>
-    <w:lsdException w:name="Table Classic 2" w:semiHidden="1" w:unhideWhenUsed="1"/>
-    <w:lsdException w:name="Table Classic 3" w:semiHidden="1" w:unhideWhenUsed="1"/>
-    <w:lsdException w:name="Table Classic 4" w:semiHidden="1" w:unhideWhenUsed="1"/>
-    <w:lsdException w:name="Table Colorful 1" w:semiHidden="1" w:unhideWhenUsed="1"/>
-    <w:lsdException w:name="Table Colorful 2" w:semiHidden="1" w:unhideWhenUsed="1"/>
-    <w:lsdException w:name="Table Colorful 3" w:semiHidden="1" w:unhideWhenUsed="1"/>
-    <w:lsdException w:name="Table Columns 1" w:semiHidden="1" w:unhideWhenUsed="1"/>
-    <w:lsdException w:name="Table Columns 2" w:semiHidden="1" w:unhideWhenUsed="1"/>
-    <w:lsdException w:name="Table Columns 3" w:semiHidden="1" w:unhideWhenUsed="1"/>
-    <w:lsdException w:name="Table Columns 4" w:semiHidden="1" w:unhideWhenUsed="1"/>
-    <w:lsdException w:name="Table Columns 5" w:semiHidden="1" w:unhideWhenUsed="1"/>
-    <w:lsdException w:name="Table Grid 1" w:semiHidden="1" w:unhideWhenUsed="1"/>
-    <w:lsdException w:name="Table Grid 2" w:semiHidden="1" w:unhideWhenUsed="1"/>
-    <w:lsdException w:name="Table Grid 3" w:semiHidden="1" w:unhideWhenUsed="1"/>
-    <w:lsdException w:name="Table Grid 4" w:semiHidden="1" w:unhideWhenUsed="1"/>
-    <w:lsdException w:name="Table Grid 5" w:semiHidden="1" w:unhideWhenUsed="1"/>
-    <w:lsdException w:name="Table Grid 6" w:semiHidden="1" w:unhideWhenUsed="1"/>
-    <w:lsdException w:name="Table Grid 7" w:semiHidden="1" w:unhideWhenUsed="1"/>
-    <w:lsdException w:name="Table Grid 8" w:semiHidden="1" w:unhideWhenUsed="1"/>
-    <w:lsdException w:name="Table List 1" w:semiHidden="1" w:unhideWhenUsed="1"/>
-    <w:lsdException w:name="Table List 2" w:semiHidden="1" w:unhideWhenUsed="1"/>
-    <w:lsdException w:name="Table List 3" w:semiHidden="1" w:unhideWhenUsed="1"/>
-    <w:lsdException w:name="Table List 4" w:semiHidden="1" w:unhideWhenUsed="1"/>
-    <w:lsdException w:name="Table List 5" w:semiHidden="1" w:unhideWhenUsed="1"/>
-    <w:lsdException w:name="Table List 6" w:semiHidden="1" w:unhideWhenUsed="1"/>
-    <w:lsdException w:name="Table List 7" w:semiHidden="1" w:unhideWhenUsed="1"/>
-    <w:lsdException w:name="Table List 8" w:semiHidden="1" w:unhideWhenUsed="1"/>
-    <w:lsdException w:name="Table 3D effects 1" w:semiHidden="1" w:unhideWhenUsed="1"/>
-    <w:lsdException w:name="Table 3D effects 2" w:semiHidden="1" w:unhideWhenUsed="1"/>
-    <w:lsdException w:name="Table 3D effects 3" w:semiHidden="1" w:unhideWhenUsed="1"/>
-    <w:lsdException w:name="Table Contemporary" w:semiHidden="1" w:unhideWhenUsed="1"/>
-    <w:lsdException w:name="Table Elegant" w:semiHidden="1" w:unhideWhenUsed="1"/>
-    <w:lsdException w:name="Table Professional" w:semiHidden="1" w:unhideWhenUsed="1"/>
-    <w:lsdException w:name="Table Subtle 1" w:semiHidden="1" w:unhideWhenUsed="1"/>
-    <w:lsdException w:name="Table Subtle 2" w:semiHidden="1" w:unhideWhenUsed="1"/>
-    <w:lsdException w:name="Table Web 1" w:semiHidden="1" w:unhideWhenUsed="1"/>
-    <w:lsdException w:name="Table Web 2" w:semiHidden="1" w:unhideWhenUsed="1"/>
-    <w:lsdException w:name="Table Web 3" w:semiHidden="1" w:unhideWhenUsed="1"/>
-    <w:lsdException w:name="Balloon Text" w:semiHidden="1" w:unhideWhenUsed="1"/>
-    <w:lsdException w:name="Table Grid" w:uiPriority="39"/>
-    <w:lsdException w:name="Table Theme" w:semiHidden="1" w:unhideWhenUsed="1"/>
-    <w:lsdException w:name="Placeholder Text" w:semiHidden="1"/>
-    <w:lsdException w:name="No Spacing" w:uiPriority="1" w:qFormat="1"/>
-    <w:lsdException w:name="Light Shading" w:uiPriority="60"/>
-    <w:lsdException w:name="Light List" w:uiPriority="61"/>
-    <w:lsdException w:name="Light Grid" w:uiPriority="62"/>
-    <w:lsdException w:name="Medium Shading 1" w:uiPriority="63"/>
-    <w:lsdException w:name="Medium Shading 2" w:uiPriority="64"/>
-    <w:lsdException w:name="Medium List 1" w:uiPriority="65"/>
-    <w:lsdException w:name="Medium List 2" w:uiPriority="66"/>
-    <w:lsdException w:name="Medium Grid 1" w:uiPriority="67"/>
-    <w:lsdException w:name="Medium Grid 2" w:uiPriority="68"/>
-    <w:lsdException w:name="Medium Grid 3" w:uiPriority="69"/>
-    <w:lsdException w:name="Dark List" w:uiPriority="70"/>
-    <w:lsdException w:name="Colorful Shading" w:uiPriority="71"/>
-    <w:lsdException w:name="Colorful List" w:uiPriority="72"/>
-    <w:lsdException w:name="Colorful Grid" w:uiPriority="73"/>
-    <w:lsdException w:name="Light Shading Accent 1" w:uiPriority="60"/>
-    <w:lsdException w:name="Light List Accent 1" w:uiPriority="61"/>
-    <w:lsdException w:name="Light Grid Accent 1" w:uiPriority="62"/>
-    <w:lsdException w:name="Medium Shading 1 Accent 1" w:uiPriority="63"/>
-    <w:lsdException w:name="Medium Shading 2 Accent 1" w:uiPriority="64"/>
-    <w:lsdException w:name="Medium List 1 Accent 1" w:uiPriority="65"/>
-    <w:lsdException w:name="Revision" w:semiHidden="1"/>
-    <w:lsdException w:name="List Paragraph" w:uiPriority="34" w:qFormat="1"/>
-    <w:lsdException w:name="Quote" w:uiPriority="29" w:qFormat="1"/>
-    <w:lsdException w:name="Intense Quote" w:uiPriority="30" w:qFormat="1"/>
-    <w:lsdException w:name="Medium List 2 Accent 1" w:uiPriority="66"/>
-    <w:lsdException w:name="Medium Grid 1 Accent 1" w:uiPriority="67"/>
-    <w:lsdException w:name="Medium Grid 2 Accent 1" w:uiPriority="68"/>
-    <w:lsdException w:name="Medium Grid 3 Accent 1" w:uiPriority="69"/>
-    <w:lsdException w:name="Dark List Accent 1" w:uiPriority="70"/>
-    <w:lsdException w:name="Colorful Shading Accent 1" w:uiPriority="71"/>
-    <w:lsdException w:name="Colorful List Accent 1" w:uiPriority="72"/>
-    <w:lsdException w:name="Colorful Grid Accent 1" w:uiPriority="73"/>
-    <w:lsdException w:name="Light Shading Accent 2" w:uiPriority="60"/>
-    <w:lsdException w:name="Light List Accent 2" w:uiPriority="61"/>
-    <w:lsdException w:name="Light Grid Accent 2" w:uiPriority="62"/>
-    <w:lsdException w:name="Medium Shading 1 Accent 2" w:uiPriority="63"/>
-    <w:lsdException w:name="Medium Shading 2 Accent 2" w:uiPriority="64"/>
-    <w:lsdException w:name="Medium List 1 Accent 2" w:uiPriority="65"/>
-    <w:lsdException w:name="Medium List 2 Accent 2" w:uiPriority="66"/>
-    <w:lsdException w:name="Medium Grid 1 Accent 2" w:uiPriority="67"/>
-    <w:lsdException w:name="Medium Grid 2 Accent 2" w:uiPriority="68"/>
-    <w:lsdException w:name="Medium Grid 3 Accent 2" w:uiPriority="69"/>
-    <w:lsdException w:name="Dark List Accent 2" w:uiPriority="70"/>
-    <w:lsdException w:name="Colorful Shading Accent 2" w:uiPriority="71"/>
-    <w:lsdException w:name="Colorful List Accent 2" w:uiPriority="72"/>
-    <w:lsdException w:name="Colorful Grid Accent 2" w:uiPriority="73"/>
-    <w:lsdException w:name="Light Shading Accent 3" w:uiPriority="60"/>
-    <w:lsdException w:name="Light List Accent 3" w:uiPriority="61"/>
-    <w:lsdException w:name="Light Grid Accent 3" w:uiPriority="62"/>
-    <w:lsdException w:name="Medium Shading 1 Accent 3" w:uiPriority="63"/>
-    <w:lsdException w:name="Medium Shading 2 Accent 3" w:uiPriority="64"/>
-    <w:lsdException w:name="Medium List 1 Accent 3" w:uiPriority="65"/>
-    <w:lsdException w:name="Medium List 2 Accent 3" w:uiPriority="66"/>
-    <w:lsdException w:name="Medium Grid 1 Accent 3" w:uiPriority="67"/>
-    <w:lsdException w:name="Medium Grid 2 Accent 3" w:uiPriority="68"/>
-    <w:lsdException w:name="Medium Grid 3 Accent 3" w:uiPriority="69"/>
-    <w:lsdException w:name="Dark List Accent 3" w:uiPriority="70"/>
-    <w:lsdException w:name="Colorful Shading Accent 3" w:uiPriority="71"/>
-    <w:lsdException w:name="Colorful List Accent 3" w:uiPriority="72"/>
-    <w:lsdException w:name="Colorful Grid Accent 3" w:uiPriority="73"/>
-    <w:lsdException w:name="Light Shading Accent 4" w:uiPriority="60"/>
-    <w:lsdException w:name="Light List Accent 4" w:uiPriority="61"/>
-    <w:lsdException w:name="Light Grid Accent 4" w:uiPriority="62"/>
-    <w:lsdException w:name="Medium Shading 1 Accent 4" w:uiPriority="63"/>
-    <w:lsdException w:name="Medium Shading 2 Accent 4" w:uiPriority="64"/>
-    <w:lsdException w:name="Medium List 1 Accent 4" w:uiPriority="65"/>
-    <w:lsdException w:name="Medium List 2 Accent 4" w:uiPriority="66"/>
-    <w:lsdException w:name="Medium Grid 1 Accent 4" w:uiPriority="67"/>
-    <w:lsdException w:name="Medium Grid 2 Accent 4" w:uiPriority="68"/>
-    <w:lsdException w:name="Medium Grid 3 Accent 4" w:uiPriority="69"/>
-    <w:lsdException w:name="Dark List Accent 4" w:uiPriority="70"/>
-    <w:lsdException w:name="Colorful Shading Accent 4" w:uiPriority="71"/>
-    <w:lsdException w:name="Colorful List Accent 4" w:uiPriority="72"/>
-    <w:lsdException w:name="Colorful Grid Accent 4" w:uiPriority="73"/>
-    <w:lsdException w:name="Light Shading Accent 5" w:uiPriority="60"/>
-    <w:lsdException w:name="Light List Accent 5" w:uiPriority="61"/>
-    <w:lsdException w:name="Light Grid Accent 5" w:uiPriority="62"/>
-    <w:lsdException w:name="Medium Shading 1 Accent 5" w:uiPriority="63"/>
-    <w:lsdException w:name="Medium Shading 2 Accent 5" w:uiPriority="64"/>
-    <w:lsdException w:name="Medium List 1 Accent 5" w:uiPriority="65"/>
-    <w:lsdException w:name="Medium List 2 Accent 5" w:uiPriority="66"/>
-    <w:lsdException w:name="Medium Grid 1 Accent 5" w:uiPriority="67"/>
-    <w:lsdException w:name="Medium Grid 2 Accent 5" w:uiPriority="68"/>
-    <w:lsdException w:name="Medium Grid 3 Accent 5" w:uiPriority="69"/>
-    <w:lsdException w:name="Dark List Accent 5" w:uiPriority="70"/>
-    <w:lsdException w:name="Colorful Shading Accent 5" w:uiPriority="71"/>
-    <w:lsdException w:name="Colorful List Accent 5" w:uiPriority="72"/>
-    <w:lsdException w:name="Colorful Grid Accent 5" w:uiPriority="73"/>
-    <w:lsdException w:name="Light Shading Accent 6" w:uiPriority="60"/>
-    <w:lsdException w:name="Light List Accent 6" w:uiPriority="61"/>
-    <w:lsdException w:name="Light Grid Accent 6" w:uiPriority="62"/>
-    <w:lsdException w:name="Medium Shading 1 Accent 6" w:uiPriority="63"/>
-    <w:lsdException w:name="Medium Shading 2 Accent 6" w:uiPriority="64"/>
-    <w:lsdException w:name="Medium List 1 Accent 6" w:uiPriority="65"/>
-    <w:lsdException w:name="Medium List 2 Accent 6" w:uiPriority="66"/>
-    <w:lsdException w:name="Medium Grid 1 Accent 6" w:uiPriority="67"/>
-    <w:lsdException w:name="Medium Grid 2 Accent 6" w:uiPriority="68"/>
-    <w:lsdException w:name="Medium Grid 3 Accent 6" w:uiPriority="69"/>
-    <w:lsdException w:name="Dark List Accent 6" w:uiPriority="70"/>
-    <w:lsdException w:name="Colorful Shading Accent 6" w:uiPriority="71"/>
-    <w:lsdException w:name="Colorful List Accent 6" w:uiPriority="72"/>
-    <w:lsdException w:name="Colorful Grid Accent 6" w:uiPriority="73"/>
-    <w:lsdException w:name="Subtle Emphasis" w:uiPriority="19" w:qFormat="1"/>
-    <w:lsdException w:name="Intense Emphasis" w:uiPriority="21" w:qFormat="1"/>
-    <w:lsdException w:name="Subtle Reference" w:uiPriority="31" w:qFormat="1"/>
-    <w:lsdException w:name="Intense Reference" w:uiPriority="32" w:qFormat="1"/>
-    <w:lsdException w:name="Book Title" w:uiPriority="33" w:qFormat="1"/>
-    <w:lsdException w:name="Bibliography" w:semiHidden="1" w:uiPriority="37" w:unhideWhenUsed="1"/>
-    <w:lsdException w:name="TOC Heading" w:semiHidden="1" w:uiPriority="39" w:unhideWhenUsed="1" w:qFormat="1"/>
-    <w:lsdException w:name="Plain Table 1" w:uiPriority="41"/>
-    <w:lsdException w:name="Plain Table 2" w:uiPriority="42"/>
-    <w:lsdException w:name="Plain Table 3" w:uiPriority="43"/>
-    <w:lsdException w:name="Plain Table 4" w:uiPriority="44"/>
-    <w:lsdException w:name="Plain Table 5" w:uiPriority="45"/>
-    <w:lsdException w:name="Grid Table Light" w:uiPriority="40"/>
-    <w:lsdException w:name="Grid Table 1 Light" w:uiPriority="46"/>
-    <w:lsdException w:name="Grid Table 2" w:uiPriority="47"/>
-    <w:lsdException w:name="Grid Table 3" w:uiPriority="48"/>
-    <w:lsdException w:name="Grid Table 4" w:uiPriority="49"/>
-    <w:lsdException w:name="Grid Table 5 Dark" w:uiPriority="50"/>
-    <w:lsdException w:name="Grid Table 6 Colorful" w:uiPriority="51"/>
-    <w:lsdException w:name="Grid Table 7 Colorful" w:uiPriority="52"/>
-    <w:lsdException w:name="Grid Table 1 Light Accent 1" w:uiPriority="46"/>
-    <w:lsdException w:name="Grid Table 2 Accent 1" w:uiPriority="47"/>
-    <w:lsdException w:name="Grid Table 3 Accent 1" w:uiPriority="48"/>
-    <w:lsdException w:name="Grid Table 4 Accent 1" w:uiPriority="49"/>
-    <w:lsdException w:name="Grid Table 5 Dark Accent 1" w:uiPriority="50"/>
-    <w:lsdException w:name="Grid Table 6 Colorful Accent 1" w:uiPriority="51"/>
-    <w:lsdException w:name="Grid Table 7 Colorful Accent 1" w:uiPriority="52"/>
-    <w:lsdException w:name="Grid Table 1 Light Accent 2" w:uiPriority="46"/>
-    <w:lsdException w:name="Grid Table 2 Accent 2" w:uiPriority="47"/>
-    <w:lsdException w:name="Grid Table 3 Accent 2" w:uiPriority="48"/>
-    <w:lsdException w:name="Grid Table 4 Accent 2" w:uiPriority="49"/>
-    <w:lsdException w:name="Grid Table 5 Dark Accent 2" w:uiPriority="50"/>
-    <w:lsdException w:name="Grid Table 6 Colorful Accent 2" w:uiPriority="51"/>
-    <w:lsdException w:name="Grid Table 7 Colorful Accent 2" w:uiPriority="52"/>
-    <w:lsdException w:name="Grid Table 1 Light Accent 3" w:uiPriority="46"/>
-    <w:lsdException w:name="Grid Table 2 Accent 3" w:uiPriority="47"/>
-    <w:lsdException w:name="Grid Table 3 Accent 3" w:uiPriority="48"/>
-    <w:lsdException w:name="Grid Table 4 Accent 3" w:uiPriority="49"/>
-    <w:lsdException w:name="Grid Table 5 Dark Accent 3" w:uiPriority="50"/>
-    <w:lsdException w:name="Grid Table 6 Colorful Accent 3" w:uiPriority="51"/>
-    <w:lsdException w:name="Grid Table 7 Colorful Accent 3" w:uiPriority="52"/>
-    <w:lsdException w:name="Grid Table 1 Light Accent 4" w:uiPriority="46"/>
-    <w:lsdException w:name="Grid Table 2 Accent 4" w:uiPriority="47"/>
-    <w:lsdException w:name="Grid Table 3 Accent 4" w:uiPriority="48"/>
-    <w:lsdException w:name="Grid Table 4 Accent 4" w:uiPriority="49"/>
-    <w:lsdException w:name="Grid Table 5 Dark Accent 4" w:uiPriority="50"/>
-    <w:lsdException w:name="Grid Table 6 Colorful Accent 4" w:uiPriority="51"/>
-    <w:lsdException w:name="Grid Table 7 Colorful Accent 4" w:uiPriority="52"/>
-    <w:lsdException w:name="Grid Table 1 Light Accent 5" w:uiPriority="46"/>
-    <w:lsdException w:name="Grid Table 2 Accent 5" w:uiPriority="47"/>
-    <w:lsdException w:name="Grid Table 3 Accent 5" w:uiPriority="48"/>
-    <w:lsdException w:name="Grid Table 4 Accent 5" w:uiPriority="49"/>
-    <w:lsdException w:name="Grid Table 5 Dark Accent 5" w:uiPriority="50"/>
-    <w:lsdException w:name="Grid Table 6 Colorful Accent 5" w:uiPriority="51"/>
-    <w:lsdException w:name="Grid Table 7 Colorful Accent 5" w:uiPriority="52"/>
-    <w:lsdException w:name="Grid Table 1 Light Accent 6" w:uiPriority="46"/>
-    <w:lsdException w:name="Grid Table 2 Accent 6" w:uiPriority="47"/>
-    <w:lsdException w:name="Grid Table 3 Accent 6" w:uiPriority="48"/>
-    <w:lsdException w:name="Grid Table 4 Accent 6" w:uiPriority="49"/>
-    <w:lsdException w:name="Grid Table 5 Dark Accent 6" w:uiPriority="50"/>
-    <w:lsdException w:name="Grid Table 6 Colorful Accent 6" w:uiPriority="51"/>
-    <w:lsdException w:name="Grid Table 7 Colorful Accent 6" w:uiPriority="52"/>
-    <w:lsdException w:name="List Table 1 Light" w:uiPriority="46"/>
-    <w:lsdException w:name="List Table 2" w:uiPriority="47"/>
-    <w:lsdException w:name="List Table 3" w:uiPriority="48"/>
-    <w:lsdException w:name="List Table 4" w:uiPriority="49"/>
-    <w:lsdException w:name="List Table 5 Dark" w:uiPriority="50"/>
-    <w:lsdException w:name="List Table 6 Colorful" w:uiPriority="51"/>
-    <w:lsdException w:name="List Table 7 Colorful" w:uiPriority="52"/>
-    <w:lsdException w:name="List Table 1 Light Accent 1" w:uiPriority="46"/>
-    <w:lsdException w:name="List Table 2 Accent 1" w:uiPriority="47"/>
-    <w:lsdException w:name="List Table 3 Accent 1" w:uiPriority="48"/>
-    <w:lsdException w:name="List Table 4 Accent 1" w:uiPriority="49"/>
-    <w:lsdException w:name="List Table 5 Dark Accent 1" w:uiPriority="50"/>
-    <w:lsdException w:name="List Table 6 Colorful Accent 1" w:uiPriority="51"/>
-    <w:lsdException w:name="List Table 7 Colorful Accent 1" w:uiPriority="52"/>
-    <w:lsdException w:name="List Table 1 Light Accent 2" w:uiPriority="46"/>
-    <w:lsdException w:name="List Table 2 Accent 2" w:uiPriority="47"/>
-    <w:lsdException w:name="List Table 3 Accent 2" w:uiPriority="48"/>
-    <w:lsdException w:name="List Table 4 Accent 2" w:uiPriority="49"/>
-    <w:lsdException w:name="List Table 5 Dark Accent 2" w:uiPriority="50"/>
-    <w:lsdException w:name="List Table 6 Colorful Accent 2" w:uiPriority="51"/>
-    <w:lsdException w:name="List Table 7 Colorful Accent 2" w:uiPriority="52"/>
-    <w:lsdException w:name="List Table 1 Light Accent 3" w:uiPriority="46"/>
-    <w:lsdException w:name="List Table 2 Accent 3" w:uiPriority="47"/>
-    <w:lsdException w:name="List Table 3 Accent 3" w:uiPriority="48"/>
-    <w:lsdException w:name="List Table 4 Accent 3" w:uiPriority="49"/>
-    <w:lsdException w:name="List Table 5 Dark Accent 3" w:uiPriority="50"/>
-    <w:lsdException w:name="List Table 6 Colorful Accent 3" w:uiPriority="51"/>
-    <w:lsdException w:name="List Table 7 Colorful Accent 3" w:uiPriority="52"/>
-    <w:lsdException w:name="List Table 1 Light Accent 4" w:uiPriority="46"/>
-    <w:lsdException w:name="List Table 2 Accent 4" w:uiPriority="47"/>
-    <w:lsdException w:name="List Table 3 Accent 4" w:uiPriority="48"/>
-    <w:lsdException w:name="List Table 4 Accent 4" w:uiPriority="49"/>
-    <w:lsdException w:name="List Table 5 Dark Accent 4" w:uiPriority="50"/>
-    <w:lsdException w:name="List Table 6 Colorful Accent 4" w:uiPriority="51"/>
-    <w:lsdException w:name="List Table 7 Colorful Accent 4" w:uiPriority="52"/>
-    <w:lsdException w:name="List Table 1 Light Accent 5" w:uiPriority="46"/>
-    <w:lsdException w:name="List Table 2 Accent 5" w:uiPriority="47"/>
-    <w:lsdException w:name="List Table 3 Accent 5" w:uiPriority="48"/>
-    <w:lsdException w:name="List Table 4 Accent 5" w:uiPriority="49"/>
-    <w:lsdException w:name="List Table 5 Dark Accent 5" w:uiPriority="50"/>
-    <w:lsdException w:name="List Table 6 Colorful Accent 5" w:uiPriority="51"/>
-    <w:lsdException w:name="List Table 7 Colorful Accent 5" w:uiPriority="52"/>
-    <w:lsdException w:name="List Table 1 Light Accent 6" w:uiPriority="46"/>
-    <w:lsdException w:name="List Table 2 Accent 6" w:uiPriority="47"/>
-    <w:lsdException w:name="List Table 3 Accent 6" w:uiPriority="48"/>
-    <w:lsdException w:name="List Table 4 Accent 6" w:uiPriority="49"/>
-    <w:lsdException w:name="List Table 5 Dark Accent 6" w:uiPriority="50"/>
-    <w:lsdException w:name="List Table 6 Colorful Accent 6" w:uiPriority="51"/>
-    <w:lsdException w:name="List Table 7 Colorful Accent 6" w:uiPriority="52"/>
-    <w:lsdException w:name="Mention" w:semiHidden="1" w:unhideWhenUsed="1"/>
-    <w:lsdException w:name="Smart Hyperlink" w:semiHidden="1" w:unhideWhenUsed="1"/>
-    <w:lsdException w:name="Hashtag" w:semiHidden="1" w:unhideWhenUsed="1"/>
-    <w:lsdException w:name="Unresolved Mention" w:semiHidden="1" w:unhideWhenUsed="1"/>
-    <w:lsdException w:name="Smart Link" w:semiHidden="1" w:unhideWhenUsed="1"/>
+  <w:latentStyles w:defLockedState="0" w:defUIPriority="99" w:defSemiHidden="1" w:defUnhideWhenUsed="1" w:defQFormat="0" w:count="267">
+    <w:lsdException w:name="Normal" w:semiHidden="0" w:uiPriority="0" w:unhideWhenUsed="0" w:qFormat="1"/>
+    <w:lsdException w:name="heading 1" w:semiHidden="0" w:uiPriority="9" w:unhideWhenUsed="0" w:qFormat="1"/>
+    <w:lsdException w:name="heading 2" w:uiPriority="9" w:qFormat="1"/>
+    <w:lsdException w:name="heading 3" w:uiPriority="9" w:qFormat="1"/>
+    <w:lsdException w:name="heading 4" w:uiPriority="9" w:qFormat="1"/>
+    <w:lsdException w:name="heading 5" w:uiPriority="9" w:qFormat="1"/>
+    <w:lsdException w:name="heading 6" w:uiPriority="9" w:qFormat="1"/>
+    <w:lsdException w:name="heading 7" w:uiPriority="9" w:qFormat="1"/>
+    <w:lsdException w:name="heading 8" w:uiPriority="9" w:qFormat="1"/>
+    <w:lsdException w:name="heading 9" w:uiPriority="9" w:qFormat="1"/>
+    <w:lsdException w:name="toc 1" w:uiPriority="39"/>
+    <w:lsdException w:name="toc 2" w:uiPriority="39"/>
+    <w:lsdException w:name="toc 3" w:uiPriority="39"/>
+    <w:lsdException w:name="toc 4" w:uiPriority="39"/>
+    <w:lsdException w:name="toc 5" w:uiPriority="39"/>
+    <w:lsdException w:name="toc 6" w:uiPriority="39"/>
+    <w:lsdException w:name="toc 7" w:uiPriority="39"/>
+    <w:lsdException w:name="toc 8" w:uiPriority="39"/>
+    <w:lsdException w:name="toc 9" w:uiPriority="39"/>
+    <w:lsdException w:name="caption" w:uiPriority="35" w:qFormat="1"/>
+    <w:lsdException w:name="Title" w:semiHidden="0" w:uiPriority="10" w:unhideWhenUsed="0" w:qFormat="1"/>
+    <w:lsdException w:name="Default Paragraph Font" w:uiPriority="1"/>
+    <w:lsdException w:name="Subtitle" w:semiHidden="0" w:uiPriority="11" w:unhideWhenUsed="0" w:qFormat="1"/>
+    <w:lsdException w:name="Strong" w:semiHidden="0" w:uiPriority="22" w:unhideWhenUsed="0" w:qFormat="1"/>
+    <w:lsdException w:name="Emphasis" w:semiHidden="0" w:uiPriority="20" w:unhideWhenUsed="0" w:qFormat="1"/>
+    <w:lsdException w:name="Table Grid" w:semiHidden="0" w:uiPriority="39" w:unhideWhenUsed="0"/>
+    <w:lsdException w:name="Placeholder Text" w:unhideWhenUsed="0"/>
+    <w:lsdException w:name="No Spacing" w:semiHidden="0" w:uiPriority="1" w:unhideWhenUsed="0" w:qFormat="1"/>
+    <w:lsdException w:name="Light Shading" w:semiHidden="0" w:uiPriority="60" w:unhideWhenUsed="0"/>
+    <w:lsdException w:name="Light List" w:semiHidden="0" w:uiPriority="61" w:unhideWhenUsed="0"/>
+    <w:lsdException w:name="Light Grid" w:semiHidden="0" w:uiPriority="62" w:unhideWhenUsed="0"/>
+    <w:lsdException w:name="Medium Shading 1" w:semiHidden="0" w:uiPriority="63" w:unhideWhenUsed="0"/>
+    <w:lsdException w:name="Medium Shading 2" w:semiHidden="0" w:uiPriority="64" w:unhideWhenUsed="0"/>
+    <w:lsdException w:name="Medium List 1" w:semiHidden="0" w:uiPriority="65" w:unhideWhenUsed="0"/>
+    <w:lsdException w:name="Medium List 2" w:semiHidden="0" w:uiPriority="66" w:unhideWhenUsed="0"/>
+    <w:lsdException w:name="Medium Grid 1" w:semiHidden="0" w:uiPriority="67" w:unhideWhenUsed="0"/>
+    <w:lsdException w:name="Medium Grid 2" w:semiHidden="0" w:uiPriority="68" w:unhideWhenUsed="0"/>
+    <w:lsdException w:name="Medium Grid 3" w:semiHidden="0" w:uiPriority="69" w:unhideWhenUsed="0"/>
+    <w:lsdException w:name="Dark List" w:semiHidden="0" w:uiPriority="70" w:unhideWhenUsed="0"/>
+    <w:lsdException w:name="Colorful Shading" w:semiHidden="0" w:uiPriority="71" w:unhideWhenUsed="0"/>
+    <w:lsdException w:name="Colorful List" w:semiHidden="0" w:uiPriority="72" w:unhideWhenUsed="0"/>
+    <w:lsdException w:name="Colorful Grid" w:semiHidden="0" w:uiPriority="73" w:unhideWhenUsed="0"/>
+    <w:lsdException w:name="Light Shading Accent 1" w:semiHidden="0" w:uiPriority="60" w:unhideWhenUsed="0"/>
+    <w:lsdException w:name="Light List Accent 1" w:semiHidden="0" w:uiPriority="61" w:unhideWhenUsed="0"/>
+    <w:lsdException w:name="Light Grid Accent 1" w:semiHidden="0" w:uiPriority="62" w:unhideWhenUsed="0"/>
+    <w:lsdException w:name="Medium Shading 1 Accent 1" w:semiHidden="0" w:uiPriority="63" w:unhideWhenUsed="0"/>
+    <w:lsdException w:name="Medium Shading 2 Accent 1" w:semiHidden="0" w:uiPriority="64" w:unhideWhenUsed="0"/>
+    <w:lsdException w:name="Medium List 1 Accent 1" w:semiHidden="0" w:uiPriority="65" w:unhideWhenUsed="0"/>
+    <w:lsdException w:name="Revision" w:unhideWhenUsed="0"/>
+    <w:lsdException w:name="List Paragraph" w:semiHidden="0" w:uiPriority="34" w:unhideWhenUsed="0" w:qFormat="1"/>
+    <w:lsdException w:name="Quote" w:semiHidden="0" w:uiPriority="29" w:unhideWhenUsed="0" w:qFormat="1"/>
+    <w:lsdException w:name="Intense Quote" w:semiHidden="0" w:uiPriority="30" w:unhideWhenUsed="0" w:qFormat="1"/>
+    <w:lsdException w:name="Medium List 2 Accent 1" w:semiHidden="0" w:uiPriority="66" w:unhideWhenUsed="0"/>
+    <w:lsdException w:name="Medium Grid 1 Accent 1" w:semiHidden="0" w:uiPriority="67" w:unhideWhenUsed="0"/>
+    <w:lsdException w:name="Medium Grid 2 Accent 1" w:semiHidden="0" w:uiPriority="68" w:unhideWhenUsed="0"/>
+    <w:lsdException w:name="Medium Grid 3 Accent 1" w:semiHidden="0" w:uiPriority="69" w:unhideWhenUsed="0"/>
+    <w:lsdException w:name="Dark List Accent 1" w:semiHidden="0" w:uiPriority="70" w:unhideWhenUsed="0"/>
+    <w:lsdException w:name="Colorful Shading Accent 1" w:semiHidden="0" w:uiPriority="71" w:unhideWhenUsed="0"/>
+    <w:lsdException w:name="Colorful List Accent 1" w:semiHidden="0" w:uiPriority="72" w:unhideWhenUsed="0"/>
+    <w:lsdException w:name="Colorful Grid Accent 1" w:semiHidden="0" w:uiPriority="73" w:unhideWhenUsed="0"/>
+    <w:lsdException w:name="Light Shading Accent 2" w:semiHidden="0" w:uiPriority="60" w:unhideWhenUsed="0"/>
+    <w:lsdException w:name="Light List Accent 2" w:semiHidden="0" w:uiPriority="61" w:unhideWhenUsed="0"/>
+    <w:lsdException w:name="Light Grid Accent 2" w:semiHidden="0" w:uiPriority="62" w:unhideWhenUsed="0"/>
+    <w:lsdException w:name="Medium Shading 1 Accent 2" w:semiHidden="0" w:uiPriority="63" w:unhideWhenUsed="0"/>
+    <w:lsdException w:name="Medium Shading 2 Accent 2" w:semiHidden="0" w:uiPriority="64" w:unhideWhenUsed="0"/>
+    <w:lsdException w:name="Medium List 1 Accent 2" w:semiHidden="0" w:uiPriority="65" w:unhideWhenUsed="0"/>
+    <w:lsdException w:name="Medium List 2 Accent 2" w:semiHidden="0" w:uiPriority="66" w:unhideWhenUsed="0"/>
+    <w:lsdException w:name="Medium Grid 1 Accent 2" w:semiHidden="0" w:uiPriority="67" w:unhideWhenUsed="0"/>
+    <w:lsdException w:name="Medium Grid 2 Accent 2" w:semiHidden="0" w:uiPriority="68" w:unhideWhenUsed="0"/>
+    <w:lsdException w:name="Medium Grid 3 Accent 2" w:semiHidden="0" w:uiPriority="69" w:unhideWhenUsed="0"/>
+    <w:lsdException w:name="Dark List Accent 2" w:semiHidden="0" w:uiPriority="70" w:unhideWhenUsed="0"/>
+    <w:lsdException w:name="Colorful Shading Accent 2" w:semiHidden="0" w:uiPriority="71" w:unhideWhenUsed="0"/>
+    <w:lsdException w:name="Colorful List Accent 2" w:semiHidden="0" w:uiPriority="72" w:unhideWhenUsed="0"/>
+    <w:lsdException w:name="Colorful Grid Accent 2" w:semiHidden="0" w:uiPriority="73" w:unhideWhenUsed="0"/>
+    <w:lsdException w:name="Light Shading Accent 3" w:semiHidden="0" w:uiPriority="60" w:unhideWhenUsed="0"/>
+    <w:lsdException w:name="Light List Accent 3" w:semiHidden="0" w:uiPriority="61" w:unhideWhenUsed="0"/>
+    <w:lsdException w:name="Light Grid Accent 3" w:semiHidden="0" w:uiPriority="62" w:unhideWhenUsed="0"/>
+    <w:lsdException w:name="Medium Shading 1 Accent 3" w:semiHidden="0" w:uiPriority="63" w:unhideWhenUsed="0"/>
+    <w:lsdException w:name="Medium Shading 2 Accent 3" w:semiHidden="0" w:uiPriority="64" w:unhideWhenUsed="0"/>
+    <w:lsdException w:name="Medium List 1 Accent 3" w:semiHidden="0" w:uiPriority="65" w:unhideWhenUsed="0"/>
+    <w:lsdException w:name="Medium List 2 Accent 3" w:semiHidden="0" w:uiPriority="66" w:unhideWhenUsed="0"/>
+    <w:lsdException w:name="Medium Grid 1 Accent 3" w:semiHidden="0" w:uiPriority="67" w:unhideWhenUsed="0"/>
+    <w:lsdException w:name="Medium Grid 2 Accent 3" w:semiHidden="0" w:uiPriority="68" w:unhideWhenUsed="0"/>
+    <w:lsdException w:name="Medium Grid 3 Accent 3" w:semiHidden="0" w:uiPriority="69" w:unhideWhenUsed="0"/>
+    <w:lsdException w:name="Dark List Accent 3" w:semiHidden="0" w:uiPriority="70" w:unhideWhenUsed="0"/>
+    <w:lsdException w:name="Colorful Shading Accent 3" w:semiHidden="0" w:uiPriority="71" w:unhideWhenUsed="0"/>
+    <w:lsdException w:name="Colorful List Accent 3" w:semiHidden="0" w:uiPriority="72" w:unhideWhenUsed="0"/>
+    <w:lsdException w:name="Colorful Grid Accent 3" w:semiHidden="0" w:uiPriority="73" w:unhideWhenUsed="0"/>
+    <w:lsdException w:name="Light Shading Accent 4" w:semiHidden="0" w:uiPriority="60" w:unhideWhenUsed="0"/>
+    <w:lsdException w:name="Light List Accent 4" w:semiHidden="0" w:uiPriority="61" w:unhideWhenUsed="0"/>
+    <w:lsdException w:name="Light Grid Accent 4" w:semiHidden="0" w:uiPriority="62" w:unhideWhenUsed="0"/>
+    <w:lsdException w:name="Medium Shading 1 Accent 4" w:semiHidden="0" w:uiPriority="63" w:unhideWhenUsed="0"/>
+    <w:lsdException w:name="Medium Shading 2 Accent 4" w:semiHidden="0" w:uiPriority="64" w:unhideWhenUsed="0"/>
+    <w:lsdException w:name="Medium List 1 Accent 4" w:semiHidden="0" w:uiPriority="65" w:unhideWhenUsed="0"/>
+    <w:lsdException w:name="Medium List 2 Accent 4" w:semiHidden="0" w:uiPriority="66" w:unhideWhenUsed="0"/>
+    <w:lsdException w:name="Medium Grid 1 Accent 4" w:semiHidden="0" w:uiPriority="67" w:unhideWhenUsed="0"/>
+    <w:lsdException w:name="Medium Grid 2 Accent 4" w:semiHidden="0" w:uiPriority="68" w:unhideWhenUsed="0"/>
+    <w:lsdException w:name="Medium Grid 3 Accent 4" w:semiHidden="0" w:uiPriority="69" w:unhideWhenUsed="0"/>
+    <w:lsdException w:name="Dark List Accent 4" w:semiHidden="0" w:uiPriority="70" w:unhideWhenUsed="0"/>
+    <w:lsdException w:name="Colorful Shading Accent 4" w:semiHidden="0" w:uiPriority="71" w:unhideWhenUsed="0"/>
+    <w:lsdException w:name="Colorful List Accent 4" w:semiHidden="0" w:uiPriority="72" w:unhideWhenUsed="0"/>
+    <w:lsdException w:name="Colorful Grid Accent 4" w:semiHidden="0" w:uiPriority="73" w:unhideWhenUsed="0"/>
+    <w:lsdException w:name="Light Shading Accent 5" w:semiHidden="0" w:uiPriority="60" w:unhideWhenUsed="0"/>
+    <w:lsdException w:name="Light List Accent 5" w:semiHidden="0" w:uiPriority="61" w:unhideWhenUsed="0"/>
+    <w:lsdException w:name="Light Grid Accent 5" w:semiHidden="0" w:uiPriority="62" w:unhideWhenUsed="0"/>
+    <w:lsdException w:name="Medium Shading 1 Accent 5" w:semiHidden="0" w:uiPriority="63" w:unhideWhenUsed="0"/>
+    <w:lsdException w:name="Medium Shading 2 Accent 5" w:semiHidden="0" w:uiPriority="64" w:unhideWhenUsed="0"/>
+    <w:lsdException w:name="Medium List 1 Accent 5" w:semiHidden="0" w:uiPriority="65" w:unhideWhenUsed="0"/>
+    <w:lsdException w:name="Medium List 2 Accent 5" w:semiHidden="0" w:uiPriority="66" w:unhideWhenUsed="0"/>
+    <w:lsdException w:name="Medium Grid 1 Accent 5" w:semiHidden="0" w:uiPriority="67" w:unhideWhenUsed="0"/>
+    <w:lsdException w:name="Medium Grid 2 Accent 5" w:semiHidden="0" w:uiPriority="68" w:unhideWhenUsed="0"/>
+    <w:lsdException w:name="Medium Grid 3 Accent 5" w:semiHidden="0" w:uiPriority="69" w:unhideWhenUsed="0"/>
+    <w:lsdException w:name="Dark List Accent 5" w:semiHidden="0" w:uiPriority="70" w:unhideWhenUsed="0"/>
+    <w:lsdException w:name="Colorful Shading Accent 5" w:semiHidden="0" w:uiPriority="71" w:unhideWhenUsed="0"/>
+    <w:lsdException w:name="Colorful List Accent 5" w:semiHidden="0" w:uiPriority="72" w:unhideWhenUsed="0"/>
+    <w:lsdException w:name="Colorful Grid Accent 5" w:semiHidden="0" w:uiPriority="73" w:unhideWhenUsed="0"/>
+    <w:lsdException w:name="Light Shading Accent 6" w:semiHidden="0" w:uiPriority="60" w:unhideWhenUsed="0"/>
+    <w:lsdException w:name="Light List Accent 6" w:semiHidden="0" w:uiPriority="61" w:unhideWhenUsed="0"/>
+    <w:lsdException w:name="Light Grid Accent 6" w:semiHidden="0" w:uiPriority="62" w:unhideWhenUsed="0"/>
+    <w:lsdException w:name="Medium Shading 1 Accent 6" w:semiHidden="0" w:uiPriority="63" w:unhideWhenUsed="0"/>
+    <w:lsdException w:name="Medium Shading 2 Accent 6" w:semiHidden="0" w:uiPriority="64" w:unhideWhenUsed="0"/>
+    <w:lsdException w:name="Medium List 1 Accent 6" w:semiHidden="0" w:uiPriority="65" w:unhideWhenUsed="0"/>
+    <w:lsdException w:name="Medium List 2 Accent 6" w:semiHidden="0" w:uiPriority="66" w:unhideWhenUsed="0"/>
+    <w:lsdException w:name="Medium Grid 1 Accent 6" w:semiHidden="0" w:uiPriority="67" w:unhideWhenUsed="0"/>
+    <w:lsdException w:name="Medium Grid 2 Accent 6" w:semiHidden="0" w:uiPriority="68" w:unhideWhenUsed="0"/>
+    <w:lsdException w:name="Medium Grid 3 Accent 6" w:semiHidden="0" w:uiPriority="69" w:unhideWhenUsed="0"/>
+    <w:lsdException w:name="Dark List Accent 6" w:semiHidden="0" w:uiPriority="70" w:unhideWhenUsed="0"/>
+    <w:lsdException w:name="Colorful Shading Accent 6" w:semiHidden="0" w:uiPriority="71" w:unhideWhenUsed="0"/>
+    <w:lsdException w:name="Colorful List Accent 6" w:semiHidden="0" w:uiPriority="72" w:unhideWhenUsed="0"/>
+    <w:lsdException w:name="Colorful Grid Accent 6" w:semiHidden="0" w:uiPriority="73" w:unhideWhenUsed="0"/>
+    <w:lsdException w:name="Subtle Emphasis" w:semiHidden="0" w:uiPriority="19" w:unhideWhenUsed="0" w:qFormat="1"/>
+    <w:lsdException w:name="Intense Emphasis" w:semiHidden="0" w:uiPriority="21" w:unhideWhenUsed="0" w:qFormat="1"/>
+    <w:lsdException w:name="Subtle Reference" w:semiHidden="0" w:uiPriority="31" w:unhideWhenUsed="0" w:qFormat="1"/>
+    <w:lsdException w:name="Intense Reference" w:semiHidden="0" w:uiPriority="32" w:unhideWhenUsed="0" w:qFormat="1"/>
+    <w:lsdException w:name="Book Title" w:semiHidden="0" w:uiPriority="33" w:unhideWhenUsed="0" w:qFormat="1"/>
+    <w:lsdException w:name="Bibliography" w:uiPriority="37"/>
+    <w:lsdException w:name="TOC Heading" w:uiPriority="39" w:qFormat="1"/>
   </w:latentStyles>
   <w:style w:type="paragraph" w:default="1" w:styleId="Normal">
     <w:name w:val="Normal"/>
@@ -4040,6 +3840,492 @@
       <w:kern w:val="24"/>
       <w:sz w:val="24"/>
       <w:szCs w:val="24"/>
+      <w:lang w:val="en-US" w:eastAsia="ja-JP"/>
+    </w:rPr>
+  </w:style>
+  <w:style w:type="paragraph" w:styleId="BalloonText">
+    <w:name w:val="Balloon Text"/>
+    <w:basedOn w:val="Normal"/>
+    <w:link w:val="BalloonTextChar"/>
+    <w:uiPriority w:val="99"/>
+    <w:semiHidden/>
+    <w:unhideWhenUsed/>
+    <w:rsid w:val="002D6129"/>
+    <w:pPr>
+      <w:spacing w:line="240" w:lineRule="auto"/>
+    </w:pPr>
+    <w:rPr>
+      <w:rFonts w:ascii="Tahoma" w:hAnsi="Tahoma" w:cs="Tahoma"/>
+      <w:sz w:val="16"/>
+      <w:szCs w:val="16"/>
+    </w:rPr>
+  </w:style>
+  <w:style w:type="character" w:customStyle="1" w:styleId="BalloonTextChar">
+    <w:name w:val="Balloon Text Char"/>
+    <w:basedOn w:val="DefaultParagraphFont"/>
+    <w:link w:val="BalloonText"/>
+    <w:uiPriority w:val="99"/>
+    <w:semiHidden/>
+    <w:rsid w:val="002D6129"/>
+    <w:rPr>
+      <w:rFonts w:ascii="Tahoma" w:eastAsiaTheme="minorEastAsia" w:hAnsi="Tahoma" w:cs="Tahoma"/>
+      <w:kern w:val="24"/>
+      <w:sz w:val="16"/>
+      <w:szCs w:val="16"/>
+      <w:lang w:val="en-US" w:eastAsia="ja-JP"/>
+    </w:rPr>
+  </w:style>
+</w:styles>
+</file>
+
+<file path=word/stylesWithEffects.xml><?xml version="1.0" encoding="utf-8"?>
+<w:styles xmlns:wpc="http://schemas.microsoft.com/office/word/2010/wordprocessingCanvas" xmlns:mc="http://schemas.openxmlformats.org/markup-compatibility/2006" xmlns:o="urn:schemas-microsoft-com:office:office" xmlns:r="http://schemas.openxmlformats.org/officeDocument/2006/relationships" xmlns:m="http://schemas.openxmlformats.org/officeDocument/2006/math" xmlns:v="urn:schemas-microsoft-com:vml" xmlns:wp14="http://schemas.microsoft.com/office/word/2010/wordprocessingDrawing" xmlns:wp="http://schemas.openxmlformats.org/drawingml/2006/wordprocessingDrawing" xmlns:w10="urn:schemas-microsoft-com:office:word" xmlns:w="http://schemas.openxmlformats.org/wordprocessingml/2006/main" xmlns:w14="http://schemas.microsoft.com/office/word/2010/wordml" xmlns:wpg="http://schemas.microsoft.com/office/word/2010/wordprocessingGroup" xmlns:wpi="http://schemas.microsoft.com/office/word/2010/wordprocessingInk" xmlns:wne="http://schemas.microsoft.com/office/word/2006/wordml" xmlns:wps="http://schemas.microsoft.com/office/word/2010/wordprocessingShape" mc:Ignorable="w14 wp14">
+  <w:docDefaults>
+    <w:rPrDefault>
+      <w:rPr>
+        <w:rFonts w:asciiTheme="minorHAnsi" w:eastAsiaTheme="minorHAnsi" w:hAnsiTheme="minorHAnsi" w:cstheme="minorBidi"/>
+        <w:sz w:val="22"/>
+        <w:szCs w:val="22"/>
+        <w:lang w:val="bg-BG" w:eastAsia="en-US" w:bidi="ar-SA"/>
+      </w:rPr>
+    </w:rPrDefault>
+    <w:pPrDefault>
+      <w:pPr>
+        <w:spacing w:after="160" w:line="259" w:lineRule="auto"/>
+      </w:pPr>
+    </w:pPrDefault>
+  </w:docDefaults>
+  <w:latentStyles w:defLockedState="0" w:defUIPriority="99" w:defSemiHidden="1" w:defUnhideWhenUsed="1" w:defQFormat="0" w:count="267">
+    <w:lsdException w:name="Normal" w:semiHidden="0" w:uiPriority="0" w:unhideWhenUsed="0" w:qFormat="1"/>
+    <w:lsdException w:name="heading 1" w:semiHidden="0" w:uiPriority="9" w:unhideWhenUsed="0" w:qFormat="1"/>
+    <w:lsdException w:name="heading 2" w:uiPriority="9" w:qFormat="1"/>
+    <w:lsdException w:name="heading 3" w:uiPriority="9" w:qFormat="1"/>
+    <w:lsdException w:name="heading 4" w:uiPriority="9" w:qFormat="1"/>
+    <w:lsdException w:name="heading 5" w:uiPriority="9" w:qFormat="1"/>
+    <w:lsdException w:name="heading 6" w:uiPriority="9" w:qFormat="1"/>
+    <w:lsdException w:name="heading 7" w:uiPriority="9" w:qFormat="1"/>
+    <w:lsdException w:name="heading 8" w:uiPriority="9" w:qFormat="1"/>
+    <w:lsdException w:name="heading 9" w:uiPriority="9" w:qFormat="1"/>
+    <w:lsdException w:name="toc 1" w:uiPriority="39"/>
+    <w:lsdException w:name="toc 2" w:uiPriority="39"/>
+    <w:lsdException w:name="toc 3" w:uiPriority="39"/>
+    <w:lsdException w:name="toc 4" w:uiPriority="39"/>
+    <w:lsdException w:name="toc 5" w:uiPriority="39"/>
+    <w:lsdException w:name="toc 6" w:uiPriority="39"/>
+    <w:lsdException w:name="toc 7" w:uiPriority="39"/>
+    <w:lsdException w:name="toc 8" w:uiPriority="39"/>
+    <w:lsdException w:name="toc 9" w:uiPriority="39"/>
+    <w:lsdException w:name="caption" w:uiPriority="35" w:qFormat="1"/>
+    <w:lsdException w:name="Title" w:semiHidden="0" w:uiPriority="10" w:unhideWhenUsed="0" w:qFormat="1"/>
+    <w:lsdException w:name="Default Paragraph Font" w:uiPriority="1"/>
+    <w:lsdException w:name="Subtitle" w:semiHidden="0" w:uiPriority="11" w:unhideWhenUsed="0" w:qFormat="1"/>
+    <w:lsdException w:name="Strong" w:semiHidden="0" w:uiPriority="22" w:unhideWhenUsed="0" w:qFormat="1"/>
+    <w:lsdException w:name="Emphasis" w:semiHidden="0" w:uiPriority="20" w:unhideWhenUsed="0" w:qFormat="1"/>
+    <w:lsdException w:name="Table Grid" w:semiHidden="0" w:uiPriority="39" w:unhideWhenUsed="0"/>
+    <w:lsdException w:name="Placeholder Text" w:unhideWhenUsed="0"/>
+    <w:lsdException w:name="No Spacing" w:semiHidden="0" w:uiPriority="1" w:unhideWhenUsed="0" w:qFormat="1"/>
+    <w:lsdException w:name="Light Shading" w:semiHidden="0" w:uiPriority="60" w:unhideWhenUsed="0"/>
+    <w:lsdException w:name="Light List" w:semiHidden="0" w:uiPriority="61" w:unhideWhenUsed="0"/>
+    <w:lsdException w:name="Light Grid" w:semiHidden="0" w:uiPriority="62" w:unhideWhenUsed="0"/>
+    <w:lsdException w:name="Medium Shading 1" w:semiHidden="0" w:uiPriority="63" w:unhideWhenUsed="0"/>
+    <w:lsdException w:name="Medium Shading 2" w:semiHidden="0" w:uiPriority="64" w:unhideWhenUsed="0"/>
+    <w:lsdException w:name="Medium List 1" w:semiHidden="0" w:uiPriority="65" w:unhideWhenUsed="0"/>
+    <w:lsdException w:name="Medium List 2" w:semiHidden="0" w:uiPriority="66" w:unhideWhenUsed="0"/>
+    <w:lsdException w:name="Medium Grid 1" w:semiHidden="0" w:uiPriority="67" w:unhideWhenUsed="0"/>
+    <w:lsdException w:name="Medium Grid 2" w:semiHidden="0" w:uiPriority="68" w:unhideWhenUsed="0"/>
+    <w:lsdException w:name="Medium Grid 3" w:semiHidden="0" w:uiPriority="69" w:unhideWhenUsed="0"/>
+    <w:lsdException w:name="Dark List" w:semiHidden="0" w:uiPriority="70" w:unhideWhenUsed="0"/>
+    <w:lsdException w:name="Colorful Shading" w:semiHidden="0" w:uiPriority="71" w:unhideWhenUsed="0"/>
+    <w:lsdException w:name="Colorful List" w:semiHidden="0" w:uiPriority="72" w:unhideWhenUsed="0"/>
+    <w:lsdException w:name="Colorful Grid" w:semiHidden="0" w:uiPriority="73" w:unhideWhenUsed="0"/>
+    <w:lsdException w:name="Light Shading Accent 1" w:semiHidden="0" w:uiPriority="60" w:unhideWhenUsed="0"/>
+    <w:lsdException w:name="Light List Accent 1" w:semiHidden="0" w:uiPriority="61" w:unhideWhenUsed="0"/>
+    <w:lsdException w:name="Light Grid Accent 1" w:semiHidden="0" w:uiPriority="62" w:unhideWhenUsed="0"/>
+    <w:lsdException w:name="Medium Shading 1 Accent 1" w:semiHidden="0" w:uiPriority="63" w:unhideWhenUsed="0"/>
+    <w:lsdException w:name="Medium Shading 2 Accent 1" w:semiHidden="0" w:uiPriority="64" w:unhideWhenUsed="0"/>
+    <w:lsdException w:name="Medium List 1 Accent 1" w:semiHidden="0" w:uiPriority="65" w:unhideWhenUsed="0"/>
+    <w:lsdException w:name="Revision" w:unhideWhenUsed="0"/>
+    <w:lsdException w:name="List Paragraph" w:semiHidden="0" w:uiPriority="34" w:unhideWhenUsed="0" w:qFormat="1"/>
+    <w:lsdException w:name="Quote" w:semiHidden="0" w:uiPriority="29" w:unhideWhenUsed="0" w:qFormat="1"/>
+    <w:lsdException w:name="Intense Quote" w:semiHidden="0" w:uiPriority="30" w:unhideWhenUsed="0" w:qFormat="1"/>
+    <w:lsdException w:name="Medium List 2 Accent 1" w:semiHidden="0" w:uiPriority="66" w:unhideWhenUsed="0"/>
+    <w:lsdException w:name="Medium Grid 1 Accent 1" w:semiHidden="0" w:uiPriority="67" w:unhideWhenUsed="0"/>
+    <w:lsdException w:name="Medium Grid 2 Accent 1" w:semiHidden="0" w:uiPriority="68" w:unhideWhenUsed="0"/>
+    <w:lsdException w:name="Medium Grid 3 Accent 1" w:semiHidden="0" w:uiPriority="69" w:unhideWhenUsed="0"/>
+    <w:lsdException w:name="Dark List Accent 1" w:semiHidden="0" w:uiPriority="70" w:unhideWhenUsed="0"/>
+    <w:lsdException w:name="Colorful Shading Accent 1" w:semiHidden="0" w:uiPriority="71" w:unhideWhenUsed="0"/>
+    <w:lsdException w:name="Colorful List Accent 1" w:semiHidden="0" w:uiPriority="72" w:unhideWhenUsed="0"/>
+    <w:lsdException w:name="Colorful Grid Accent 1" w:semiHidden="0" w:uiPriority="73" w:unhideWhenUsed="0"/>
+    <w:lsdException w:name="Light Shading Accent 2" w:semiHidden="0" w:uiPriority="60" w:unhideWhenUsed="0"/>
+    <w:lsdException w:name="Light List Accent 2" w:semiHidden="0" w:uiPriority="61" w:unhideWhenUsed="0"/>
+    <w:lsdException w:name="Light Grid Accent 2" w:semiHidden="0" w:uiPriority="62" w:unhideWhenUsed="0"/>
+    <w:lsdException w:name="Medium Shading 1 Accent 2" w:semiHidden="0" w:uiPriority="63" w:unhideWhenUsed="0"/>
+    <w:lsdException w:name="Medium Shading 2 Accent 2" w:semiHidden="0" w:uiPriority="64" w:unhideWhenUsed="0"/>
+    <w:lsdException w:name="Medium List 1 Accent 2" w:semiHidden="0" w:uiPriority="65" w:unhideWhenUsed="0"/>
+    <w:lsdException w:name="Medium List 2 Accent 2" w:semiHidden="0" w:uiPriority="66" w:unhideWhenUsed="0"/>
+    <w:lsdException w:name="Medium Grid 1 Accent 2" w:semiHidden="0" w:uiPriority="67" w:unhideWhenUsed="0"/>
+    <w:lsdException w:name="Medium Grid 2 Accent 2" w:semiHidden="0" w:uiPriority="68" w:unhideWhenUsed="0"/>
+    <w:lsdException w:name="Medium Grid 3 Accent 2" w:semiHidden="0" w:uiPriority="69" w:unhideWhenUsed="0"/>
+    <w:lsdException w:name="Dark List Accent 2" w:semiHidden="0" w:uiPriority="70" w:unhideWhenUsed="0"/>
+    <w:lsdException w:name="Colorful Shading Accent 2" w:semiHidden="0" w:uiPriority="71" w:unhideWhenUsed="0"/>
+    <w:lsdException w:name="Colorful List Accent 2" w:semiHidden="0" w:uiPriority="72" w:unhideWhenUsed="0"/>
+    <w:lsdException w:name="Colorful Grid Accent 2" w:semiHidden="0" w:uiPriority="73" w:unhideWhenUsed="0"/>
+    <w:lsdException w:name="Light Shading Accent 3" w:semiHidden="0" w:uiPriority="60" w:unhideWhenUsed="0"/>
+    <w:lsdException w:name="Light List Accent 3" w:semiHidden="0" w:uiPriority="61" w:unhideWhenUsed="0"/>
+    <w:lsdException w:name="Light Grid Accent 3" w:semiHidden="0" w:uiPriority="62" w:unhideWhenUsed="0"/>
+    <w:lsdException w:name="Medium Shading 1 Accent 3" w:semiHidden="0" w:uiPriority="63" w:unhideWhenUsed="0"/>
+    <w:lsdException w:name="Medium Shading 2 Accent 3" w:semiHidden="0" w:uiPriority="64" w:unhideWhenUsed="0"/>
+    <w:lsdException w:name="Medium List 1 Accent 3" w:semiHidden="0" w:uiPriority="65" w:unhideWhenUsed="0"/>
+    <w:lsdException w:name="Medium List 2 Accent 3" w:semiHidden="0" w:uiPriority="66" w:unhideWhenUsed="0"/>
+    <w:lsdException w:name="Medium Grid 1 Accent 3" w:semiHidden="0" w:uiPriority="67" w:unhideWhenUsed="0"/>
+    <w:lsdException w:name="Medium Grid 2 Accent 3" w:semiHidden="0" w:uiPriority="68" w:unhideWhenUsed="0"/>
+    <w:lsdException w:name="Medium Grid 3 Accent 3" w:semiHidden="0" w:uiPriority="69" w:unhideWhenUsed="0"/>
+    <w:lsdException w:name="Dark List Accent 3" w:semiHidden="0" w:uiPriority="70" w:unhideWhenUsed="0"/>
+    <w:lsdException w:name="Colorful Shading Accent 3" w:semiHidden="0" w:uiPriority="71" w:unhideWhenUsed="0"/>
+    <w:lsdException w:name="Colorful List Accent 3" w:semiHidden="0" w:uiPriority="72" w:unhideWhenUsed="0"/>
+    <w:lsdException w:name="Colorful Grid Accent 3" w:semiHidden="0" w:uiPriority="73" w:unhideWhenUsed="0"/>
+    <w:lsdException w:name="Light Shading Accent 4" w:semiHidden="0" w:uiPriority="60" w:unhideWhenUsed="0"/>
+    <w:lsdException w:name="Light List Accent 4" w:semiHidden="0" w:uiPriority="61" w:unhideWhenUsed="0"/>
+    <w:lsdException w:name="Light Grid Accent 4" w:semiHidden="0" w:uiPriority="62" w:unhideWhenUsed="0"/>
+    <w:lsdException w:name="Medium Shading 1 Accent 4" w:semiHidden="0" w:uiPriority="63" w:unhideWhenUsed="0"/>
+    <w:lsdException w:name="Medium Shading 2 Accent 4" w:semiHidden="0" w:uiPriority="64" w:unhideWhenUsed="0"/>
+    <w:lsdException w:name="Medium List 1 Accent 4" w:semiHidden="0" w:uiPriority="65" w:unhideWhenUsed="0"/>
+    <w:lsdException w:name="Medium List 2 Accent 4" w:semiHidden="0" w:uiPriority="66" w:unhideWhenUsed="0"/>
+    <w:lsdException w:name="Medium Grid 1 Accent 4" w:semiHidden="0" w:uiPriority="67" w:unhideWhenUsed="0"/>
+    <w:lsdException w:name="Medium Grid 2 Accent 4" w:semiHidden="0" w:uiPriority="68" w:unhideWhenUsed="0"/>
+    <w:lsdException w:name="Medium Grid 3 Accent 4" w:semiHidden="0" w:uiPriority="69" w:unhideWhenUsed="0"/>
+    <w:lsdException w:name="Dark List Accent 4" w:semiHidden="0" w:uiPriority="70" w:unhideWhenUsed="0"/>
+    <w:lsdException w:name="Colorful Shading Accent 4" w:semiHidden="0" w:uiPriority="71" w:unhideWhenUsed="0"/>
+    <w:lsdException w:name="Colorful List Accent 4" w:semiHidden="0" w:uiPriority="72" w:unhideWhenUsed="0"/>
+    <w:lsdException w:name="Colorful Grid Accent 4" w:semiHidden="0" w:uiPriority="73" w:unhideWhenUsed="0"/>
+    <w:lsdException w:name="Light Shading Accent 5" w:semiHidden="0" w:uiPriority="60" w:unhideWhenUsed="0"/>
+    <w:lsdException w:name="Light List Accent 5" w:semiHidden="0" w:uiPriority="61" w:unhideWhenUsed="0"/>
+    <w:lsdException w:name="Light Grid Accent 5" w:semiHidden="0" w:uiPriority="62" w:unhideWhenUsed="0"/>
+    <w:lsdException w:name="Medium Shading 1 Accent 5" w:semiHidden="0" w:uiPriority="63" w:unhideWhenUsed="0"/>
+    <w:lsdException w:name="Medium Shading 2 Accent 5" w:semiHidden="0" w:uiPriority="64" w:unhideWhenUsed="0"/>
+    <w:lsdException w:name="Medium List 1 Accent 5" w:semiHidden="0" w:uiPriority="65" w:unhideWhenUsed="0"/>
+    <w:lsdException w:name="Medium List 2 Accent 5" w:semiHidden="0" w:uiPriority="66" w:unhideWhenUsed="0"/>
+    <w:lsdException w:name="Medium Grid 1 Accent 5" w:semiHidden="0" w:uiPriority="67" w:unhideWhenUsed="0"/>
+    <w:lsdException w:name="Medium Grid 2 Accent 5" w:semiHidden="0" w:uiPriority="68" w:unhideWhenUsed="0"/>
+    <w:lsdException w:name="Medium Grid 3 Accent 5" w:semiHidden="0" w:uiPriority="69" w:unhideWhenUsed="0"/>
+    <w:lsdException w:name="Dark List Accent 5" w:semiHidden="0" w:uiPriority="70" w:unhideWhenUsed="0"/>
+    <w:lsdException w:name="Colorful Shading Accent 5" w:semiHidden="0" w:uiPriority="71" w:unhideWhenUsed="0"/>
+    <w:lsdException w:name="Colorful List Accent 5" w:semiHidden="0" w:uiPriority="72" w:unhideWhenUsed="0"/>
+    <w:lsdException w:name="Colorful Grid Accent 5" w:semiHidden="0" w:uiPriority="73" w:unhideWhenUsed="0"/>
+    <w:lsdException w:name="Light Shading Accent 6" w:semiHidden="0" w:uiPriority="60" w:unhideWhenUsed="0"/>
+    <w:lsdException w:name="Light List Accent 6" w:semiHidden="0" w:uiPriority="61" w:unhideWhenUsed="0"/>
+    <w:lsdException w:name="Light Grid Accent 6" w:semiHidden="0" w:uiPriority="62" w:unhideWhenUsed="0"/>
+    <w:lsdException w:name="Medium Shading 1 Accent 6" w:semiHidden="0" w:uiPriority="63" w:unhideWhenUsed="0"/>
+    <w:lsdException w:name="Medium Shading 2 Accent 6" w:semiHidden="0" w:uiPriority="64" w:unhideWhenUsed="0"/>
+    <w:lsdException w:name="Medium List 1 Accent 6" w:semiHidden="0" w:uiPriority="65" w:unhideWhenUsed="0"/>
+    <w:lsdException w:name="Medium List 2 Accent 6" w:semiHidden="0" w:uiPriority="66" w:unhideWhenUsed="0"/>
+    <w:lsdException w:name="Medium Grid 1 Accent 6" w:semiHidden="0" w:uiPriority="67" w:unhideWhenUsed="0"/>
+    <w:lsdException w:name="Medium Grid 2 Accent 6" w:semiHidden="0" w:uiPriority="68" w:unhideWhenUsed="0"/>
+    <w:lsdException w:name="Medium Grid 3 Accent 6" w:semiHidden="0" w:uiPriority="69" w:unhideWhenUsed="0"/>
+    <w:lsdException w:name="Dark List Accent 6" w:semiHidden="0" w:uiPriority="70" w:unhideWhenUsed="0"/>
+    <w:lsdException w:name="Colorful Shading Accent 6" w:semiHidden="0" w:uiPriority="71" w:unhideWhenUsed="0"/>
+    <w:lsdException w:name="Colorful List Accent 6" w:semiHidden="0" w:uiPriority="72" w:unhideWhenUsed="0"/>
+    <w:lsdException w:name="Colorful Grid Accent 6" w:semiHidden="0" w:uiPriority="73" w:unhideWhenUsed="0"/>
+    <w:lsdException w:name="Subtle Emphasis" w:semiHidden="0" w:uiPriority="19" w:unhideWhenUsed="0" w:qFormat="1"/>
+    <w:lsdException w:name="Intense Emphasis" w:semiHidden="0" w:uiPriority="21" w:unhideWhenUsed="0" w:qFormat="1"/>
+    <w:lsdException w:name="Subtle Reference" w:semiHidden="0" w:uiPriority="31" w:unhideWhenUsed="0" w:qFormat="1"/>
+    <w:lsdException w:name="Intense Reference" w:semiHidden="0" w:uiPriority="32" w:unhideWhenUsed="0" w:qFormat="1"/>
+    <w:lsdException w:name="Book Title" w:semiHidden="0" w:uiPriority="33" w:unhideWhenUsed="0" w:qFormat="1"/>
+    <w:lsdException w:name="Bibliography" w:uiPriority="37"/>
+    <w:lsdException w:name="TOC Heading" w:uiPriority="39" w:qFormat="1"/>
+  </w:latentStyles>
+  <w:style w:type="paragraph" w:default="1" w:styleId="Normal">
+    <w:name w:val="Normal"/>
+    <w:qFormat/>
+    <w:rsid w:val="00823A2A"/>
+    <w:pPr>
+      <w:spacing w:after="0" w:line="480" w:lineRule="auto"/>
+      <w:ind w:firstLine="720"/>
+    </w:pPr>
+    <w:rPr>
+      <w:rFonts w:eastAsiaTheme="minorEastAsia"/>
+      <w:kern w:val="24"/>
+      <w:sz w:val="24"/>
+      <w:szCs w:val="24"/>
+      <w:lang w:val="en-US" w:eastAsia="ja-JP"/>
+    </w:rPr>
+  </w:style>
+  <w:style w:type="paragraph" w:styleId="Heading1">
+    <w:name w:val="heading 1"/>
+    <w:basedOn w:val="Normal"/>
+    <w:next w:val="Normal"/>
+    <w:link w:val="Heading1Char"/>
+    <w:uiPriority w:val="9"/>
+    <w:qFormat/>
+    <w:rsid w:val="00823A2A"/>
+    <w:pPr>
+      <w:keepNext/>
+      <w:keepLines/>
+      <w:spacing w:before="240"/>
+      <w:outlineLvl w:val="0"/>
+    </w:pPr>
+    <w:rPr>
+      <w:rFonts w:asciiTheme="majorHAnsi" w:eastAsiaTheme="majorEastAsia" w:hAnsiTheme="majorHAnsi" w:cstheme="majorBidi"/>
+      <w:color w:val="2F5496" w:themeColor="accent1" w:themeShade="BF"/>
+      <w:sz w:val="32"/>
+      <w:szCs w:val="32"/>
+    </w:rPr>
+  </w:style>
+  <w:style w:type="paragraph" w:styleId="Heading2">
+    <w:name w:val="heading 2"/>
+    <w:basedOn w:val="Normal"/>
+    <w:next w:val="Normal"/>
+    <w:link w:val="Heading2Char"/>
+    <w:uiPriority w:val="9"/>
+    <w:unhideWhenUsed/>
+    <w:qFormat/>
+    <w:rsid w:val="00823A2A"/>
+    <w:pPr>
+      <w:keepNext/>
+      <w:keepLines/>
+      <w:spacing w:before="40"/>
+      <w:outlineLvl w:val="1"/>
+    </w:pPr>
+    <w:rPr>
+      <w:rFonts w:asciiTheme="majorHAnsi" w:eastAsiaTheme="majorEastAsia" w:hAnsiTheme="majorHAnsi" w:cstheme="majorBidi"/>
+      <w:color w:val="2F5496" w:themeColor="accent1" w:themeShade="BF"/>
+      <w:sz w:val="26"/>
+      <w:szCs w:val="26"/>
+    </w:rPr>
+  </w:style>
+  <w:style w:type="character" w:default="1" w:styleId="DefaultParagraphFont">
+    <w:name w:val="Default Paragraph Font"/>
+    <w:uiPriority w:val="1"/>
+    <w:semiHidden/>
+    <w:unhideWhenUsed/>
+  </w:style>
+  <w:style w:type="table" w:default="1" w:styleId="TableNormal">
+    <w:name w:val="Normal Table"/>
+    <w:uiPriority w:val="99"/>
+    <w:semiHidden/>
+    <w:unhideWhenUsed/>
+    <w:tblPr>
+      <w:tblInd w:w="0" w:type="dxa"/>
+      <w:tblCellMar>
+        <w:top w:w="0" w:type="dxa"/>
+        <w:left w:w="108" w:type="dxa"/>
+        <w:bottom w:w="0" w:type="dxa"/>
+        <w:right w:w="108" w:type="dxa"/>
+      </w:tblCellMar>
+    </w:tblPr>
+  </w:style>
+  <w:style w:type="numbering" w:default="1" w:styleId="NoList">
+    <w:name w:val="No List"/>
+    <w:uiPriority w:val="99"/>
+    <w:semiHidden/>
+    <w:unhideWhenUsed/>
+  </w:style>
+  <w:style w:type="paragraph" w:styleId="NoSpacing">
+    <w:name w:val="No Spacing"/>
+    <w:uiPriority w:val="1"/>
+    <w:qFormat/>
+    <w:rsid w:val="00823A2A"/>
+    <w:pPr>
+      <w:spacing w:after="0" w:line="240" w:lineRule="auto"/>
+    </w:pPr>
+  </w:style>
+  <w:style w:type="table" w:styleId="TableGrid">
+    <w:name w:val="Table Grid"/>
+    <w:basedOn w:val="TableNormal"/>
+    <w:uiPriority w:val="39"/>
+    <w:rsid w:val="00823A2A"/>
+    <w:pPr>
+      <w:spacing w:after="0" w:line="240" w:lineRule="auto"/>
+      <w:ind w:firstLine="720"/>
+    </w:pPr>
+    <w:rPr>
+      <w:rFonts w:eastAsiaTheme="minorEastAsia"/>
+      <w:sz w:val="24"/>
+      <w:szCs w:val="24"/>
+      <w:lang w:val="en-US" w:eastAsia="ja-JP"/>
+    </w:rPr>
+    <w:tblPr>
+      <w:tblBorders>
+        <w:top w:val="single" w:sz="4" w:space="0" w:color="auto"/>
+        <w:left w:val="single" w:sz="4" w:space="0" w:color="auto"/>
+        <w:bottom w:val="single" w:sz="4" w:space="0" w:color="auto"/>
+        <w:right w:val="single" w:sz="4" w:space="0" w:color="auto"/>
+        <w:insideH w:val="single" w:sz="4" w:space="0" w:color="auto"/>
+        <w:insideV w:val="single" w:sz="4" w:space="0" w:color="auto"/>
+      </w:tblBorders>
+    </w:tblPr>
+  </w:style>
+  <w:style w:type="character" w:customStyle="1" w:styleId="Heading1Char">
+    <w:name w:val="Heading 1 Char"/>
+    <w:basedOn w:val="DefaultParagraphFont"/>
+    <w:link w:val="Heading1"/>
+    <w:uiPriority w:val="9"/>
+    <w:rsid w:val="00823A2A"/>
+    <w:rPr>
+      <w:rFonts w:asciiTheme="majorHAnsi" w:eastAsiaTheme="majorEastAsia" w:hAnsiTheme="majorHAnsi" w:cstheme="majorBidi"/>
+      <w:color w:val="2F5496" w:themeColor="accent1" w:themeShade="BF"/>
+      <w:kern w:val="24"/>
+      <w:sz w:val="32"/>
+      <w:szCs w:val="32"/>
+      <w:lang w:val="en-US" w:eastAsia="ja-JP"/>
+    </w:rPr>
+  </w:style>
+  <w:style w:type="paragraph" w:styleId="TOCHeading">
+    <w:name w:val="TOC Heading"/>
+    <w:basedOn w:val="Heading1"/>
+    <w:next w:val="Normal"/>
+    <w:uiPriority w:val="39"/>
+    <w:unhideWhenUsed/>
+    <w:qFormat/>
+    <w:rsid w:val="00823A2A"/>
+    <w:pPr>
+      <w:spacing w:line="259" w:lineRule="auto"/>
+      <w:ind w:firstLine="0"/>
+      <w:outlineLvl w:val="9"/>
+    </w:pPr>
+    <w:rPr>
+      <w:kern w:val="0"/>
+      <w:lang w:eastAsia="en-US"/>
+    </w:rPr>
+  </w:style>
+  <w:style w:type="character" w:customStyle="1" w:styleId="Heading2Char">
+    <w:name w:val="Heading 2 Char"/>
+    <w:basedOn w:val="DefaultParagraphFont"/>
+    <w:link w:val="Heading2"/>
+    <w:uiPriority w:val="9"/>
+    <w:rsid w:val="00823A2A"/>
+    <w:rPr>
+      <w:rFonts w:asciiTheme="majorHAnsi" w:eastAsiaTheme="majorEastAsia" w:hAnsiTheme="majorHAnsi" w:cstheme="majorBidi"/>
+      <w:color w:val="2F5496" w:themeColor="accent1" w:themeShade="BF"/>
+      <w:kern w:val="24"/>
+      <w:sz w:val="26"/>
+      <w:szCs w:val="26"/>
+      <w:lang w:val="en-US" w:eastAsia="ja-JP"/>
+    </w:rPr>
+  </w:style>
+  <w:style w:type="paragraph" w:styleId="TOC1">
+    <w:name w:val="toc 1"/>
+    <w:basedOn w:val="Normal"/>
+    <w:next w:val="Normal"/>
+    <w:autoRedefine/>
+    <w:uiPriority w:val="39"/>
+    <w:unhideWhenUsed/>
+    <w:rsid w:val="00DA541E"/>
+    <w:pPr>
+      <w:spacing w:after="100"/>
+    </w:pPr>
+  </w:style>
+  <w:style w:type="paragraph" w:styleId="TOC2">
+    <w:name w:val="toc 2"/>
+    <w:basedOn w:val="Normal"/>
+    <w:next w:val="Normal"/>
+    <w:autoRedefine/>
+    <w:uiPriority w:val="39"/>
+    <w:unhideWhenUsed/>
+    <w:rsid w:val="00DA541E"/>
+    <w:pPr>
+      <w:spacing w:after="100"/>
+      <w:ind w:left="240"/>
+    </w:pPr>
+  </w:style>
+  <w:style w:type="character" w:styleId="Hyperlink">
+    <w:name w:val="Hyperlink"/>
+    <w:basedOn w:val="DefaultParagraphFont"/>
+    <w:uiPriority w:val="99"/>
+    <w:unhideWhenUsed/>
+    <w:rsid w:val="00DA541E"/>
+    <w:rPr>
+      <w:color w:val="0563C1" w:themeColor="hyperlink"/>
+      <w:u w:val="single"/>
+    </w:rPr>
+  </w:style>
+  <w:style w:type="paragraph" w:styleId="Header">
+    <w:name w:val="header"/>
+    <w:basedOn w:val="Normal"/>
+    <w:link w:val="HeaderChar"/>
+    <w:uiPriority w:val="99"/>
+    <w:unhideWhenUsed/>
+    <w:rsid w:val="00DA541E"/>
+    <w:pPr>
+      <w:tabs>
+        <w:tab w:val="center" w:pos="4513"/>
+        <w:tab w:val="right" w:pos="9026"/>
+      </w:tabs>
+      <w:spacing w:line="240" w:lineRule="auto"/>
+    </w:pPr>
+  </w:style>
+  <w:style w:type="character" w:customStyle="1" w:styleId="HeaderChar">
+    <w:name w:val="Header Char"/>
+    <w:basedOn w:val="DefaultParagraphFont"/>
+    <w:link w:val="Header"/>
+    <w:uiPriority w:val="99"/>
+    <w:rsid w:val="00DA541E"/>
+    <w:rPr>
+      <w:rFonts w:eastAsiaTheme="minorEastAsia"/>
+      <w:kern w:val="24"/>
+      <w:sz w:val="24"/>
+      <w:szCs w:val="24"/>
+      <w:lang w:val="en-US" w:eastAsia="ja-JP"/>
+    </w:rPr>
+  </w:style>
+  <w:style w:type="paragraph" w:styleId="Footer">
+    <w:name w:val="footer"/>
+    <w:basedOn w:val="Normal"/>
+    <w:link w:val="FooterChar"/>
+    <w:uiPriority w:val="99"/>
+    <w:unhideWhenUsed/>
+    <w:rsid w:val="00DA541E"/>
+    <w:pPr>
+      <w:tabs>
+        <w:tab w:val="center" w:pos="4513"/>
+        <w:tab w:val="right" w:pos="9026"/>
+      </w:tabs>
+      <w:spacing w:line="240" w:lineRule="auto"/>
+    </w:pPr>
+  </w:style>
+  <w:style w:type="character" w:customStyle="1" w:styleId="FooterChar">
+    <w:name w:val="Footer Char"/>
+    <w:basedOn w:val="DefaultParagraphFont"/>
+    <w:link w:val="Footer"/>
+    <w:uiPriority w:val="99"/>
+    <w:rsid w:val="00DA541E"/>
+    <w:rPr>
+      <w:rFonts w:eastAsiaTheme="minorEastAsia"/>
+      <w:kern w:val="24"/>
+      <w:sz w:val="24"/>
+      <w:szCs w:val="24"/>
+      <w:lang w:val="en-US" w:eastAsia="ja-JP"/>
+    </w:rPr>
+  </w:style>
+  <w:style w:type="paragraph" w:styleId="BalloonText">
+    <w:name w:val="Balloon Text"/>
+    <w:basedOn w:val="Normal"/>
+    <w:link w:val="BalloonTextChar"/>
+    <w:uiPriority w:val="99"/>
+    <w:semiHidden/>
+    <w:unhideWhenUsed/>
+    <w:rsid w:val="002D6129"/>
+    <w:pPr>
+      <w:spacing w:line="240" w:lineRule="auto"/>
+    </w:pPr>
+    <w:rPr>
+      <w:rFonts w:ascii="Tahoma" w:hAnsi="Tahoma" w:cs="Tahoma"/>
+      <w:sz w:val="16"/>
+      <w:szCs w:val="16"/>
+    </w:rPr>
+  </w:style>
+  <w:style w:type="character" w:customStyle="1" w:styleId="BalloonTextChar">
+    <w:name w:val="Balloon Text Char"/>
+    <w:basedOn w:val="DefaultParagraphFont"/>
+    <w:link w:val="BalloonText"/>
+    <w:uiPriority w:val="99"/>
+    <w:semiHidden/>
+    <w:rsid w:val="002D6129"/>
+    <w:rPr>
+      <w:rFonts w:ascii="Tahoma" w:eastAsiaTheme="minorEastAsia" w:hAnsi="Tahoma" w:cs="Tahoma"/>
+      <w:kern w:val="24"/>
+      <w:sz w:val="16"/>
+      <w:szCs w:val="16"/>
       <w:lang w:val="en-US" w:eastAsia="ja-JP"/>
     </w:rPr>
   </w:style>
@@ -4335,7 +4621,7 @@
   <a:extraClrSchemeLst/>
   <a:extLst>
     <a:ext uri="{05A4C25C-085E-4340-85A3-A5531E510DB2}">
-      <thm15:themeFamily xmlns:thm15="http://schemas.microsoft.com/office/thememl/2012/main" name="Office Theme" id="{62F939B6-93AF-4DB8-9C6B-D6C7DFDC589F}" vid="{4A3C46E8-61CC-4603-A589-7422A47A8E4A}"/>
+      <thm15:themeFamily xmlns:thm15="http://schemas.microsoft.com/office/thememl/2012/main" xmlns="" name="Office Theme" id="{62F939B6-93AF-4DB8-9C6B-D6C7DFDC589F}" vid="{4A3C46E8-61CC-4603-A589-7422A47A8E4A}"/>
     </a:ext>
   </a:extLst>
 </a:theme>
@@ -4346,7 +4632,7 @@
 </file>
 
 <file path=customXml/itemProps1.xml><?xml version="1.0" encoding="utf-8"?>
-<ds:datastoreItem xmlns:ds="http://schemas.openxmlformats.org/officeDocument/2006/customXml" ds:itemID="{941E883B-4FF5-48F9-AC10-4C75AF4D8DEE}">
+<ds:datastoreItem xmlns:ds="http://schemas.openxmlformats.org/officeDocument/2006/customXml" ds:itemID="{300AD628-1071-4A59-B9C3-184BA1794074}">
   <ds:schemaRefs>
     <ds:schemaRef ds:uri="http://schemas.openxmlformats.org/officeDocument/2006/bibliography"/>
   </ds:schemaRefs>

</xml_diff>

<commit_message>
Updated system design document
</commit_message>
<xml_diff>
--- a/docs/System design document/SystemDesignDocument.docx
+++ b/docs/System design document/SystemDesignDocument.docx
@@ -1,6 +1,6 @@
 
 <file path=word/document.xml><?xml version="1.0" encoding="utf-8"?>
-<w:document xmlns:wpc="http://schemas.microsoft.com/office/word/2010/wordprocessingCanvas" xmlns:mc="http://schemas.openxmlformats.org/markup-compatibility/2006" xmlns:o="urn:schemas-microsoft-com:office:office" xmlns:r="http://schemas.openxmlformats.org/officeDocument/2006/relationships" xmlns:m="http://schemas.openxmlformats.org/officeDocument/2006/math" xmlns:v="urn:schemas-microsoft-com:vml" xmlns:wp14="http://schemas.microsoft.com/office/word/2010/wordprocessingDrawing" xmlns:wp="http://schemas.openxmlformats.org/drawingml/2006/wordprocessingDrawing" xmlns:w10="urn:schemas-microsoft-com:office:word" xmlns:w="http://schemas.openxmlformats.org/wordprocessingml/2006/main" xmlns:w14="http://schemas.microsoft.com/office/word/2010/wordml" xmlns:wpg="http://schemas.microsoft.com/office/word/2010/wordprocessingGroup" xmlns:wpi="http://schemas.microsoft.com/office/word/2010/wordprocessingInk" xmlns:wne="http://schemas.microsoft.com/office/word/2006/wordml" xmlns:wps="http://schemas.microsoft.com/office/word/2010/wordprocessingShape" mc:Ignorable="w14 wp14">
+<w:document xmlns:wpc="http://schemas.microsoft.com/office/word/2010/wordprocessingCanvas" xmlns:cx="http://schemas.microsoft.com/office/drawing/2014/chartex" xmlns:cx1="http://schemas.microsoft.com/office/drawing/2015/9/8/chartex" xmlns:cx2="http://schemas.microsoft.com/office/drawing/2015/10/21/chartex" xmlns:cx3="http://schemas.microsoft.com/office/drawing/2016/5/9/chartex" xmlns:cx4="http://schemas.microsoft.com/office/drawing/2016/5/10/chartex" xmlns:cx5="http://schemas.microsoft.com/office/drawing/2016/5/11/chartex" xmlns:cx6="http://schemas.microsoft.com/office/drawing/2016/5/12/chartex" xmlns:cx7="http://schemas.microsoft.com/office/drawing/2016/5/13/chartex" xmlns:cx8="http://schemas.microsoft.com/office/drawing/2016/5/14/chartex" xmlns:mc="http://schemas.openxmlformats.org/markup-compatibility/2006" xmlns:aink="http://schemas.microsoft.com/office/drawing/2016/ink" xmlns:am3d="http://schemas.microsoft.com/office/drawing/2017/model3d" xmlns:o="urn:schemas-microsoft-com:office:office" xmlns:r="http://schemas.openxmlformats.org/officeDocument/2006/relationships" xmlns:m="http://schemas.openxmlformats.org/officeDocument/2006/math" xmlns:v="urn:schemas-microsoft-com:vml" xmlns:wp14="http://schemas.microsoft.com/office/word/2010/wordprocessingDrawing" xmlns:wp="http://schemas.openxmlformats.org/drawingml/2006/wordprocessingDrawing" xmlns:w10="urn:schemas-microsoft-com:office:word" xmlns:w="http://schemas.openxmlformats.org/wordprocessingml/2006/main" xmlns:w14="http://schemas.microsoft.com/office/word/2010/wordml" xmlns:w15="http://schemas.microsoft.com/office/word/2012/wordml" xmlns:w16cex="http://schemas.microsoft.com/office/word/2018/wordml/cex" xmlns:w16cid="http://schemas.microsoft.com/office/word/2016/wordml/cid" xmlns:w16="http://schemas.microsoft.com/office/word/2018/wordml" xmlns:w16se="http://schemas.microsoft.com/office/word/2015/wordml/symex" xmlns:wpg="http://schemas.microsoft.com/office/word/2010/wordprocessingGroup" xmlns:wpi="http://schemas.microsoft.com/office/word/2010/wordprocessingInk" xmlns:wne="http://schemas.microsoft.com/office/word/2006/wordml" xmlns:wps="http://schemas.microsoft.com/office/word/2010/wordprocessingShape" mc:Ignorable="w14 w15 w16se w16cid w16 w16cex wp14">
   <w:body>
     <w:p>
       <w:pPr>
@@ -245,7 +245,7 @@
           <w:lang w:val="bg-BG" w:eastAsia="bg-BG"/>
         </w:rPr>
         <w:drawing>
-          <wp:anchor distT="0" distB="0" distL="114300" distR="114300" simplePos="0" relativeHeight="251659264" behindDoc="1" locked="0" layoutInCell="1" allowOverlap="1" wp14:anchorId="0C1360DD" wp14:editId="5E77C2B1">
+          <wp:anchor distT="0" distB="0" distL="114300" distR="114300" simplePos="0" relativeHeight="251659264" behindDoc="1" locked="0" layoutInCell="1" allowOverlap="1" wp14:anchorId="12F7B5E9" wp14:editId="440A65B7">
             <wp:simplePos x="0" y="0"/>
             <wp:positionH relativeFrom="margin">
               <wp:align>center</wp:align>
@@ -298,7 +298,7 @@
                     <pic:cNvPicPr/>
                   </pic:nvPicPr>
                   <pic:blipFill>
-                    <a:blip r:embed="rId9">
+                    <a:blip r:embed="rId8">
                       <a:extLst>
                         <a:ext uri="{28A0092B-C50C-407E-A947-70E740481C1C}">
                           <a14:useLocalDpi xmlns:a14="http://schemas.microsoft.com/office/drawing/2010/main" val="0"/>
@@ -439,14 +439,6 @@
         <w:tblStyle w:val="TableGrid"/>
         <w:tblpPr w:leftFromText="180" w:rightFromText="180" w:vertAnchor="text" w:horzAnchor="margin" w:tblpY="253"/>
         <w:tblW w:w="9447" w:type="dxa"/>
-        <w:tblBorders>
-          <w:top w:val="none" w:sz="0" w:space="0" w:color="auto"/>
-          <w:left w:val="none" w:sz="0" w:space="0" w:color="auto"/>
-          <w:bottom w:val="none" w:sz="0" w:space="0" w:color="auto"/>
-          <w:right w:val="none" w:sz="0" w:space="0" w:color="auto"/>
-          <w:insideH w:val="none" w:sz="0" w:space="0" w:color="auto"/>
-          <w:insideV w:val="none" w:sz="0" w:space="0" w:color="auto"/>
-        </w:tblBorders>
         <w:tblLook w:val="04A0" w:firstRow="1" w:lastRow="0" w:firstColumn="1" w:lastColumn="0" w:noHBand="0" w:noVBand="1"/>
       </w:tblPr>
       <w:tblGrid>
@@ -840,7 +832,7 @@
                 <w:szCs w:val="60"/>
                 <w:lang w:val="en-GB" w:eastAsia="en-US"/>
               </w:rPr>
-              <w:t>Engineer</w:t>
+              <w:t>Monitor Evaluator</w:t>
             </w:r>
           </w:p>
         </w:tc>
@@ -980,12 +972,15 @@
                 <w:szCs w:val="60"/>
                 <w:lang w:val="en-GB" w:eastAsia="en-US"/>
               </w:rPr>
-              <w:t>Engineer</w:t>
+              <w:t>Implementer</w:t>
             </w:r>
           </w:p>
         </w:tc>
       </w:tr>
       <w:tr>
+        <w:trPr>
+          <w:trHeight w:val="368"/>
+        </w:trPr>
         <w:tc>
           <w:tcPr>
             <w:tcW w:w="2120" w:type="dxa"/>
@@ -1110,7 +1105,120 @@
                 <w:szCs w:val="60"/>
                 <w:lang w:val="en-GB" w:eastAsia="en-US"/>
               </w:rPr>
-              <w:t>Engineer</w:t>
+              <w:t>Co-ordinator</w:t>
+            </w:r>
+          </w:p>
+        </w:tc>
+      </w:tr>
+      <w:tr>
+        <w:trPr>
+          <w:trHeight w:val="368"/>
+        </w:trPr>
+        <w:tc>
+          <w:tcPr>
+            <w:tcW w:w="2120" w:type="dxa"/>
+          </w:tcPr>
+          <w:p>
+            <w:pPr>
+              <w:suppressAutoHyphens/>
+              <w:autoSpaceDN w:val="0"/>
+              <w:spacing w:line="240" w:lineRule="auto"/>
+              <w:ind w:firstLine="0"/>
+              <w:jc w:val="center"/>
+              <w:textAlignment w:val="baseline"/>
+              <w:rPr>
+                <w:rFonts w:ascii="Segoe UI Light" w:eastAsia="Times New Roman" w:hAnsi="Segoe UI Light" w:cs="Segoe UI Light"/>
+                <w:spacing w:val="-10"/>
+                <w:kern w:val="3"/>
+                <w:szCs w:val="60"/>
+                <w:lang w:val="en-GB" w:eastAsia="en-US"/>
+              </w:rPr>
+            </w:pPr>
+            <w:r>
+              <w:rPr>
+                <w:rFonts w:ascii="Segoe UI Light" w:eastAsia="Times New Roman" w:hAnsi="Segoe UI Light" w:cs="Segoe UI Light"/>
+                <w:spacing w:val="-10"/>
+                <w:kern w:val="3"/>
+                <w:szCs w:val="60"/>
+                <w:lang w:val="en-GB" w:eastAsia="en-US"/>
+              </w:rPr>
+              <w:t>Valentin Vasilev</w:t>
+            </w:r>
+          </w:p>
+        </w:tc>
+        <w:tc>
+          <w:tcPr>
+            <w:tcW w:w="1831" w:type="dxa"/>
+          </w:tcPr>
+          <w:p>
+            <w:pPr>
+              <w:suppressAutoHyphens/>
+              <w:autoSpaceDN w:val="0"/>
+              <w:spacing w:line="240" w:lineRule="auto"/>
+              <w:ind w:firstLine="0"/>
+              <w:jc w:val="center"/>
+              <w:textAlignment w:val="baseline"/>
+              <w:rPr>
+                <w:rFonts w:ascii="Segoe UI Light" w:eastAsia="Times New Roman" w:hAnsi="Segoe UI Light" w:cs="Segoe UI Light"/>
+                <w:spacing w:val="-10"/>
+                <w:kern w:val="3"/>
+                <w:szCs w:val="60"/>
+                <w:lang w:val="en-GB" w:eastAsia="en-US"/>
+              </w:rPr>
+            </w:pPr>
+          </w:p>
+        </w:tc>
+        <w:tc>
+          <w:tcPr>
+            <w:tcW w:w="2591" w:type="dxa"/>
+          </w:tcPr>
+          <w:p>
+            <w:pPr>
+              <w:suppressAutoHyphens/>
+              <w:autoSpaceDN w:val="0"/>
+              <w:spacing w:line="240" w:lineRule="auto"/>
+              <w:ind w:firstLine="0"/>
+              <w:jc w:val="center"/>
+              <w:textAlignment w:val="baseline"/>
+              <w:rPr>
+                <w:rFonts w:ascii="Segoe UI Light" w:eastAsia="Times New Roman" w:hAnsi="Segoe UI Light" w:cs="Segoe UI Light"/>
+                <w:spacing w:val="-10"/>
+                <w:kern w:val="3"/>
+                <w:szCs w:val="60"/>
+                <w:lang w:val="en-GB" w:eastAsia="en-US"/>
+              </w:rPr>
+            </w:pPr>
+          </w:p>
+        </w:tc>
+        <w:tc>
+          <w:tcPr>
+            <w:tcW w:w="2905" w:type="dxa"/>
+          </w:tcPr>
+          <w:p>
+            <w:pPr>
+              <w:suppressAutoHyphens/>
+              <w:autoSpaceDN w:val="0"/>
+              <w:spacing w:line="240" w:lineRule="auto"/>
+              <w:ind w:firstLine="0"/>
+              <w:jc w:val="center"/>
+              <w:textAlignment w:val="baseline"/>
+              <w:rPr>
+                <w:rFonts w:ascii="Segoe UI Light" w:eastAsia="Times New Roman" w:hAnsi="Segoe UI Light" w:cs="Segoe UI Light"/>
+                <w:spacing w:val="-10"/>
+                <w:kern w:val="3"/>
+                <w:szCs w:val="60"/>
+                <w:lang w:val="en-GB" w:eastAsia="en-US"/>
+              </w:rPr>
+            </w:pPr>
+            <w:r>
+              <w:rPr>
+                <w:rFonts w:ascii="Segoe UI Light" w:eastAsia="Times New Roman" w:hAnsi="Segoe UI Light" w:cs="Segoe UI Light"/>
+                <w:spacing w:val="-10"/>
+                <w:kern w:val="3"/>
+                <w:szCs w:val="60"/>
+                <w:lang w:val="en-GB" w:eastAsia="en-US"/>
+              </w:rPr>
+              <w:t>Specialist</w:t>
             </w:r>
           </w:p>
         </w:tc>
@@ -2121,7 +2229,16 @@
           <w:szCs w:val="24"/>
           <w:lang w:val="en-GB"/>
         </w:rPr>
-        <w:t>ETRX357 Zigbee module.</w:t>
+        <w:t>CM1106</w:t>
+      </w:r>
+      <w:r>
+        <w:rPr>
+          <w:rFonts w:ascii="Arial" w:hAnsi="Arial" w:cs="Arial"/>
+          <w:sz w:val="24"/>
+          <w:szCs w:val="24"/>
+          <w:lang w:val="en-GB"/>
+        </w:rPr>
+        <w:t xml:space="preserve"> CO2 sensor.</w:t>
       </w:r>
     </w:p>
     <w:p>
@@ -2145,16 +2262,7 @@
           <w:szCs w:val="24"/>
           <w:lang w:val="en-GB"/>
         </w:rPr>
-        <w:t>CM1106</w:t>
-      </w:r>
-      <w:r>
-        <w:rPr>
-          <w:rFonts w:ascii="Arial" w:hAnsi="Arial" w:cs="Arial"/>
-          <w:sz w:val="24"/>
-          <w:szCs w:val="24"/>
-          <w:lang w:val="en-GB"/>
-        </w:rPr>
-        <w:t xml:space="preserve"> CO2 sensor.</w:t>
+        <w:t>SHT20 temperature and humidity sensor.</w:t>
       </w:r>
     </w:p>
     <w:p>
@@ -2178,7 +2286,16 @@
           <w:szCs w:val="24"/>
           <w:lang w:val="en-GB"/>
         </w:rPr>
-        <w:t>SHT20 temperature and humidity sensor.</w:t>
+        <w:t>IAQ-Core VOC sensor</w:t>
+      </w:r>
+      <w:r>
+        <w:rPr>
+          <w:rFonts w:ascii="Arial" w:hAnsi="Arial" w:cs="Arial"/>
+          <w:sz w:val="24"/>
+          <w:szCs w:val="24"/>
+          <w:lang w:val="en-GB"/>
+        </w:rPr>
+        <w:t>.</w:t>
       </w:r>
     </w:p>
     <w:p>
@@ -2202,7 +2319,7 @@
           <w:szCs w:val="24"/>
           <w:lang w:val="en-GB"/>
         </w:rPr>
-        <w:t>IAQ-Core VOC sensor.</w:t>
+        <w:t>ESP8266 microcontroller.</w:t>
       </w:r>
     </w:p>
     <w:p>
@@ -2226,7 +2343,7 @@
           <w:szCs w:val="24"/>
           <w:lang w:val="en-GB"/>
         </w:rPr>
-        <w:t>Optional extensions, i.e. a fan, multiple CO2 sensors or other humidity and temperature sensors.</w:t>
+        <w:t>Fan.</w:t>
       </w:r>
     </w:p>
     <w:p>
@@ -2270,30 +2387,19 @@
           <w:lang w:val="en-GB"/>
         </w:rPr>
       </w:pPr>
-    </w:p>
-    <w:p>
-      <w:pPr>
-        <w:pStyle w:val="NoSpacing"/>
-        <w:rPr>
-          <w:rFonts w:ascii="Arial" w:hAnsi="Arial" w:cs="Arial"/>
+      <w:r>
+        <w:rPr>
+          <w:rFonts w:ascii="Arial" w:hAnsi="Arial" w:cs="Arial"/>
+          <w:noProof/>
           <w:sz w:val="24"/>
           <w:szCs w:val="24"/>
           <w:lang w:val="en-GB"/>
         </w:rPr>
-      </w:pPr>
-      <w:r>
-        <w:rPr>
-          <w:rFonts w:ascii="Arial" w:hAnsi="Arial" w:cs="Arial"/>
-          <w:noProof/>
-          <w:sz w:val="24"/>
-          <w:szCs w:val="24"/>
-          <w:lang w:eastAsia="bg-BG"/>
-        </w:rPr>
         <w:drawing>
-          <wp:inline distT="0" distB="0" distL="0" distR="0" wp14:anchorId="3225AA12" wp14:editId="69FA3DAB">
-            <wp:extent cx="4124325" cy="5143500"/>
-            <wp:effectExtent l="0" t="0" r="9525" b="0"/>
-            <wp:docPr id="1" name="Picture 1" descr="A screenshot of a cell phone&#10;&#10;Description automatically generated"/>
+          <wp:inline distT="0" distB="0" distL="0" distR="0" wp14:anchorId="00258DCB" wp14:editId="20AD24BF">
+            <wp:extent cx="4257675" cy="5305425"/>
+            <wp:effectExtent l="0" t="0" r="9525" b="9525"/>
+            <wp:docPr id="8" name="Picture 8" descr="A screenshot of a cell phone&#10;&#10;Description automatically generated"/>
             <wp:cNvGraphicFramePr>
               <a:graphicFrameLocks xmlns:a="http://schemas.openxmlformats.org/drawingml/2006/main" noChangeAspect="1"/>
             </wp:cNvGraphicFramePr>
@@ -2301,7 +2407,121 @@
               <a:graphicData uri="http://schemas.openxmlformats.org/drawingml/2006/picture">
                 <pic:pic xmlns:pic="http://schemas.openxmlformats.org/drawingml/2006/picture">
                   <pic:nvPicPr>
-                    <pic:cNvPr id="1" name="Wiring.png"/>
+                    <pic:cNvPr id="8" name="Wiring.png"/>
+                    <pic:cNvPicPr/>
+                  </pic:nvPicPr>
+                  <pic:blipFill>
+                    <a:blip r:embed="rId9">
+                      <a:extLst>
+                        <a:ext uri="{28A0092B-C50C-407E-A947-70E740481C1C}">
+                          <a14:useLocalDpi xmlns:a14="http://schemas.microsoft.com/office/drawing/2010/main" val="0"/>
+                        </a:ext>
+                      </a:extLst>
+                    </a:blip>
+                    <a:stretch>
+                      <a:fillRect/>
+                    </a:stretch>
+                  </pic:blipFill>
+                  <pic:spPr>
+                    <a:xfrm>
+                      <a:off x="0" y="0"/>
+                      <a:ext cx="4257675" cy="5305425"/>
+                    </a:xfrm>
+                    <a:prstGeom prst="rect">
+                      <a:avLst/>
+                    </a:prstGeom>
+                  </pic:spPr>
+                </pic:pic>
+              </a:graphicData>
+            </a:graphic>
+          </wp:inline>
+        </w:drawing>
+      </w:r>
+    </w:p>
+    <w:p>
+      <w:pPr>
+        <w:pStyle w:val="NoSpacing"/>
+        <w:rPr>
+          <w:rFonts w:ascii="Arial" w:hAnsi="Arial" w:cs="Arial"/>
+          <w:sz w:val="24"/>
+          <w:szCs w:val="24"/>
+          <w:lang w:val="en-GB"/>
+        </w:rPr>
+      </w:pPr>
+    </w:p>
+    <w:p>
+      <w:pPr>
+        <w:rPr>
+          <w:lang w:eastAsia="en-US"/>
+        </w:rPr>
+      </w:pPr>
+    </w:p>
+    <w:p>
+      <w:pPr>
+        <w:rPr>
+          <w:lang w:eastAsia="en-US"/>
+        </w:rPr>
+      </w:pPr>
+    </w:p>
+    <w:p>
+      <w:pPr>
+        <w:pStyle w:val="Heading1"/>
+        <w:ind w:left="-737"/>
+        <w:rPr>
+          <w:rFonts w:ascii="Arial" w:hAnsi="Arial" w:cs="Arial"/>
+          <w:color w:val="auto"/>
+        </w:rPr>
+      </w:pPr>
+      <w:bookmarkStart w:id="2" w:name="_Toc36164853"/>
+      <w:r>
+        <w:rPr>
+          <w:rFonts w:ascii="Arial" w:hAnsi="Arial" w:cs="Arial"/>
+          <w:color w:val="auto"/>
+        </w:rPr>
+        <w:lastRenderedPageBreak/>
+        <w:t>System design</w:t>
+      </w:r>
+      <w:bookmarkEnd w:id="2"/>
+    </w:p>
+    <w:p>
+      <w:pPr>
+        <w:pStyle w:val="Heading2"/>
+        <w:ind w:left="-737"/>
+        <w:rPr>
+          <w:rFonts w:ascii="Arial" w:hAnsi="Arial" w:cs="Arial"/>
+        </w:rPr>
+      </w:pPr>
+      <w:bookmarkStart w:id="3" w:name="_Toc36164854"/>
+      <w:r>
+        <w:rPr>
+          <w:rFonts w:ascii="Arial" w:hAnsi="Arial" w:cs="Arial"/>
+          <w:color w:val="auto"/>
+        </w:rPr>
+        <w:t>System context diagram</w:t>
+      </w:r>
+      <w:bookmarkEnd w:id="3"/>
+    </w:p>
+    <w:p>
+      <w:pPr>
+        <w:pStyle w:val="NoSpacing"/>
+      </w:pPr>
+      <w:r>
+        <w:rPr>
+          <w:noProof/>
+        </w:rPr>
+        <w:drawing>
+          <wp:inline distT="0" distB="0" distL="0" distR="0" wp14:anchorId="6F95B50F" wp14:editId="33EF4D7A">
+            <wp:extent cx="5248275" cy="4876800"/>
+            <wp:effectExtent l="0" t="0" r="9525" b="0"/>
+            <wp:docPr id="10" name="Picture 10" descr="A screenshot of a cell phone&#10;&#10;Description automatically generated"/>
+            <wp:cNvGraphicFramePr>
+              <a:graphicFrameLocks xmlns:a="http://schemas.openxmlformats.org/drawingml/2006/main" noChangeAspect="1"/>
+            </wp:cNvGraphicFramePr>
+            <a:graphic xmlns:a="http://schemas.openxmlformats.org/drawingml/2006/main">
+              <a:graphicData uri="http://schemas.openxmlformats.org/drawingml/2006/picture">
+                <pic:pic xmlns:pic="http://schemas.openxmlformats.org/drawingml/2006/picture">
+                  <pic:nvPicPr>
+                    <pic:cNvPr id="10" name="Context.png"/>
                     <pic:cNvPicPr/>
                   </pic:nvPicPr>
                   <pic:blipFill>
@@ -2319,7 +2539,7 @@
                   <pic:spPr>
                     <a:xfrm>
                       <a:off x="0" y="0"/>
-                      <a:ext cx="4124325" cy="5143500"/>
+                      <a:ext cx="5248275" cy="4876800"/>
                     </a:xfrm>
                     <a:prstGeom prst="rect">
                       <a:avLst/>
@@ -2334,70 +2554,52 @@
     </w:p>
     <w:p>
       <w:pPr>
-        <w:rPr>
-          <w:lang w:eastAsia="en-US"/>
-        </w:rPr>
-      </w:pPr>
-    </w:p>
-    <w:p>
-      <w:pPr>
-        <w:rPr>
-          <w:lang w:eastAsia="en-US"/>
-        </w:rPr>
-      </w:pPr>
-    </w:p>
-    <w:p>
-      <w:pPr>
-        <w:pStyle w:val="Heading1"/>
-        <w:ind w:left="-737"/>
-        <w:rPr>
-          <w:rFonts w:ascii="Arial" w:hAnsi="Arial" w:cs="Arial"/>
-          <w:color w:val="auto"/>
-        </w:rPr>
-      </w:pPr>
-      <w:bookmarkStart w:id="2" w:name="_Toc36164853"/>
-      <w:r>
-        <w:rPr>
-          <w:rFonts w:ascii="Arial" w:hAnsi="Arial" w:cs="Arial"/>
-          <w:color w:val="auto"/>
-        </w:rPr>
-        <w:lastRenderedPageBreak/>
-        <w:t>System design</w:t>
-      </w:r>
-      <w:bookmarkEnd w:id="2"/>
-    </w:p>
-    <w:p>
-      <w:pPr>
         <w:pStyle w:val="Heading2"/>
         <w:ind w:left="-737"/>
         <w:rPr>
           <w:rFonts w:ascii="Arial" w:hAnsi="Arial" w:cs="Arial"/>
-        </w:rPr>
-      </w:pPr>
-      <w:bookmarkStart w:id="3" w:name="_Toc36164854"/>
-      <w:r>
-        <w:rPr>
-          <w:rFonts w:ascii="Arial" w:hAnsi="Arial" w:cs="Arial"/>
           <w:color w:val="auto"/>
         </w:rPr>
-        <w:t>System context diagram</w:t>
-      </w:r>
-      <w:bookmarkEnd w:id="3"/>
-    </w:p>
-    <w:p>
-      <w:pPr>
-        <w:pStyle w:val="NoSpacing"/>
-      </w:pPr>
-      <w:r>
-        <w:rPr>
+      </w:pPr>
+      <w:bookmarkStart w:id="4" w:name="_Toc36164855"/>
+    </w:p>
+    <w:p>
+      <w:pPr>
+        <w:pStyle w:val="Heading2"/>
+        <w:ind w:left="-737"/>
+        <w:rPr>
+          <w:rFonts w:ascii="Arial" w:hAnsi="Arial" w:cs="Arial"/>
+          <w:color w:val="auto"/>
+        </w:rPr>
+      </w:pPr>
+      <w:r>
+        <w:rPr>
+          <w:rFonts w:ascii="Arial" w:hAnsi="Arial" w:cs="Arial"/>
+          <w:color w:val="auto"/>
+        </w:rPr>
+        <w:t>System architecture diagram</w:t>
+      </w:r>
+      <w:bookmarkEnd w:id="4"/>
+    </w:p>
+    <w:p>
+      <w:pPr>
+        <w:ind w:left="-737"/>
+        <w:rPr>
+          <w:rFonts w:ascii="Arial" w:hAnsi="Arial" w:cs="Arial"/>
+          <w:lang w:eastAsia="en-US"/>
+        </w:rPr>
+      </w:pPr>
+      <w:r>
+        <w:rPr>
+          <w:rFonts w:ascii="Arial" w:hAnsi="Arial" w:cs="Arial"/>
           <w:noProof/>
-          <w:lang w:eastAsia="bg-BG"/>
+          <w:lang w:eastAsia="en-US"/>
         </w:rPr>
         <w:drawing>
-          <wp:inline distT="0" distB="0" distL="0" distR="0">
-            <wp:extent cx="5724525" cy="3905250"/>
-            <wp:effectExtent l="0" t="0" r="9525" b="0"/>
-            <wp:docPr id="2" name="Picture 2"/>
+          <wp:inline distT="0" distB="0" distL="0" distR="0" wp14:anchorId="7CD98AD4" wp14:editId="63C2E1AE">
+            <wp:extent cx="4391025" cy="2390775"/>
+            <wp:effectExtent l="0" t="0" r="9525" b="9525"/>
+            <wp:docPr id="9" name="Picture 9" descr="A picture containing clock&#10;&#10;Description automatically generated"/>
             <wp:cNvGraphicFramePr>
               <a:graphicFrameLocks xmlns:a="http://schemas.openxmlformats.org/drawingml/2006/main" noChangeAspect="1"/>
             </wp:cNvGraphicFramePr>
@@ -2405,102 +2607,11 @@
               <a:graphicData uri="http://schemas.openxmlformats.org/drawingml/2006/picture">
                 <pic:pic xmlns:pic="http://schemas.openxmlformats.org/drawingml/2006/picture">
                   <pic:nvPicPr>
-                    <pic:cNvPr id="0" name="Picture 1"/>
-                    <pic:cNvPicPr>
-                      <a:picLocks noChangeAspect="1" noChangeArrowheads="1"/>
-                    </pic:cNvPicPr>
+                    <pic:cNvPr id="9" name="Architecture.png"/>
+                    <pic:cNvPicPr/>
                   </pic:nvPicPr>
                   <pic:blipFill>
                     <a:blip r:embed="rId11">
-                      <a:extLst>
-                        <a:ext uri="{28A0092B-C50C-407E-A947-70E740481C1C}">
-                          <a14:useLocalDpi xmlns:a14="http://schemas.microsoft.com/office/drawing/2010/main" val="0"/>
-                        </a:ext>
-                      </a:extLst>
-                    </a:blip>
-                    <a:srcRect/>
-                    <a:stretch>
-                      <a:fillRect/>
-                    </a:stretch>
-                  </pic:blipFill>
-                  <pic:spPr bwMode="auto">
-                    <a:xfrm>
-                      <a:off x="0" y="0"/>
-                      <a:ext cx="5724525" cy="3905250"/>
-                    </a:xfrm>
-                    <a:prstGeom prst="rect">
-                      <a:avLst/>
-                    </a:prstGeom>
-                    <a:noFill/>
-                    <a:ln>
-                      <a:noFill/>
-                    </a:ln>
-                  </pic:spPr>
-                </pic:pic>
-              </a:graphicData>
-            </a:graphic>
-          </wp:inline>
-        </w:drawing>
-      </w:r>
-    </w:p>
-    <w:p>
-      <w:pPr>
-        <w:rPr>
-          <w:lang w:eastAsia="en-US"/>
-        </w:rPr>
-      </w:pPr>
-    </w:p>
-    <w:p>
-      <w:pPr>
-        <w:pStyle w:val="Heading2"/>
-        <w:ind w:left="-737"/>
-        <w:rPr>
-          <w:rFonts w:ascii="Arial" w:hAnsi="Arial" w:cs="Arial"/>
-          <w:color w:val="auto"/>
-        </w:rPr>
-      </w:pPr>
-      <w:bookmarkStart w:id="4" w:name="_Toc36164855"/>
-      <w:r>
-        <w:rPr>
-          <w:rFonts w:ascii="Arial" w:hAnsi="Arial" w:cs="Arial"/>
-          <w:color w:val="auto"/>
-        </w:rPr>
-        <w:lastRenderedPageBreak/>
-        <w:t>System architecture diagram</w:t>
-      </w:r>
-      <w:bookmarkEnd w:id="4"/>
-    </w:p>
-    <w:p>
-      <w:pPr>
-        <w:ind w:left="-737"/>
-        <w:rPr>
-          <w:rFonts w:ascii="Arial" w:hAnsi="Arial" w:cs="Arial"/>
-          <w:lang w:eastAsia="en-US"/>
-        </w:rPr>
-      </w:pPr>
-      <w:r>
-        <w:rPr>
-          <w:rFonts w:ascii="Arial" w:hAnsi="Arial" w:cs="Arial"/>
-          <w:noProof/>
-          <w:lang w:val="bg-BG" w:eastAsia="bg-BG"/>
-        </w:rPr>
-        <w:drawing>
-          <wp:inline distT="0" distB="0" distL="0" distR="0">
-            <wp:extent cx="5731510" cy="3484245"/>
-            <wp:effectExtent l="0" t="0" r="2540" b="1905"/>
-            <wp:docPr id="7" name="Picture 7"/>
-            <wp:cNvGraphicFramePr>
-              <a:graphicFrameLocks xmlns:a="http://schemas.openxmlformats.org/drawingml/2006/main" noChangeAspect="1"/>
-            </wp:cNvGraphicFramePr>
-            <a:graphic xmlns:a="http://schemas.openxmlformats.org/drawingml/2006/main">
-              <a:graphicData uri="http://schemas.openxmlformats.org/drawingml/2006/picture">
-                <pic:pic xmlns:pic="http://schemas.openxmlformats.org/drawingml/2006/picture">
-                  <pic:nvPicPr>
-                    <pic:cNvPr id="0" name="Architecture Diagram.png"/>
-                    <pic:cNvPicPr/>
-                  </pic:nvPicPr>
-                  <pic:blipFill>
-                    <a:blip r:embed="rId12">
                       <a:extLst>
                         <a:ext uri="{28A0092B-C50C-407E-A947-70E740481C1C}">
                           <a14:useLocalDpi xmlns:a14="http://schemas.microsoft.com/office/drawing/2010/main" val="0"/>
@@ -2514,7 +2625,7 @@
                   <pic:spPr>
                     <a:xfrm>
                       <a:off x="0" y="0"/>
-                      <a:ext cx="5731510" cy="3484245"/>
+                      <a:ext cx="4391025" cy="2390775"/>
                     </a:xfrm>
                     <a:prstGeom prst="rect">
                       <a:avLst/>
@@ -2526,8 +2637,6 @@
           </wp:inline>
         </w:drawing>
       </w:r>
-      <w:bookmarkStart w:id="5" w:name="_GoBack"/>
-      <w:bookmarkEnd w:id="5"/>
     </w:p>
     <w:p>
       <w:pPr>
@@ -2539,16 +2648,32 @@
           <w:lang w:eastAsia="en-US"/>
         </w:rPr>
       </w:pPr>
-      <w:bookmarkStart w:id="6" w:name="_Toc36164856"/>
+      <w:bookmarkStart w:id="5" w:name="_Toc36164856"/>
       <w:r>
         <w:rPr>
           <w:rFonts w:ascii="Arial" w:hAnsi="Arial" w:cs="Arial"/>
           <w:color w:val="auto"/>
           <w:lang w:eastAsia="en-US"/>
         </w:rPr>
-        <w:t>Communication protocols</w:t>
-      </w:r>
-      <w:bookmarkEnd w:id="6"/>
+        <w:t xml:space="preserve">Communication </w:t>
+      </w:r>
+      <w:r>
+        <w:rPr>
+          <w:rFonts w:ascii="Arial" w:hAnsi="Arial" w:cs="Arial"/>
+          <w:color w:val="auto"/>
+          <w:lang w:eastAsia="en-US"/>
+        </w:rPr>
+        <w:t xml:space="preserve">and </w:t>
+      </w:r>
+      <w:r>
+        <w:rPr>
+          <w:rFonts w:ascii="Arial" w:hAnsi="Arial" w:cs="Arial"/>
+          <w:color w:val="auto"/>
+          <w:lang w:eastAsia="en-US"/>
+        </w:rPr>
+        <w:t>protocols</w:t>
+      </w:r>
+      <w:bookmarkEnd w:id="5"/>
     </w:p>
     <w:p>
       <w:pPr>
@@ -2654,30 +2779,35 @@
     <w:p>
       <w:pPr>
         <w:pStyle w:val="NoSpacing"/>
+        <w:numPr>
+          <w:ilvl w:val="0"/>
+          <w:numId w:val="3"/>
+        </w:numPr>
         <w:rPr>
           <w:rFonts w:ascii="Arial" w:hAnsi="Arial" w:cs="Arial"/>
           <w:sz w:val="24"/>
           <w:szCs w:val="24"/>
         </w:rPr>
       </w:pPr>
-    </w:p>
-    <w:p>
-      <w:pPr>
-        <w:pStyle w:val="NoSpacing"/>
+      <w:r>
         <w:rPr>
           <w:rFonts w:ascii="Arial" w:hAnsi="Arial" w:cs="Arial"/>
           <w:sz w:val="24"/>
           <w:szCs w:val="24"/>
-        </w:rPr>
-      </w:pPr>
-      <w:r>
+          <w:lang w:val="en-GB"/>
+        </w:rPr>
+        <w:t>The ESP8266 uses TCP.</w:t>
+      </w:r>
+    </w:p>
+    <w:p>
+      <w:pPr>
+        <w:pStyle w:val="NoSpacing"/>
         <w:rPr>
           <w:rFonts w:ascii="Arial" w:hAnsi="Arial" w:cs="Arial"/>
           <w:sz w:val="24"/>
           <w:szCs w:val="24"/>
         </w:rPr>
-        <w:t>Communication between the Embedded board and the C# application will be based on a custom protocol which will be agreed on with 3 other</w:t>
-      </w:r>
+      </w:pPr>
     </w:p>
     <w:p>
       <w:pPr>
@@ -2686,6 +2816,7 @@
           <w:rFonts w:ascii="Arial" w:hAnsi="Arial" w:cs="Arial"/>
           <w:sz w:val="24"/>
           <w:szCs w:val="24"/>
+          <w:lang w:val="en-GB"/>
         </w:rPr>
       </w:pPr>
       <w:r>
@@ -2693,9 +2824,494 @@
           <w:rFonts w:ascii="Arial" w:hAnsi="Arial" w:cs="Arial"/>
           <w:sz w:val="24"/>
           <w:szCs w:val="24"/>
-        </w:rPr>
-        <w:t>teams in the future. Communication will occur once every 15 minutes or at sudden changes of sensor readings.</w:t>
-      </w:r>
+          <w:lang w:val="en-GB"/>
+        </w:rPr>
+        <w:t>The C# application receives data</w:t>
+      </w:r>
+      <w:r>
+        <w:rPr>
+          <w:rFonts w:ascii="Arial" w:hAnsi="Arial" w:cs="Arial"/>
+          <w:sz w:val="24"/>
+          <w:szCs w:val="24"/>
+          <w:lang w:val="en-GB"/>
+        </w:rPr>
+        <w:t xml:space="preserve"> (measured values)</w:t>
+      </w:r>
+      <w:r>
+        <w:rPr>
+          <w:rFonts w:ascii="Arial" w:hAnsi="Arial" w:cs="Arial"/>
+          <w:sz w:val="24"/>
+          <w:szCs w:val="24"/>
+          <w:lang w:val="en-GB"/>
+        </w:rPr>
+        <w:t xml:space="preserve"> from the ESP8266 module. </w:t>
+      </w:r>
+      <w:r>
+        <w:rPr>
+          <w:rFonts w:ascii="Arial" w:hAnsi="Arial" w:cs="Arial"/>
+          <w:sz w:val="24"/>
+          <w:szCs w:val="24"/>
+          <w:lang w:val="en-GB"/>
+        </w:rPr>
+        <w:t>The format in which the data is being sent has thoroughly been discussed with several groups</w:t>
+      </w:r>
+      <w:r>
+        <w:rPr>
+          <w:rFonts w:ascii="Arial" w:hAnsi="Arial" w:cs="Arial"/>
+          <w:sz w:val="24"/>
+          <w:szCs w:val="24"/>
+          <w:lang w:val="en-GB"/>
+        </w:rPr>
+        <w:t>. Sending format of values:</w:t>
+      </w:r>
+    </w:p>
+    <w:p>
+      <w:pPr>
+        <w:pStyle w:val="NoSpacing"/>
+        <w:rPr>
+          <w:rFonts w:ascii="Arial" w:hAnsi="Arial" w:cs="Arial"/>
+          <w:sz w:val="24"/>
+          <w:szCs w:val="24"/>
+          <w:lang w:val="en-GB"/>
+        </w:rPr>
+      </w:pPr>
+    </w:p>
+    <w:tbl>
+      <w:tblPr>
+        <w:tblStyle w:val="TableGrid1"/>
+        <w:tblW w:w="0" w:type="auto"/>
+        <w:tblLook w:val="04A0" w:firstRow="1" w:lastRow="0" w:firstColumn="1" w:lastColumn="0" w:noHBand="0" w:noVBand="1"/>
+      </w:tblPr>
+      <w:tblGrid>
+        <w:gridCol w:w="339"/>
+        <w:gridCol w:w="828"/>
+        <w:gridCol w:w="278"/>
+        <w:gridCol w:w="669"/>
+        <w:gridCol w:w="278"/>
+        <w:gridCol w:w="938"/>
+        <w:gridCol w:w="278"/>
+        <w:gridCol w:w="693"/>
+        <w:gridCol w:w="278"/>
+        <w:gridCol w:w="424"/>
+        <w:gridCol w:w="339"/>
+      </w:tblGrid>
+      <w:tr>
+        <w:tc>
+          <w:tcPr>
+            <w:tcW w:w="339" w:type="dxa"/>
+          </w:tcPr>
+          <w:p>
+            <w:pPr>
+              <w:spacing w:line="240" w:lineRule="auto"/>
+              <w:ind w:firstLine="0"/>
+              <w:rPr>
+                <w:rFonts w:ascii="Arial" w:eastAsiaTheme="minorHAnsi" w:hAnsi="Arial" w:cs="Arial"/>
+                <w:kern w:val="0"/>
+                <w:sz w:val="22"/>
+                <w:szCs w:val="22"/>
+                <w:lang w:val="en-GB" w:eastAsia="en-US"/>
+              </w:rPr>
+            </w:pPr>
+            <w:r>
+              <w:rPr>
+                <w:rFonts w:ascii="Arial" w:eastAsiaTheme="minorHAnsi" w:hAnsi="Arial" w:cs="Arial"/>
+                <w:kern w:val="0"/>
+                <w:sz w:val="22"/>
+                <w:szCs w:val="22"/>
+                <w:lang w:val="en-GB" w:eastAsia="en-US"/>
+              </w:rPr>
+              <w:t>#</w:t>
+            </w:r>
+          </w:p>
+        </w:tc>
+        <w:tc>
+          <w:tcPr>
+            <w:tcW w:w="828" w:type="dxa"/>
+          </w:tcPr>
+          <w:p>
+            <w:pPr>
+              <w:spacing w:line="240" w:lineRule="auto"/>
+              <w:ind w:firstLine="0"/>
+              <w:rPr>
+                <w:rFonts w:ascii="Arial" w:eastAsiaTheme="minorHAnsi" w:hAnsi="Arial" w:cs="Arial"/>
+                <w:b/>
+                <w:bCs/>
+                <w:kern w:val="0"/>
+                <w:sz w:val="22"/>
+                <w:szCs w:val="22"/>
+                <w:lang w:val="en-GB" w:eastAsia="en-US"/>
+              </w:rPr>
+            </w:pPr>
+            <w:r>
+              <w:rPr>
+                <w:rFonts w:ascii="Arial" w:eastAsiaTheme="minorHAnsi" w:hAnsi="Arial" w:cs="Arial"/>
+                <w:b/>
+                <w:bCs/>
+                <w:color w:val="00B0F0"/>
+                <w:kern w:val="0"/>
+                <w:sz w:val="22"/>
+                <w:szCs w:val="22"/>
+                <w:lang w:val="en-GB" w:eastAsia="en-US"/>
+              </w:rPr>
+              <w:t>TEMP</w:t>
+            </w:r>
+          </w:p>
+        </w:tc>
+        <w:tc>
+          <w:tcPr>
+            <w:tcW w:w="278" w:type="dxa"/>
+          </w:tcPr>
+          <w:p>
+            <w:pPr>
+              <w:spacing w:line="240" w:lineRule="auto"/>
+              <w:ind w:firstLine="0"/>
+              <w:rPr>
+                <w:rFonts w:ascii="Arial" w:eastAsiaTheme="minorHAnsi" w:hAnsi="Arial" w:cs="Arial"/>
+                <w:kern w:val="0"/>
+                <w:sz w:val="22"/>
+                <w:szCs w:val="22"/>
+                <w:lang w:val="en-GB" w:eastAsia="en-US"/>
+              </w:rPr>
+            </w:pPr>
+            <w:r>
+              <w:rPr>
+                <w:rFonts w:ascii="Arial" w:eastAsiaTheme="minorHAnsi" w:hAnsi="Arial" w:cs="Arial"/>
+                <w:kern w:val="0"/>
+                <w:sz w:val="22"/>
+                <w:szCs w:val="22"/>
+                <w:lang w:val="en-GB" w:eastAsia="en-US"/>
+              </w:rPr>
+              <w:t>;</w:t>
+            </w:r>
+          </w:p>
+        </w:tc>
+        <w:tc>
+          <w:tcPr>
+            <w:tcW w:w="669" w:type="dxa"/>
+          </w:tcPr>
+          <w:p>
+            <w:pPr>
+              <w:spacing w:line="240" w:lineRule="auto"/>
+              <w:ind w:firstLine="0"/>
+              <w:rPr>
+                <w:rFonts w:ascii="Arial" w:eastAsiaTheme="minorHAnsi" w:hAnsi="Arial" w:cs="Arial"/>
+                <w:b/>
+                <w:bCs/>
+                <w:kern w:val="0"/>
+                <w:sz w:val="22"/>
+                <w:szCs w:val="22"/>
+                <w:lang w:val="en-GB" w:eastAsia="en-US"/>
+              </w:rPr>
+            </w:pPr>
+            <w:r>
+              <w:rPr>
+                <w:rFonts w:ascii="Arial" w:eastAsiaTheme="minorHAnsi" w:hAnsi="Arial" w:cs="Arial"/>
+                <w:b/>
+                <w:bCs/>
+                <w:color w:val="00B0F0"/>
+                <w:kern w:val="0"/>
+                <w:sz w:val="22"/>
+                <w:szCs w:val="22"/>
+                <w:lang w:val="en-GB" w:eastAsia="en-US"/>
+              </w:rPr>
+              <w:t>CO2</w:t>
+            </w:r>
+          </w:p>
+        </w:tc>
+        <w:tc>
+          <w:tcPr>
+            <w:tcW w:w="278" w:type="dxa"/>
+          </w:tcPr>
+          <w:p>
+            <w:pPr>
+              <w:spacing w:line="240" w:lineRule="auto"/>
+              <w:ind w:firstLine="0"/>
+              <w:rPr>
+                <w:rFonts w:ascii="Arial" w:eastAsiaTheme="minorHAnsi" w:hAnsi="Arial" w:cs="Arial"/>
+                <w:kern w:val="0"/>
+                <w:sz w:val="22"/>
+                <w:szCs w:val="22"/>
+                <w:lang w:val="en-GB" w:eastAsia="en-US"/>
+              </w:rPr>
+            </w:pPr>
+            <w:r>
+              <w:rPr>
+                <w:rFonts w:ascii="Arial" w:eastAsiaTheme="minorHAnsi" w:hAnsi="Arial" w:cs="Arial"/>
+                <w:kern w:val="0"/>
+                <w:sz w:val="22"/>
+                <w:szCs w:val="22"/>
+                <w:lang w:val="en-GB" w:eastAsia="en-US"/>
+              </w:rPr>
+              <w:t>;</w:t>
+            </w:r>
+          </w:p>
+        </w:tc>
+        <w:tc>
+          <w:tcPr>
+            <w:tcW w:w="938" w:type="dxa"/>
+          </w:tcPr>
+          <w:p>
+            <w:pPr>
+              <w:spacing w:line="240" w:lineRule="auto"/>
+              <w:ind w:firstLine="0"/>
+              <w:rPr>
+                <w:rFonts w:ascii="Arial" w:eastAsiaTheme="minorHAnsi" w:hAnsi="Arial" w:cs="Arial"/>
+                <w:b/>
+                <w:bCs/>
+                <w:kern w:val="0"/>
+                <w:sz w:val="22"/>
+                <w:szCs w:val="22"/>
+                <w:lang w:val="en-GB" w:eastAsia="en-US"/>
+              </w:rPr>
+            </w:pPr>
+            <w:r>
+              <w:rPr>
+                <w:rFonts w:ascii="Arial" w:eastAsiaTheme="minorHAnsi" w:hAnsi="Arial" w:cs="Arial"/>
+                <w:b/>
+                <w:bCs/>
+                <w:color w:val="00B0F0"/>
+                <w:kern w:val="0"/>
+                <w:sz w:val="22"/>
+                <w:szCs w:val="22"/>
+                <w:lang w:val="en-GB" w:eastAsia="en-US"/>
+              </w:rPr>
+              <w:t>HUMID</w:t>
+            </w:r>
+          </w:p>
+        </w:tc>
+        <w:tc>
+          <w:tcPr>
+            <w:tcW w:w="278" w:type="dxa"/>
+          </w:tcPr>
+          <w:p>
+            <w:pPr>
+              <w:spacing w:line="240" w:lineRule="auto"/>
+              <w:ind w:firstLine="0"/>
+              <w:rPr>
+                <w:rFonts w:ascii="Arial" w:eastAsiaTheme="minorHAnsi" w:hAnsi="Arial" w:cs="Arial"/>
+                <w:kern w:val="0"/>
+                <w:sz w:val="22"/>
+                <w:szCs w:val="22"/>
+                <w:lang w:val="en-GB" w:eastAsia="en-US"/>
+              </w:rPr>
+            </w:pPr>
+            <w:r>
+              <w:rPr>
+                <w:rFonts w:ascii="Arial" w:eastAsiaTheme="minorHAnsi" w:hAnsi="Arial" w:cs="Arial"/>
+                <w:kern w:val="0"/>
+                <w:sz w:val="22"/>
+                <w:szCs w:val="22"/>
+                <w:lang w:val="en-GB" w:eastAsia="en-US"/>
+              </w:rPr>
+              <w:t>;</w:t>
+            </w:r>
+          </w:p>
+        </w:tc>
+        <w:tc>
+          <w:tcPr>
+            <w:tcW w:w="693" w:type="dxa"/>
+          </w:tcPr>
+          <w:p>
+            <w:pPr>
+              <w:spacing w:line="240" w:lineRule="auto"/>
+              <w:ind w:firstLine="0"/>
+              <w:rPr>
+                <w:rFonts w:ascii="Arial" w:eastAsiaTheme="minorHAnsi" w:hAnsi="Arial" w:cs="Arial"/>
+                <w:b/>
+                <w:bCs/>
+                <w:kern w:val="0"/>
+                <w:sz w:val="22"/>
+                <w:szCs w:val="22"/>
+                <w:lang w:val="en-GB" w:eastAsia="en-US"/>
+              </w:rPr>
+            </w:pPr>
+            <w:r>
+              <w:rPr>
+                <w:rFonts w:ascii="Arial" w:eastAsiaTheme="minorHAnsi" w:hAnsi="Arial" w:cs="Arial"/>
+                <w:b/>
+                <w:bCs/>
+                <w:color w:val="00B0F0"/>
+                <w:kern w:val="0"/>
+                <w:sz w:val="22"/>
+                <w:szCs w:val="22"/>
+                <w:lang w:val="en-GB" w:eastAsia="en-US"/>
+              </w:rPr>
+              <w:t>VOC</w:t>
+            </w:r>
+          </w:p>
+        </w:tc>
+        <w:tc>
+          <w:tcPr>
+            <w:tcW w:w="278" w:type="dxa"/>
+          </w:tcPr>
+          <w:p>
+            <w:pPr>
+              <w:spacing w:line="240" w:lineRule="auto"/>
+              <w:ind w:firstLine="0"/>
+              <w:rPr>
+                <w:rFonts w:ascii="Arial" w:eastAsiaTheme="minorHAnsi" w:hAnsi="Arial" w:cs="Arial"/>
+                <w:kern w:val="0"/>
+                <w:sz w:val="22"/>
+                <w:szCs w:val="22"/>
+                <w:lang w:val="en-GB" w:eastAsia="en-US"/>
+              </w:rPr>
+            </w:pPr>
+            <w:r>
+              <w:rPr>
+                <w:rFonts w:ascii="Arial" w:eastAsiaTheme="minorHAnsi" w:hAnsi="Arial" w:cs="Arial"/>
+                <w:kern w:val="0"/>
+                <w:sz w:val="22"/>
+                <w:szCs w:val="22"/>
+                <w:lang w:val="en-GB" w:eastAsia="en-US"/>
+              </w:rPr>
+              <w:t>;</w:t>
+            </w:r>
+          </w:p>
+        </w:tc>
+        <w:tc>
+          <w:tcPr>
+            <w:tcW w:w="424" w:type="dxa"/>
+          </w:tcPr>
+          <w:p>
+            <w:pPr>
+              <w:spacing w:line="240" w:lineRule="auto"/>
+              <w:ind w:firstLine="0"/>
+              <w:rPr>
+                <w:rFonts w:ascii="Arial" w:eastAsiaTheme="minorHAnsi" w:hAnsi="Arial" w:cs="Arial"/>
+                <w:b/>
+                <w:bCs/>
+                <w:kern w:val="0"/>
+                <w:sz w:val="22"/>
+                <w:szCs w:val="22"/>
+                <w:lang w:val="en-GB" w:eastAsia="en-US"/>
+              </w:rPr>
+            </w:pPr>
+            <w:r>
+              <w:rPr>
+                <w:rFonts w:ascii="Arial" w:eastAsiaTheme="minorHAnsi" w:hAnsi="Arial" w:cs="Arial"/>
+                <w:b/>
+                <w:bCs/>
+                <w:color w:val="00B0F0"/>
+                <w:kern w:val="0"/>
+                <w:sz w:val="22"/>
+                <w:szCs w:val="22"/>
+                <w:lang w:val="en-GB" w:eastAsia="en-US"/>
+              </w:rPr>
+              <w:t>IP</w:t>
+            </w:r>
+          </w:p>
+        </w:tc>
+        <w:tc>
+          <w:tcPr>
+            <w:tcW w:w="237" w:type="dxa"/>
+          </w:tcPr>
+          <w:p>
+            <w:pPr>
+              <w:spacing w:line="240" w:lineRule="auto"/>
+              <w:ind w:firstLine="0"/>
+              <w:rPr>
+                <w:rFonts w:ascii="Arial" w:eastAsiaTheme="minorHAnsi" w:hAnsi="Arial" w:cs="Arial"/>
+                <w:kern w:val="0"/>
+                <w:sz w:val="22"/>
+                <w:szCs w:val="22"/>
+                <w:lang w:val="en-GB" w:eastAsia="en-US"/>
+              </w:rPr>
+            </w:pPr>
+            <w:r>
+              <w:rPr>
+                <w:rFonts w:ascii="Arial" w:eastAsiaTheme="minorHAnsi" w:hAnsi="Arial" w:cs="Arial"/>
+                <w:kern w:val="0"/>
+                <w:sz w:val="22"/>
+                <w:szCs w:val="22"/>
+                <w:lang w:val="en-GB" w:eastAsia="en-US"/>
+              </w:rPr>
+              <w:t>$</w:t>
+            </w:r>
+          </w:p>
+        </w:tc>
+      </w:tr>
+    </w:tbl>
+    <w:p>
+      <w:pPr>
+        <w:pStyle w:val="NoSpacing"/>
+        <w:rPr>
+          <w:rFonts w:ascii="Arial" w:hAnsi="Arial" w:cs="Arial"/>
+          <w:sz w:val="24"/>
+          <w:szCs w:val="24"/>
+          <w:lang w:val="en-GB"/>
+        </w:rPr>
+      </w:pPr>
+    </w:p>
+    <w:p>
+      <w:pPr>
+        <w:pStyle w:val="NoSpacing"/>
+        <w:rPr>
+          <w:rFonts w:ascii="Arial" w:hAnsi="Arial" w:cs="Arial"/>
+          <w:sz w:val="24"/>
+          <w:szCs w:val="24"/>
+          <w:lang w:val="en-GB"/>
+        </w:rPr>
+      </w:pPr>
+      <w:r>
+        <w:rPr>
+          <w:rFonts w:ascii="Arial" w:hAnsi="Arial" w:cs="Arial"/>
+          <w:sz w:val="24"/>
+          <w:szCs w:val="24"/>
+          <w:lang w:val="en-GB"/>
+        </w:rPr>
+        <w:t>The values temp (temperature), CO2 (carbon dioxide), humid (humidity), VOC (volatile organic compounds) and IP (internet protocol address) are formatted together with the start symbol (#), separators (;) and the end symbol ($)</w:t>
+      </w:r>
+      <w:r>
+        <w:rPr>
+          <w:rFonts w:ascii="Arial" w:hAnsi="Arial" w:cs="Arial"/>
+          <w:sz w:val="24"/>
+          <w:szCs w:val="24"/>
+          <w:lang w:val="en-GB"/>
+        </w:rPr>
+        <w:t xml:space="preserve">. </w:t>
+      </w:r>
+    </w:p>
+    <w:p>
+      <w:pPr>
+        <w:pStyle w:val="NoSpacing"/>
+        <w:rPr>
+          <w:rFonts w:ascii="Arial" w:hAnsi="Arial" w:cs="Arial"/>
+          <w:sz w:val="24"/>
+          <w:szCs w:val="24"/>
+          <w:lang w:val="en-GB"/>
+        </w:rPr>
+      </w:pPr>
+    </w:p>
+    <w:p>
+      <w:pPr>
+        <w:pStyle w:val="NoSpacing"/>
+        <w:rPr>
+          <w:rFonts w:ascii="Arial" w:hAnsi="Arial" w:cs="Arial"/>
+          <w:sz w:val="24"/>
+          <w:szCs w:val="24"/>
+          <w:lang w:val="en-GB"/>
+        </w:rPr>
+      </w:pPr>
+      <w:r>
+        <w:rPr>
+          <w:rFonts w:ascii="Arial" w:hAnsi="Arial" w:cs="Arial"/>
+          <w:sz w:val="24"/>
+          <w:szCs w:val="24"/>
+          <w:lang w:val="en-GB"/>
+        </w:rPr>
+        <w:t>Communication between the C# application and the ESP8266 module takes place every 5 minutes or when a spike is detected from the CO2 or VOC sensor. In that case the values are being sent including a percent symbol (%) in front of the CO2 or VOC value, depending on which sensor detected the spike.</w:t>
+      </w:r>
+    </w:p>
+    <w:p>
+      <w:pPr>
+        <w:pStyle w:val="NoSpacing"/>
+        <w:rPr>
+          <w:rFonts w:ascii="Arial" w:hAnsi="Arial" w:cs="Arial"/>
+          <w:sz w:val="24"/>
+          <w:szCs w:val="24"/>
+          <w:lang w:val="en-GB"/>
+        </w:rPr>
+      </w:pPr>
     </w:p>
     <w:p>
       <w:pPr>
@@ -2707,23 +3323,17 @@
           <w:lang w:val="en-GB"/>
         </w:rPr>
       </w:pPr>
-      <w:bookmarkStart w:id="7" w:name="_Toc36164857"/>
+      <w:bookmarkStart w:id="6" w:name="_Toc36164857"/>
       <w:r>
         <w:rPr>
           <w:rFonts w:ascii="Arial" w:hAnsi="Arial" w:cs="Arial"/>
           <w:color w:val="auto"/>
           <w:lang w:val="en-GB"/>
         </w:rPr>
+        <w:lastRenderedPageBreak/>
         <w:t>Control flow diagram</w:t>
       </w:r>
-      <w:bookmarkEnd w:id="7"/>
-    </w:p>
-    <w:p>
-      <w:pPr>
-        <w:rPr>
-          <w:lang w:val="en-GB"/>
-        </w:rPr>
-      </w:pPr>
+      <w:bookmarkEnd w:id="6"/>
     </w:p>
     <w:p>
       <w:pPr>
@@ -2734,9 +3344,8 @@
           <w:noProof/>
           <w:lang w:eastAsia="bg-BG"/>
         </w:rPr>
-        <w:lastRenderedPageBreak/>
         <w:drawing>
-          <wp:inline distT="0" distB="0" distL="0" distR="0">
+          <wp:inline distT="0" distB="0" distL="0" distR="0" wp14:anchorId="1EC8F350" wp14:editId="1E2AF6A4">
             <wp:extent cx="2209800" cy="7814122"/>
             <wp:effectExtent l="0" t="0" r="0" b="0"/>
             <wp:docPr id="4" name="Picture 4"/>
@@ -2753,7 +3362,7 @@
                     </pic:cNvPicPr>
                   </pic:nvPicPr>
                   <pic:blipFill>
-                    <a:blip r:embed="rId13">
+                    <a:blip r:embed="rId12">
                       <a:extLst>
                         <a:ext uri="{28A0092B-C50C-407E-A947-70E740481C1C}">
                           <a14:useLocalDpi xmlns:a14="http://schemas.microsoft.com/office/drawing/2010/main" val="0"/>
@@ -2800,7 +3409,7 @@
           <w:lang w:val="en-GB"/>
         </w:rPr>
       </w:pPr>
-      <w:bookmarkStart w:id="8" w:name="_Toc36164858"/>
+      <w:bookmarkStart w:id="7" w:name="_Toc36164858"/>
       <w:r>
         <w:rPr>
           <w:rFonts w:ascii="Arial" w:hAnsi="Arial" w:cs="Arial"/>
@@ -2818,7 +3427,7 @@
         </w:rPr>
         <w:t>s</w:t>
       </w:r>
-      <w:bookmarkEnd w:id="8"/>
+      <w:bookmarkEnd w:id="7"/>
     </w:p>
     <w:p>
       <w:pPr>
@@ -2830,7 +3439,7 @@
           <w:lang w:val="en-GB"/>
         </w:rPr>
       </w:pPr>
-      <w:bookmarkStart w:id="9" w:name="_Toc36164859"/>
+      <w:bookmarkStart w:id="8" w:name="_Toc36164859"/>
       <w:r>
         <w:rPr>
           <w:rFonts w:ascii="Arial" w:hAnsi="Arial" w:cs="Arial"/>
@@ -2839,7 +3448,7 @@
         </w:rPr>
         <w:t>Embedded board states</w:t>
       </w:r>
-      <w:bookmarkEnd w:id="9"/>
+      <w:bookmarkEnd w:id="8"/>
     </w:p>
     <w:p>
       <w:pPr>
@@ -2856,7 +3465,7 @@
           <w:lang w:eastAsia="bg-BG"/>
         </w:rPr>
         <w:drawing>
-          <wp:inline distT="0" distB="0" distL="0" distR="0">
+          <wp:inline distT="0" distB="0" distL="0" distR="0" wp14:anchorId="7144BC5B" wp14:editId="74FAD389">
             <wp:extent cx="5734050" cy="3124200"/>
             <wp:effectExtent l="0" t="0" r="0" b="0"/>
             <wp:docPr id="5" name="Picture 5"/>
@@ -2873,7 +3482,7 @@
                     </pic:cNvPicPr>
                   </pic:nvPicPr>
                   <pic:blipFill>
-                    <a:blip r:embed="rId14">
+                    <a:blip r:embed="rId13">
                       <a:extLst>
                         <a:ext uri="{28A0092B-C50C-407E-A947-70E740481C1C}">
                           <a14:useLocalDpi xmlns:a14="http://schemas.microsoft.com/office/drawing/2010/main" val="0"/>
@@ -2920,7 +3529,7 @@
           <w:lang w:val="en-GB"/>
         </w:rPr>
       </w:pPr>
-      <w:bookmarkStart w:id="10" w:name="_Toc36164860"/>
+      <w:bookmarkStart w:id="9" w:name="_Toc36164860"/>
       <w:r>
         <w:rPr>
           <w:rFonts w:ascii="Arial" w:hAnsi="Arial" w:cs="Arial"/>
@@ -2929,7 +3538,7 @@
         </w:rPr>
         <w:t>C# state</w:t>
       </w:r>
-      <w:bookmarkEnd w:id="10"/>
+      <w:bookmarkEnd w:id="9"/>
     </w:p>
     <w:p>
       <w:pPr>
@@ -2946,7 +3555,7 @@
           <w:lang w:eastAsia="bg-BG"/>
         </w:rPr>
         <w:drawing>
-          <wp:inline distT="0" distB="0" distL="0" distR="0">
+          <wp:inline distT="0" distB="0" distL="0" distR="0" wp14:anchorId="55921EF0" wp14:editId="61B9B3E1">
             <wp:extent cx="5724525" cy="3733800"/>
             <wp:effectExtent l="0" t="0" r="9525" b="0"/>
             <wp:docPr id="6" name="Picture 6"/>
@@ -2963,7 +3572,7 @@
                     </pic:cNvPicPr>
                   </pic:nvPicPr>
                   <pic:blipFill>
-                    <a:blip r:embed="rId15">
+                    <a:blip r:embed="rId14">
                       <a:extLst>
                         <a:ext uri="{28A0092B-C50C-407E-A947-70E740481C1C}">
                           <a14:useLocalDpi xmlns:a14="http://schemas.microsoft.com/office/drawing/2010/main" val="0"/>
@@ -2996,7 +3605,7 @@
       </w:r>
     </w:p>
     <w:sectPr>
-      <w:footerReference w:type="default" r:id="rId16"/>
+      <w:footerReference w:type="default" r:id="rId15"/>
       <w:pgSz w:w="11906" w:h="16838"/>
       <w:pgMar w:top="1440" w:right="1440" w:bottom="1440" w:left="1440" w:header="708" w:footer="708" w:gutter="0"/>
       <w:cols w:space="708"/>
@@ -3007,7 +3616,7 @@
 </file>
 
 <file path=word/endnotes.xml><?xml version="1.0" encoding="utf-8"?>
-<w:endnotes xmlns:wpc="http://schemas.microsoft.com/office/word/2010/wordprocessingCanvas" xmlns:mc="http://schemas.openxmlformats.org/markup-compatibility/2006" xmlns:o="urn:schemas-microsoft-com:office:office" xmlns:r="http://schemas.openxmlformats.org/officeDocument/2006/relationships" xmlns:m="http://schemas.openxmlformats.org/officeDocument/2006/math" xmlns:v="urn:schemas-microsoft-com:vml" xmlns:wp14="http://schemas.microsoft.com/office/word/2010/wordprocessingDrawing" xmlns:wp="http://schemas.openxmlformats.org/drawingml/2006/wordprocessingDrawing" xmlns:w10="urn:schemas-microsoft-com:office:word" xmlns:w="http://schemas.openxmlformats.org/wordprocessingml/2006/main" xmlns:w14="http://schemas.microsoft.com/office/word/2010/wordml" xmlns:wpg="http://schemas.microsoft.com/office/word/2010/wordprocessingGroup" xmlns:wpi="http://schemas.microsoft.com/office/word/2010/wordprocessingInk" xmlns:wne="http://schemas.microsoft.com/office/word/2006/wordml" xmlns:wps="http://schemas.microsoft.com/office/word/2010/wordprocessingShape" mc:Ignorable="w14 wp14">
+<w:endnotes xmlns:wpc="http://schemas.microsoft.com/office/word/2010/wordprocessingCanvas" xmlns:cx="http://schemas.microsoft.com/office/drawing/2014/chartex" xmlns:cx1="http://schemas.microsoft.com/office/drawing/2015/9/8/chartex" xmlns:cx2="http://schemas.microsoft.com/office/drawing/2015/10/21/chartex" xmlns:cx3="http://schemas.microsoft.com/office/drawing/2016/5/9/chartex" xmlns:cx4="http://schemas.microsoft.com/office/drawing/2016/5/10/chartex" xmlns:cx5="http://schemas.microsoft.com/office/drawing/2016/5/11/chartex" xmlns:cx6="http://schemas.microsoft.com/office/drawing/2016/5/12/chartex" xmlns:cx7="http://schemas.microsoft.com/office/drawing/2016/5/13/chartex" xmlns:cx8="http://schemas.microsoft.com/office/drawing/2016/5/14/chartex" xmlns:mc="http://schemas.openxmlformats.org/markup-compatibility/2006" xmlns:aink="http://schemas.microsoft.com/office/drawing/2016/ink" xmlns:am3d="http://schemas.microsoft.com/office/drawing/2017/model3d" xmlns:o="urn:schemas-microsoft-com:office:office" xmlns:r="http://schemas.openxmlformats.org/officeDocument/2006/relationships" xmlns:m="http://schemas.openxmlformats.org/officeDocument/2006/math" xmlns:v="urn:schemas-microsoft-com:vml" xmlns:wp14="http://schemas.microsoft.com/office/word/2010/wordprocessingDrawing" xmlns:wp="http://schemas.openxmlformats.org/drawingml/2006/wordprocessingDrawing" xmlns:w10="urn:schemas-microsoft-com:office:word" xmlns:w="http://schemas.openxmlformats.org/wordprocessingml/2006/main" xmlns:w14="http://schemas.microsoft.com/office/word/2010/wordml" xmlns:w15="http://schemas.microsoft.com/office/word/2012/wordml" xmlns:w16cex="http://schemas.microsoft.com/office/word/2018/wordml/cex" xmlns:w16cid="http://schemas.microsoft.com/office/word/2016/wordml/cid" xmlns:w16="http://schemas.microsoft.com/office/word/2018/wordml" xmlns:w16se="http://schemas.microsoft.com/office/word/2015/wordml/symex" xmlns:wpg="http://schemas.microsoft.com/office/word/2010/wordprocessingGroup" xmlns:wpi="http://schemas.microsoft.com/office/word/2010/wordprocessingInk" xmlns:wne="http://schemas.microsoft.com/office/word/2006/wordml" xmlns:wps="http://schemas.microsoft.com/office/word/2010/wordprocessingShape" mc:Ignorable="w14 w15 w16se w16cid w16 w16cex wp14">
   <w:endnote w:type="separator" w:id="-1">
     <w:p>
       <w:pPr>
@@ -3032,7 +3641,7 @@
 </file>
 
 <file path=word/footer1.xml><?xml version="1.0" encoding="utf-8"?>
-<w:ftr xmlns:wpc="http://schemas.microsoft.com/office/word/2010/wordprocessingCanvas" xmlns:mc="http://schemas.openxmlformats.org/markup-compatibility/2006" xmlns:o="urn:schemas-microsoft-com:office:office" xmlns:r="http://schemas.openxmlformats.org/officeDocument/2006/relationships" xmlns:m="http://schemas.openxmlformats.org/officeDocument/2006/math" xmlns:v="urn:schemas-microsoft-com:vml" xmlns:wp14="http://schemas.microsoft.com/office/word/2010/wordprocessingDrawing" xmlns:wp="http://schemas.openxmlformats.org/drawingml/2006/wordprocessingDrawing" xmlns:w10="urn:schemas-microsoft-com:office:word" xmlns:w="http://schemas.openxmlformats.org/wordprocessingml/2006/main" xmlns:w14="http://schemas.microsoft.com/office/word/2010/wordml" xmlns:wpg="http://schemas.microsoft.com/office/word/2010/wordprocessingGroup" xmlns:wpi="http://schemas.microsoft.com/office/word/2010/wordprocessingInk" xmlns:wne="http://schemas.microsoft.com/office/word/2006/wordml" xmlns:wps="http://schemas.microsoft.com/office/word/2010/wordprocessingShape" mc:Ignorable="w14 wp14">
+<w:ftr xmlns:wpc="http://schemas.microsoft.com/office/word/2010/wordprocessingCanvas" xmlns:cx="http://schemas.microsoft.com/office/drawing/2014/chartex" xmlns:cx1="http://schemas.microsoft.com/office/drawing/2015/9/8/chartex" xmlns:cx2="http://schemas.microsoft.com/office/drawing/2015/10/21/chartex" xmlns:cx3="http://schemas.microsoft.com/office/drawing/2016/5/9/chartex" xmlns:cx4="http://schemas.microsoft.com/office/drawing/2016/5/10/chartex" xmlns:cx5="http://schemas.microsoft.com/office/drawing/2016/5/11/chartex" xmlns:cx6="http://schemas.microsoft.com/office/drawing/2016/5/12/chartex" xmlns:cx7="http://schemas.microsoft.com/office/drawing/2016/5/13/chartex" xmlns:cx8="http://schemas.microsoft.com/office/drawing/2016/5/14/chartex" xmlns:mc="http://schemas.openxmlformats.org/markup-compatibility/2006" xmlns:aink="http://schemas.microsoft.com/office/drawing/2016/ink" xmlns:am3d="http://schemas.microsoft.com/office/drawing/2017/model3d" xmlns:o="urn:schemas-microsoft-com:office:office" xmlns:r="http://schemas.openxmlformats.org/officeDocument/2006/relationships" xmlns:m="http://schemas.openxmlformats.org/officeDocument/2006/math" xmlns:v="urn:schemas-microsoft-com:vml" xmlns:wp14="http://schemas.microsoft.com/office/word/2010/wordprocessingDrawing" xmlns:wp="http://schemas.openxmlformats.org/drawingml/2006/wordprocessingDrawing" xmlns:w10="urn:schemas-microsoft-com:office:word" xmlns:w="http://schemas.openxmlformats.org/wordprocessingml/2006/main" xmlns:w14="http://schemas.microsoft.com/office/word/2010/wordml" xmlns:w15="http://schemas.microsoft.com/office/word/2012/wordml" xmlns:w16cex="http://schemas.microsoft.com/office/word/2018/wordml/cex" xmlns:w16cid="http://schemas.microsoft.com/office/word/2016/wordml/cid" xmlns:w16="http://schemas.microsoft.com/office/word/2018/wordml" xmlns:w16se="http://schemas.microsoft.com/office/word/2015/wordml/symex" xmlns:wpg="http://schemas.microsoft.com/office/word/2010/wordprocessingGroup" xmlns:wpi="http://schemas.microsoft.com/office/word/2010/wordprocessingInk" xmlns:wne="http://schemas.microsoft.com/office/word/2006/wordml" xmlns:wps="http://schemas.microsoft.com/office/word/2010/wordprocessingShape" mc:Ignorable="w14 w15 w16se w16cid w16 w16cex wp14">
   <w:p>
     <w:pPr>
       <w:pStyle w:val="Footer"/>
@@ -3125,7 +3734,7 @@
 </file>
 
 <file path=word/footnotes.xml><?xml version="1.0" encoding="utf-8"?>
-<w:footnotes xmlns:wpc="http://schemas.microsoft.com/office/word/2010/wordprocessingCanvas" xmlns:mc="http://schemas.openxmlformats.org/markup-compatibility/2006" xmlns:o="urn:schemas-microsoft-com:office:office" xmlns:r="http://schemas.openxmlformats.org/officeDocument/2006/relationships" xmlns:m="http://schemas.openxmlformats.org/officeDocument/2006/math" xmlns:v="urn:schemas-microsoft-com:vml" xmlns:wp14="http://schemas.microsoft.com/office/word/2010/wordprocessingDrawing" xmlns:wp="http://schemas.openxmlformats.org/drawingml/2006/wordprocessingDrawing" xmlns:w10="urn:schemas-microsoft-com:office:word" xmlns:w="http://schemas.openxmlformats.org/wordprocessingml/2006/main" xmlns:w14="http://schemas.microsoft.com/office/word/2010/wordml" xmlns:wpg="http://schemas.microsoft.com/office/word/2010/wordprocessingGroup" xmlns:wpi="http://schemas.microsoft.com/office/word/2010/wordprocessingInk" xmlns:wne="http://schemas.microsoft.com/office/word/2006/wordml" xmlns:wps="http://schemas.microsoft.com/office/word/2010/wordprocessingShape" mc:Ignorable="w14 wp14">
+<w:footnotes xmlns:wpc="http://schemas.microsoft.com/office/word/2010/wordprocessingCanvas" xmlns:cx="http://schemas.microsoft.com/office/drawing/2014/chartex" xmlns:cx1="http://schemas.microsoft.com/office/drawing/2015/9/8/chartex" xmlns:cx2="http://schemas.microsoft.com/office/drawing/2015/10/21/chartex" xmlns:cx3="http://schemas.microsoft.com/office/drawing/2016/5/9/chartex" xmlns:cx4="http://schemas.microsoft.com/office/drawing/2016/5/10/chartex" xmlns:cx5="http://schemas.microsoft.com/office/drawing/2016/5/11/chartex" xmlns:cx6="http://schemas.microsoft.com/office/drawing/2016/5/12/chartex" xmlns:cx7="http://schemas.microsoft.com/office/drawing/2016/5/13/chartex" xmlns:cx8="http://schemas.microsoft.com/office/drawing/2016/5/14/chartex" xmlns:mc="http://schemas.openxmlformats.org/markup-compatibility/2006" xmlns:aink="http://schemas.microsoft.com/office/drawing/2016/ink" xmlns:am3d="http://schemas.microsoft.com/office/drawing/2017/model3d" xmlns:o="urn:schemas-microsoft-com:office:office" xmlns:r="http://schemas.openxmlformats.org/officeDocument/2006/relationships" xmlns:m="http://schemas.openxmlformats.org/officeDocument/2006/math" xmlns:v="urn:schemas-microsoft-com:vml" xmlns:wp14="http://schemas.microsoft.com/office/word/2010/wordprocessingDrawing" xmlns:wp="http://schemas.openxmlformats.org/drawingml/2006/wordprocessingDrawing" xmlns:w10="urn:schemas-microsoft-com:office:word" xmlns:w="http://schemas.openxmlformats.org/wordprocessingml/2006/main" xmlns:w14="http://schemas.microsoft.com/office/word/2010/wordml" xmlns:w15="http://schemas.microsoft.com/office/word/2012/wordml" xmlns:w16cex="http://schemas.microsoft.com/office/word/2018/wordml/cex" xmlns:w16cid="http://schemas.microsoft.com/office/word/2016/wordml/cid" xmlns:w16="http://schemas.microsoft.com/office/word/2018/wordml" xmlns:w16se="http://schemas.microsoft.com/office/word/2015/wordml/symex" xmlns:wpg="http://schemas.microsoft.com/office/word/2010/wordprocessingGroup" xmlns:wpi="http://schemas.microsoft.com/office/word/2010/wordprocessingInk" xmlns:wne="http://schemas.microsoft.com/office/word/2006/wordml" xmlns:wps="http://schemas.microsoft.com/office/word/2010/wordprocessingShape" mc:Ignorable="w14 w15 w16se w16cid w16 w16cex wp14">
   <w:footnote w:type="separator" w:id="-1">
     <w:p>
       <w:pPr>
@@ -3150,8 +3759,8 @@
 </file>
 
 <file path=word/numbering.xml><?xml version="1.0" encoding="utf-8"?>
-<w:numbering xmlns:wpc="http://schemas.microsoft.com/office/word/2010/wordprocessingCanvas" xmlns:mc="http://schemas.openxmlformats.org/markup-compatibility/2006" xmlns:o="urn:schemas-microsoft-com:office:office" xmlns:r="http://schemas.openxmlformats.org/officeDocument/2006/relationships" xmlns:m="http://schemas.openxmlformats.org/officeDocument/2006/math" xmlns:v="urn:schemas-microsoft-com:vml" xmlns:wp14="http://schemas.microsoft.com/office/word/2010/wordprocessingDrawing" xmlns:wp="http://schemas.openxmlformats.org/drawingml/2006/wordprocessingDrawing" xmlns:w10="urn:schemas-microsoft-com:office:word" xmlns:w="http://schemas.openxmlformats.org/wordprocessingml/2006/main" xmlns:w14="http://schemas.microsoft.com/office/word/2010/wordml" xmlns:wpg="http://schemas.microsoft.com/office/word/2010/wordprocessingGroup" xmlns:wpi="http://schemas.microsoft.com/office/word/2010/wordprocessingInk" xmlns:wne="http://schemas.microsoft.com/office/word/2006/wordml" xmlns:wps="http://schemas.microsoft.com/office/word/2010/wordprocessingShape" mc:Ignorable="w14 wp14">
-  <w:abstractNum w:abstractNumId="0">
+<w:numbering xmlns:wpc="http://schemas.microsoft.com/office/word/2010/wordprocessingCanvas" xmlns:cx="http://schemas.microsoft.com/office/drawing/2014/chartex" xmlns:cx1="http://schemas.microsoft.com/office/drawing/2015/9/8/chartex" xmlns:cx2="http://schemas.microsoft.com/office/drawing/2015/10/21/chartex" xmlns:cx3="http://schemas.microsoft.com/office/drawing/2016/5/9/chartex" xmlns:cx4="http://schemas.microsoft.com/office/drawing/2016/5/10/chartex" xmlns:cx5="http://schemas.microsoft.com/office/drawing/2016/5/11/chartex" xmlns:cx6="http://schemas.microsoft.com/office/drawing/2016/5/12/chartex" xmlns:cx7="http://schemas.microsoft.com/office/drawing/2016/5/13/chartex" xmlns:cx8="http://schemas.microsoft.com/office/drawing/2016/5/14/chartex" xmlns:mc="http://schemas.openxmlformats.org/markup-compatibility/2006" xmlns:aink="http://schemas.microsoft.com/office/drawing/2016/ink" xmlns:am3d="http://schemas.microsoft.com/office/drawing/2017/model3d" xmlns:o="urn:schemas-microsoft-com:office:office" xmlns:r="http://schemas.openxmlformats.org/officeDocument/2006/relationships" xmlns:m="http://schemas.openxmlformats.org/officeDocument/2006/math" xmlns:v="urn:schemas-microsoft-com:vml" xmlns:wp14="http://schemas.microsoft.com/office/word/2010/wordprocessingDrawing" xmlns:wp="http://schemas.openxmlformats.org/drawingml/2006/wordprocessingDrawing" xmlns:w10="urn:schemas-microsoft-com:office:word" xmlns:w="http://schemas.openxmlformats.org/wordprocessingml/2006/main" xmlns:w14="http://schemas.microsoft.com/office/word/2010/wordml" xmlns:w15="http://schemas.microsoft.com/office/word/2012/wordml" xmlns:w16cex="http://schemas.microsoft.com/office/word/2018/wordml/cex" xmlns:w16cid="http://schemas.microsoft.com/office/word/2016/wordml/cid" xmlns:w16="http://schemas.microsoft.com/office/word/2018/wordml" xmlns:w16se="http://schemas.microsoft.com/office/word/2015/wordml/symex" xmlns:wpg="http://schemas.microsoft.com/office/word/2010/wordprocessingGroup" xmlns:wpi="http://schemas.microsoft.com/office/word/2010/wordprocessingInk" xmlns:wne="http://schemas.microsoft.com/office/word/2006/wordml" xmlns:wps="http://schemas.microsoft.com/office/word/2010/wordprocessingShape" mc:Ignorable="w14 w15 w16se w16cid w16 w16cex wp14">
+  <w:abstractNum w:abstractNumId="0" w15:restartNumberingAfterBreak="0">
     <w:nsid w:val="069405DA"/>
     <w:multiLevelType w:val="hybridMultilevel"/>
     <w:tmpl w:val="BA90A8C6"/>
@@ -3240,7 +3849,7 @@
       </w:pPr>
     </w:lvl>
   </w:abstractNum>
-  <w:abstractNum w:abstractNumId="1">
+  <w:abstractNum w:abstractNumId="1" w15:restartNumberingAfterBreak="0">
     <w:nsid w:val="679A5574"/>
     <w:multiLevelType w:val="hybridMultilevel"/>
     <w:tmpl w:val="F8AA31E2"/>
@@ -3326,7 +3935,7 @@
       </w:pPr>
     </w:lvl>
   </w:abstractNum>
-  <w:abstractNum w:abstractNumId="2">
+  <w:abstractNum w:abstractNumId="2" w15:restartNumberingAfterBreak="0">
     <w:nsid w:val="6CD60F0D"/>
     <w:multiLevelType w:val="hybridMultilevel"/>
     <w:tmpl w:val="573048A2"/>
@@ -3425,7 +4034,7 @@
 </file>
 
 <file path=word/styles.xml><?xml version="1.0" encoding="utf-8"?>
-<w:styles xmlns:mc="http://schemas.openxmlformats.org/markup-compatibility/2006" xmlns:r="http://schemas.openxmlformats.org/officeDocument/2006/relationships" xmlns:w="http://schemas.openxmlformats.org/wordprocessingml/2006/main" xmlns:w14="http://schemas.microsoft.com/office/word/2010/wordml" mc:Ignorable="w14">
+<w:styles xmlns:mc="http://schemas.openxmlformats.org/markup-compatibility/2006" xmlns:r="http://schemas.openxmlformats.org/officeDocument/2006/relationships" xmlns:w="http://schemas.openxmlformats.org/wordprocessingml/2006/main" xmlns:w14="http://schemas.microsoft.com/office/word/2010/wordml" xmlns:w15="http://schemas.microsoft.com/office/word/2012/wordml" xmlns:w16cex="http://schemas.microsoft.com/office/word/2018/wordml/cex" xmlns:w16cid="http://schemas.microsoft.com/office/word/2016/wordml/cid" xmlns:w16="http://schemas.microsoft.com/office/word/2018/wordml" xmlns:w16se="http://schemas.microsoft.com/office/word/2015/wordml/symex" mc:Ignorable="w14 w15 w16se w16cid w16 w16cex">
   <w:docDefaults>
     <w:rPrDefault>
       <w:rPr>
@@ -3441,144 +4050,383 @@
       </w:pPr>
     </w:pPrDefault>
   </w:docDefaults>
-  <w:latentStyles w:defLockedState="0" w:defUIPriority="99" w:defSemiHidden="1" w:defUnhideWhenUsed="1" w:defQFormat="0" w:count="267">
-    <w:lsdException w:name="Normal" w:semiHidden="0" w:uiPriority="0" w:unhideWhenUsed="0" w:qFormat="1"/>
-    <w:lsdException w:name="heading 1" w:semiHidden="0" w:uiPriority="9" w:unhideWhenUsed="0" w:qFormat="1"/>
-    <w:lsdException w:name="heading 2" w:uiPriority="9" w:qFormat="1"/>
-    <w:lsdException w:name="heading 3" w:uiPriority="9" w:qFormat="1"/>
-    <w:lsdException w:name="heading 4" w:uiPriority="9" w:qFormat="1"/>
-    <w:lsdException w:name="heading 5" w:uiPriority="9" w:qFormat="1"/>
-    <w:lsdException w:name="heading 6" w:uiPriority="9" w:qFormat="1"/>
-    <w:lsdException w:name="heading 7" w:uiPriority="9" w:qFormat="1"/>
-    <w:lsdException w:name="heading 8" w:uiPriority="9" w:qFormat="1"/>
-    <w:lsdException w:name="heading 9" w:uiPriority="9" w:qFormat="1"/>
-    <w:lsdException w:name="toc 1" w:uiPriority="39"/>
-    <w:lsdException w:name="toc 2" w:uiPriority="39"/>
-    <w:lsdException w:name="toc 3" w:uiPriority="39"/>
-    <w:lsdException w:name="toc 4" w:uiPriority="39"/>
-    <w:lsdException w:name="toc 5" w:uiPriority="39"/>
-    <w:lsdException w:name="toc 6" w:uiPriority="39"/>
-    <w:lsdException w:name="toc 7" w:uiPriority="39"/>
-    <w:lsdException w:name="toc 8" w:uiPriority="39"/>
-    <w:lsdException w:name="toc 9" w:uiPriority="39"/>
-    <w:lsdException w:name="caption" w:uiPriority="35" w:qFormat="1"/>
-    <w:lsdException w:name="Title" w:semiHidden="0" w:uiPriority="10" w:unhideWhenUsed="0" w:qFormat="1"/>
-    <w:lsdException w:name="Default Paragraph Font" w:uiPriority="1"/>
-    <w:lsdException w:name="Subtitle" w:semiHidden="0" w:uiPriority="11" w:unhideWhenUsed="0" w:qFormat="1"/>
-    <w:lsdException w:name="Strong" w:semiHidden="0" w:uiPriority="22" w:unhideWhenUsed="0" w:qFormat="1"/>
-    <w:lsdException w:name="Emphasis" w:semiHidden="0" w:uiPriority="20" w:unhideWhenUsed="0" w:qFormat="1"/>
-    <w:lsdException w:name="Table Grid" w:semiHidden="0" w:uiPriority="39" w:unhideWhenUsed="0"/>
-    <w:lsdException w:name="Placeholder Text" w:unhideWhenUsed="0"/>
-    <w:lsdException w:name="No Spacing" w:semiHidden="0" w:uiPriority="1" w:unhideWhenUsed="0" w:qFormat="1"/>
-    <w:lsdException w:name="Light Shading" w:semiHidden="0" w:uiPriority="60" w:unhideWhenUsed="0"/>
-    <w:lsdException w:name="Light List" w:semiHidden="0" w:uiPriority="61" w:unhideWhenUsed="0"/>
-    <w:lsdException w:name="Light Grid" w:semiHidden="0" w:uiPriority="62" w:unhideWhenUsed="0"/>
-    <w:lsdException w:name="Medium Shading 1" w:semiHidden="0" w:uiPriority="63" w:unhideWhenUsed="0"/>
-    <w:lsdException w:name="Medium Shading 2" w:semiHidden="0" w:uiPriority="64" w:unhideWhenUsed="0"/>
-    <w:lsdException w:name="Medium List 1" w:semiHidden="0" w:uiPriority="65" w:unhideWhenUsed="0"/>
-    <w:lsdException w:name="Medium List 2" w:semiHidden="0" w:uiPriority="66" w:unhideWhenUsed="0"/>
-    <w:lsdException w:name="Medium Grid 1" w:semiHidden="0" w:uiPriority="67" w:unhideWhenUsed="0"/>
-    <w:lsdException w:name="Medium Grid 2" w:semiHidden="0" w:uiPriority="68" w:unhideWhenUsed="0"/>
-    <w:lsdException w:name="Medium Grid 3" w:semiHidden="0" w:uiPriority="69" w:unhideWhenUsed="0"/>
-    <w:lsdException w:name="Dark List" w:semiHidden="0" w:uiPriority="70" w:unhideWhenUsed="0"/>
-    <w:lsdException w:name="Colorful Shading" w:semiHidden="0" w:uiPriority="71" w:unhideWhenUsed="0"/>
-    <w:lsdException w:name="Colorful List" w:semiHidden="0" w:uiPriority="72" w:unhideWhenUsed="0"/>
-    <w:lsdException w:name="Colorful Grid" w:semiHidden="0" w:uiPriority="73" w:unhideWhenUsed="0"/>
-    <w:lsdException w:name="Light Shading Accent 1" w:semiHidden="0" w:uiPriority="60" w:unhideWhenUsed="0"/>
-    <w:lsdException w:name="Light List Accent 1" w:semiHidden="0" w:uiPriority="61" w:unhideWhenUsed="0"/>
-    <w:lsdException w:name="Light Grid Accent 1" w:semiHidden="0" w:uiPriority="62" w:unhideWhenUsed="0"/>
-    <w:lsdException w:name="Medium Shading 1 Accent 1" w:semiHidden="0" w:uiPriority="63" w:unhideWhenUsed="0"/>
-    <w:lsdException w:name="Medium Shading 2 Accent 1" w:semiHidden="0" w:uiPriority="64" w:unhideWhenUsed="0"/>
-    <w:lsdException w:name="Medium List 1 Accent 1" w:semiHidden="0" w:uiPriority="65" w:unhideWhenUsed="0"/>
-    <w:lsdException w:name="Revision" w:unhideWhenUsed="0"/>
-    <w:lsdException w:name="List Paragraph" w:semiHidden="0" w:uiPriority="34" w:unhideWhenUsed="0" w:qFormat="1"/>
-    <w:lsdException w:name="Quote" w:semiHidden="0" w:uiPriority="29" w:unhideWhenUsed="0" w:qFormat="1"/>
-    <w:lsdException w:name="Intense Quote" w:semiHidden="0" w:uiPriority="30" w:unhideWhenUsed="0" w:qFormat="1"/>
-    <w:lsdException w:name="Medium List 2 Accent 1" w:semiHidden="0" w:uiPriority="66" w:unhideWhenUsed="0"/>
-    <w:lsdException w:name="Medium Grid 1 Accent 1" w:semiHidden="0" w:uiPriority="67" w:unhideWhenUsed="0"/>
-    <w:lsdException w:name="Medium Grid 2 Accent 1" w:semiHidden="0" w:uiPriority="68" w:unhideWhenUsed="0"/>
-    <w:lsdException w:name="Medium Grid 3 Accent 1" w:semiHidden="0" w:uiPriority="69" w:unhideWhenUsed="0"/>
-    <w:lsdException w:name="Dark List Accent 1" w:semiHidden="0" w:uiPriority="70" w:unhideWhenUsed="0"/>
-    <w:lsdException w:name="Colorful Shading Accent 1" w:semiHidden="0" w:uiPriority="71" w:unhideWhenUsed="0"/>
-    <w:lsdException w:name="Colorful List Accent 1" w:semiHidden="0" w:uiPriority="72" w:unhideWhenUsed="0"/>
-    <w:lsdException w:name="Colorful Grid Accent 1" w:semiHidden="0" w:uiPriority="73" w:unhideWhenUsed="0"/>
-    <w:lsdException w:name="Light Shading Accent 2" w:semiHidden="0" w:uiPriority="60" w:unhideWhenUsed="0"/>
-    <w:lsdException w:name="Light List Accent 2" w:semiHidden="0" w:uiPriority="61" w:unhideWhenUsed="0"/>
-    <w:lsdException w:name="Light Grid Accent 2" w:semiHidden="0" w:uiPriority="62" w:unhideWhenUsed="0"/>
-    <w:lsdException w:name="Medium Shading 1 Accent 2" w:semiHidden="0" w:uiPriority="63" w:unhideWhenUsed="0"/>
-    <w:lsdException w:name="Medium Shading 2 Accent 2" w:semiHidden="0" w:uiPriority="64" w:unhideWhenUsed="0"/>
-    <w:lsdException w:name="Medium List 1 Accent 2" w:semiHidden="0" w:uiPriority="65" w:unhideWhenUsed="0"/>
-    <w:lsdException w:name="Medium List 2 Accent 2" w:semiHidden="0" w:uiPriority="66" w:unhideWhenUsed="0"/>
-    <w:lsdException w:name="Medium Grid 1 Accent 2" w:semiHidden="0" w:uiPriority="67" w:unhideWhenUsed="0"/>
-    <w:lsdException w:name="Medium Grid 2 Accent 2" w:semiHidden="0" w:uiPriority="68" w:unhideWhenUsed="0"/>
-    <w:lsdException w:name="Medium Grid 3 Accent 2" w:semiHidden="0" w:uiPriority="69" w:unhideWhenUsed="0"/>
-    <w:lsdException w:name="Dark List Accent 2" w:semiHidden="0" w:uiPriority="70" w:unhideWhenUsed="0"/>
-    <w:lsdException w:name="Colorful Shading Accent 2" w:semiHidden="0" w:uiPriority="71" w:unhideWhenUsed="0"/>
-    <w:lsdException w:name="Colorful List Accent 2" w:semiHidden="0" w:uiPriority="72" w:unhideWhenUsed="0"/>
-    <w:lsdException w:name="Colorful Grid Accent 2" w:semiHidden="0" w:uiPriority="73" w:unhideWhenUsed="0"/>
-    <w:lsdException w:name="Light Shading Accent 3" w:semiHidden="0" w:uiPriority="60" w:unhideWhenUsed="0"/>
-    <w:lsdException w:name="Light List Accent 3" w:semiHidden="0" w:uiPriority="61" w:unhideWhenUsed="0"/>
-    <w:lsdException w:name="Light Grid Accent 3" w:semiHidden="0" w:uiPriority="62" w:unhideWhenUsed="0"/>
-    <w:lsdException w:name="Medium Shading 1 Accent 3" w:semiHidden="0" w:uiPriority="63" w:unhideWhenUsed="0"/>
-    <w:lsdException w:name="Medium Shading 2 Accent 3" w:semiHidden="0" w:uiPriority="64" w:unhideWhenUsed="0"/>
-    <w:lsdException w:name="Medium List 1 Accent 3" w:semiHidden="0" w:uiPriority="65" w:unhideWhenUsed="0"/>
-    <w:lsdException w:name="Medium List 2 Accent 3" w:semiHidden="0" w:uiPriority="66" w:unhideWhenUsed="0"/>
-    <w:lsdException w:name="Medium Grid 1 Accent 3" w:semiHidden="0" w:uiPriority="67" w:unhideWhenUsed="0"/>
-    <w:lsdException w:name="Medium Grid 2 Accent 3" w:semiHidden="0" w:uiPriority="68" w:unhideWhenUsed="0"/>
-    <w:lsdException w:name="Medium Grid 3 Accent 3" w:semiHidden="0" w:uiPriority="69" w:unhideWhenUsed="0"/>
-    <w:lsdException w:name="Dark List Accent 3" w:semiHidden="0" w:uiPriority="70" w:unhideWhenUsed="0"/>
-    <w:lsdException w:name="Colorful Shading Accent 3" w:semiHidden="0" w:uiPriority="71" w:unhideWhenUsed="0"/>
-    <w:lsdException w:name="Colorful List Accent 3" w:semiHidden="0" w:uiPriority="72" w:unhideWhenUsed="0"/>
-    <w:lsdException w:name="Colorful Grid Accent 3" w:semiHidden="0" w:uiPriority="73" w:unhideWhenUsed="0"/>
-    <w:lsdException w:name="Light Shading Accent 4" w:semiHidden="0" w:uiPriority="60" w:unhideWhenUsed="0"/>
-    <w:lsdException w:name="Light List Accent 4" w:semiHidden="0" w:uiPriority="61" w:unhideWhenUsed="0"/>
-    <w:lsdException w:name="Light Grid Accent 4" w:semiHidden="0" w:uiPriority="62" w:unhideWhenUsed="0"/>
-    <w:lsdException w:name="Medium Shading 1 Accent 4" w:semiHidden="0" w:uiPriority="63" w:unhideWhenUsed="0"/>
-    <w:lsdException w:name="Medium Shading 2 Accent 4" w:semiHidden="0" w:uiPriority="64" w:unhideWhenUsed="0"/>
-    <w:lsdException w:name="Medium List 1 Accent 4" w:semiHidden="0" w:uiPriority="65" w:unhideWhenUsed="0"/>
-    <w:lsdException w:name="Medium List 2 Accent 4" w:semiHidden="0" w:uiPriority="66" w:unhideWhenUsed="0"/>
-    <w:lsdException w:name="Medium Grid 1 Accent 4" w:semiHidden="0" w:uiPriority="67" w:unhideWhenUsed="0"/>
-    <w:lsdException w:name="Medium Grid 2 Accent 4" w:semiHidden="0" w:uiPriority="68" w:unhideWhenUsed="0"/>
-    <w:lsdException w:name="Medium Grid 3 Accent 4" w:semiHidden="0" w:uiPriority="69" w:unhideWhenUsed="0"/>
-    <w:lsdException w:name="Dark List Accent 4" w:semiHidden="0" w:uiPriority="70" w:unhideWhenUsed="0"/>
-    <w:lsdException w:name="Colorful Shading Accent 4" w:semiHidden="0" w:uiPriority="71" w:unhideWhenUsed="0"/>
-    <w:lsdException w:name="Colorful List Accent 4" w:semiHidden="0" w:uiPriority="72" w:unhideWhenUsed="0"/>
-    <w:lsdException w:name="Colorful Grid Accent 4" w:semiHidden="0" w:uiPriority="73" w:unhideWhenUsed="0"/>
-    <w:lsdException w:name="Light Shading Accent 5" w:semiHidden="0" w:uiPriority="60" w:unhideWhenUsed="0"/>
-    <w:lsdException w:name="Light List Accent 5" w:semiHidden="0" w:uiPriority="61" w:unhideWhenUsed="0"/>
-    <w:lsdException w:name="Light Grid Accent 5" w:semiHidden="0" w:uiPriority="62" w:unhideWhenUsed="0"/>
-    <w:lsdException w:name="Medium Shading 1 Accent 5" w:semiHidden="0" w:uiPriority="63" w:unhideWhenUsed="0"/>
-    <w:lsdException w:name="Medium Shading 2 Accent 5" w:semiHidden="0" w:uiPriority="64" w:unhideWhenUsed="0"/>
-    <w:lsdException w:name="Medium List 1 Accent 5" w:semiHidden="0" w:uiPriority="65" w:unhideWhenUsed="0"/>
-    <w:lsdException w:name="Medium List 2 Accent 5" w:semiHidden="0" w:uiPriority="66" w:unhideWhenUsed="0"/>
-    <w:lsdException w:name="Medium Grid 1 Accent 5" w:semiHidden="0" w:uiPriority="67" w:unhideWhenUsed="0"/>
-    <w:lsdException w:name="Medium Grid 2 Accent 5" w:semiHidden="0" w:uiPriority="68" w:unhideWhenUsed="0"/>
-    <w:lsdException w:name="Medium Grid 3 Accent 5" w:semiHidden="0" w:uiPriority="69" w:unhideWhenUsed="0"/>
-    <w:lsdException w:name="Dark List Accent 5" w:semiHidden="0" w:uiPriority="70" w:unhideWhenUsed="0"/>
-    <w:lsdException w:name="Colorful Shading Accent 5" w:semiHidden="0" w:uiPriority="71" w:unhideWhenUsed="0"/>
-    <w:lsdException w:name="Colorful List Accent 5" w:semiHidden="0" w:uiPriority="72" w:unhideWhenUsed="0"/>
-    <w:lsdException w:name="Colorful Grid Accent 5" w:semiHidden="0" w:uiPriority="73" w:unhideWhenUsed="0"/>
-    <w:lsdException w:name="Light Shading Accent 6" w:semiHidden="0" w:uiPriority="60" w:unhideWhenUsed="0"/>
-    <w:lsdException w:name="Light List Accent 6" w:semiHidden="0" w:uiPriority="61" w:unhideWhenUsed="0"/>
-    <w:lsdException w:name="Light Grid Accent 6" w:semiHidden="0" w:uiPriority="62" w:unhideWhenUsed="0"/>
-    <w:lsdException w:name="Medium Shading 1 Accent 6" w:semiHidden="0" w:uiPriority="63" w:unhideWhenUsed="0"/>
-    <w:lsdException w:name="Medium Shading 2 Accent 6" w:semiHidden="0" w:uiPriority="64" w:unhideWhenUsed="0"/>
-    <w:lsdException w:name="Medium List 1 Accent 6" w:semiHidden="0" w:uiPriority="65" w:unhideWhenUsed="0"/>
-    <w:lsdException w:name="Medium List 2 Accent 6" w:semiHidden="0" w:uiPriority="66" w:unhideWhenUsed="0"/>
-    <w:lsdException w:name="Medium Grid 1 Accent 6" w:semiHidden="0" w:uiPriority="67" w:unhideWhenUsed="0"/>
-    <w:lsdException w:name="Medium Grid 2 Accent 6" w:semiHidden="0" w:uiPriority="68" w:unhideWhenUsed="0"/>
-    <w:lsdException w:name="Medium Grid 3 Accent 6" w:semiHidden="0" w:uiPriority="69" w:unhideWhenUsed="0"/>
-    <w:lsdException w:name="Dark List Accent 6" w:semiHidden="0" w:uiPriority="70" w:unhideWhenUsed="0"/>
-    <w:lsdException w:name="Colorful Shading Accent 6" w:semiHidden="0" w:uiPriority="71" w:unhideWhenUsed="0"/>
-    <w:lsdException w:name="Colorful List Accent 6" w:semiHidden="0" w:uiPriority="72" w:unhideWhenUsed="0"/>
-    <w:lsdException w:name="Colorful Grid Accent 6" w:semiHidden="0" w:uiPriority="73" w:unhideWhenUsed="0"/>
-    <w:lsdException w:name="Subtle Emphasis" w:semiHidden="0" w:uiPriority="19" w:unhideWhenUsed="0" w:qFormat="1"/>
-    <w:lsdException w:name="Intense Emphasis" w:semiHidden="0" w:uiPriority="21" w:unhideWhenUsed="0" w:qFormat="1"/>
-    <w:lsdException w:name="Subtle Reference" w:semiHidden="0" w:uiPriority="31" w:unhideWhenUsed="0" w:qFormat="1"/>
-    <w:lsdException w:name="Intense Reference" w:semiHidden="0" w:uiPriority="32" w:unhideWhenUsed="0" w:qFormat="1"/>
-    <w:lsdException w:name="Book Title" w:semiHidden="0" w:uiPriority="33" w:unhideWhenUsed="0" w:qFormat="1"/>
-    <w:lsdException w:name="Bibliography" w:uiPriority="37"/>
-    <w:lsdException w:name="TOC Heading" w:uiPriority="39" w:qFormat="1"/>
+  <w:latentStyles w:defLockedState="0" w:defUIPriority="99" w:defSemiHidden="0" w:defUnhideWhenUsed="0" w:defQFormat="0" w:count="376">
+    <w:lsdException w:name="Normal" w:uiPriority="0" w:qFormat="1"/>
+    <w:lsdException w:name="heading 1" w:uiPriority="9" w:qFormat="1"/>
+    <w:lsdException w:name="heading 2" w:semiHidden="1" w:uiPriority="9" w:unhideWhenUsed="1" w:qFormat="1"/>
+    <w:lsdException w:name="heading 3" w:semiHidden="1" w:uiPriority="9" w:unhideWhenUsed="1" w:qFormat="1"/>
+    <w:lsdException w:name="heading 4" w:semiHidden="1" w:uiPriority="9" w:unhideWhenUsed="1" w:qFormat="1"/>
+    <w:lsdException w:name="heading 5" w:semiHidden="1" w:uiPriority="9" w:unhideWhenUsed="1" w:qFormat="1"/>
+    <w:lsdException w:name="heading 6" w:semiHidden="1" w:uiPriority="9" w:unhideWhenUsed="1" w:qFormat="1"/>
+    <w:lsdException w:name="heading 7" w:semiHidden="1" w:uiPriority="9" w:unhideWhenUsed="1" w:qFormat="1"/>
+    <w:lsdException w:name="heading 8" w:semiHidden="1" w:uiPriority="9" w:unhideWhenUsed="1" w:qFormat="1"/>
+    <w:lsdException w:name="heading 9" w:semiHidden="1" w:uiPriority="9" w:unhideWhenUsed="1" w:qFormat="1"/>
+    <w:lsdException w:name="index 1" w:semiHidden="1" w:unhideWhenUsed="1"/>
+    <w:lsdException w:name="index 2" w:semiHidden="1" w:unhideWhenUsed="1"/>
+    <w:lsdException w:name="index 3" w:semiHidden="1" w:unhideWhenUsed="1"/>
+    <w:lsdException w:name="index 4" w:semiHidden="1" w:unhideWhenUsed="1"/>
+    <w:lsdException w:name="index 5" w:semiHidden="1" w:unhideWhenUsed="1"/>
+    <w:lsdException w:name="index 6" w:semiHidden="1" w:unhideWhenUsed="1"/>
+    <w:lsdException w:name="index 7" w:semiHidden="1" w:unhideWhenUsed="1"/>
+    <w:lsdException w:name="index 8" w:semiHidden="1" w:unhideWhenUsed="1"/>
+    <w:lsdException w:name="index 9" w:semiHidden="1" w:unhideWhenUsed="1"/>
+    <w:lsdException w:name="toc 1" w:semiHidden="1" w:uiPriority="39" w:unhideWhenUsed="1"/>
+    <w:lsdException w:name="toc 2" w:semiHidden="1" w:uiPriority="39" w:unhideWhenUsed="1"/>
+    <w:lsdException w:name="toc 3" w:semiHidden="1" w:uiPriority="39" w:unhideWhenUsed="1"/>
+    <w:lsdException w:name="toc 4" w:semiHidden="1" w:uiPriority="39" w:unhideWhenUsed="1"/>
+    <w:lsdException w:name="toc 5" w:semiHidden="1" w:uiPriority="39" w:unhideWhenUsed="1"/>
+    <w:lsdException w:name="toc 6" w:semiHidden="1" w:uiPriority="39" w:unhideWhenUsed="1"/>
+    <w:lsdException w:name="toc 7" w:semiHidden="1" w:uiPriority="39" w:unhideWhenUsed="1"/>
+    <w:lsdException w:name="toc 8" w:semiHidden="1" w:uiPriority="39" w:unhideWhenUsed="1"/>
+    <w:lsdException w:name="toc 9" w:semiHidden="1" w:uiPriority="39" w:unhideWhenUsed="1"/>
+    <w:lsdException w:name="Normal Indent" w:semiHidden="1" w:unhideWhenUsed="1"/>
+    <w:lsdException w:name="footnote text" w:semiHidden="1" w:unhideWhenUsed="1"/>
+    <w:lsdException w:name="annotation text" w:semiHidden="1" w:unhideWhenUsed="1"/>
+    <w:lsdException w:name="header" w:semiHidden="1" w:unhideWhenUsed="1"/>
+    <w:lsdException w:name="footer" w:semiHidden="1" w:unhideWhenUsed="1"/>
+    <w:lsdException w:name="index heading" w:semiHidden="1" w:unhideWhenUsed="1"/>
+    <w:lsdException w:name="caption" w:semiHidden="1" w:uiPriority="35" w:unhideWhenUsed="1" w:qFormat="1"/>
+    <w:lsdException w:name="table of figures" w:semiHidden="1" w:unhideWhenUsed="1"/>
+    <w:lsdException w:name="envelope address" w:semiHidden="1" w:unhideWhenUsed="1"/>
+    <w:lsdException w:name="envelope return" w:semiHidden="1" w:unhideWhenUsed="1"/>
+    <w:lsdException w:name="footnote reference" w:semiHidden="1" w:unhideWhenUsed="1"/>
+    <w:lsdException w:name="annotation reference" w:semiHidden="1" w:unhideWhenUsed="1"/>
+    <w:lsdException w:name="line number" w:semiHidden="1" w:unhideWhenUsed="1"/>
+    <w:lsdException w:name="page number" w:semiHidden="1" w:unhideWhenUsed="1"/>
+    <w:lsdException w:name="endnote reference" w:semiHidden="1" w:unhideWhenUsed="1"/>
+    <w:lsdException w:name="endnote text" w:semiHidden="1" w:unhideWhenUsed="1"/>
+    <w:lsdException w:name="table of authorities" w:semiHidden="1" w:unhideWhenUsed="1"/>
+    <w:lsdException w:name="macro" w:semiHidden="1" w:unhideWhenUsed="1"/>
+    <w:lsdException w:name="toa heading" w:semiHidden="1" w:unhideWhenUsed="1"/>
+    <w:lsdException w:name="List" w:semiHidden="1" w:unhideWhenUsed="1"/>
+    <w:lsdException w:name="List Bullet" w:semiHidden="1" w:unhideWhenUsed="1"/>
+    <w:lsdException w:name="List Number" w:semiHidden="1" w:unhideWhenUsed="1"/>
+    <w:lsdException w:name="List 2" w:semiHidden="1" w:unhideWhenUsed="1"/>
+    <w:lsdException w:name="List 3" w:semiHidden="1" w:unhideWhenUsed="1"/>
+    <w:lsdException w:name="List 4" w:semiHidden="1" w:unhideWhenUsed="1"/>
+    <w:lsdException w:name="List 5" w:semiHidden="1" w:unhideWhenUsed="1"/>
+    <w:lsdException w:name="List Bullet 2" w:semiHidden="1" w:unhideWhenUsed="1"/>
+    <w:lsdException w:name="List Bullet 3" w:semiHidden="1" w:unhideWhenUsed="1"/>
+    <w:lsdException w:name="List Bullet 4" w:semiHidden="1" w:unhideWhenUsed="1"/>
+    <w:lsdException w:name="List Bullet 5" w:semiHidden="1" w:unhideWhenUsed="1"/>
+    <w:lsdException w:name="List Number 2" w:semiHidden="1" w:unhideWhenUsed="1"/>
+    <w:lsdException w:name="List Number 3" w:semiHidden="1" w:unhideWhenUsed="1"/>
+    <w:lsdException w:name="List Number 4" w:semiHidden="1" w:unhideWhenUsed="1"/>
+    <w:lsdException w:name="List Number 5" w:semiHidden="1" w:unhideWhenUsed="1"/>
+    <w:lsdException w:name="Title" w:uiPriority="10" w:qFormat="1"/>
+    <w:lsdException w:name="Closing" w:semiHidden="1" w:unhideWhenUsed="1"/>
+    <w:lsdException w:name="Signature" w:semiHidden="1" w:unhideWhenUsed="1"/>
+    <w:lsdException w:name="Default Paragraph Font" w:semiHidden="1" w:uiPriority="1" w:unhideWhenUsed="1"/>
+    <w:lsdException w:name="Body Text" w:semiHidden="1" w:unhideWhenUsed="1"/>
+    <w:lsdException w:name="Body Text Indent" w:semiHidden="1" w:unhideWhenUsed="1"/>
+    <w:lsdException w:name="List Continue" w:semiHidden="1" w:unhideWhenUsed="1"/>
+    <w:lsdException w:name="List Continue 2" w:semiHidden="1" w:unhideWhenUsed="1"/>
+    <w:lsdException w:name="List Continue 3" w:semiHidden="1" w:unhideWhenUsed="1"/>
+    <w:lsdException w:name="List Continue 4" w:semiHidden="1" w:unhideWhenUsed="1"/>
+    <w:lsdException w:name="List Continue 5" w:semiHidden="1" w:unhideWhenUsed="1"/>
+    <w:lsdException w:name="Message Header" w:semiHidden="1" w:unhideWhenUsed="1"/>
+    <w:lsdException w:name="Subtitle" w:uiPriority="11" w:qFormat="1"/>
+    <w:lsdException w:name="Salutation" w:semiHidden="1" w:unhideWhenUsed="1"/>
+    <w:lsdException w:name="Date" w:semiHidden="1" w:unhideWhenUsed="1"/>
+    <w:lsdException w:name="Body Text First Indent" w:semiHidden="1" w:unhideWhenUsed="1"/>
+    <w:lsdException w:name="Body Text First Indent 2" w:semiHidden="1" w:unhideWhenUsed="1"/>
+    <w:lsdException w:name="Note Heading" w:semiHidden="1" w:unhideWhenUsed="1"/>
+    <w:lsdException w:name="Body Text 2" w:semiHidden="1" w:unhideWhenUsed="1"/>
+    <w:lsdException w:name="Body Text 3" w:semiHidden="1" w:unhideWhenUsed="1"/>
+    <w:lsdException w:name="Body Text Indent 2" w:semiHidden="1" w:unhideWhenUsed="1"/>
+    <w:lsdException w:name="Body Text Indent 3" w:semiHidden="1" w:unhideWhenUsed="1"/>
+    <w:lsdException w:name="Block Text" w:semiHidden="1" w:unhideWhenUsed="1"/>
+    <w:lsdException w:name="Hyperlink" w:semiHidden="1" w:unhideWhenUsed="1"/>
+    <w:lsdException w:name="FollowedHyperlink" w:semiHidden="1" w:unhideWhenUsed="1"/>
+    <w:lsdException w:name="Strong" w:uiPriority="22" w:qFormat="1"/>
+    <w:lsdException w:name="Emphasis" w:uiPriority="20" w:qFormat="1"/>
+    <w:lsdException w:name="Document Map" w:semiHidden="1" w:unhideWhenUsed="1"/>
+    <w:lsdException w:name="Plain Text" w:semiHidden="1" w:unhideWhenUsed="1"/>
+    <w:lsdException w:name="E-mail Signature" w:semiHidden="1" w:unhideWhenUsed="1"/>
+    <w:lsdException w:name="HTML Top of Form" w:semiHidden="1" w:unhideWhenUsed="1"/>
+    <w:lsdException w:name="HTML Bottom of Form" w:semiHidden="1" w:unhideWhenUsed="1"/>
+    <w:lsdException w:name="Normal (Web)" w:semiHidden="1" w:unhideWhenUsed="1"/>
+    <w:lsdException w:name="HTML Acronym" w:semiHidden="1" w:unhideWhenUsed="1"/>
+    <w:lsdException w:name="HTML Address" w:semiHidden="1" w:unhideWhenUsed="1"/>
+    <w:lsdException w:name="HTML Cite" w:semiHidden="1" w:unhideWhenUsed="1"/>
+    <w:lsdException w:name="HTML Code" w:semiHidden="1" w:unhideWhenUsed="1"/>
+    <w:lsdException w:name="HTML Definition" w:semiHidden="1" w:unhideWhenUsed="1"/>
+    <w:lsdException w:name="HTML Keyboard" w:semiHidden="1" w:unhideWhenUsed="1"/>
+    <w:lsdException w:name="HTML Preformatted" w:semiHidden="1" w:unhideWhenUsed="1"/>
+    <w:lsdException w:name="HTML Sample" w:semiHidden="1" w:unhideWhenUsed="1"/>
+    <w:lsdException w:name="HTML Typewriter" w:semiHidden="1" w:unhideWhenUsed="1"/>
+    <w:lsdException w:name="HTML Variable" w:semiHidden="1" w:unhideWhenUsed="1"/>
+    <w:lsdException w:name="Normal Table" w:semiHidden="1" w:unhideWhenUsed="1"/>
+    <w:lsdException w:name="annotation subject" w:semiHidden="1" w:unhideWhenUsed="1"/>
+    <w:lsdException w:name="No List" w:semiHidden="1" w:unhideWhenUsed="1"/>
+    <w:lsdException w:name="Outline List 1" w:semiHidden="1" w:unhideWhenUsed="1"/>
+    <w:lsdException w:name="Outline List 2" w:semiHidden="1" w:unhideWhenUsed="1"/>
+    <w:lsdException w:name="Outline List 3" w:semiHidden="1" w:unhideWhenUsed="1"/>
+    <w:lsdException w:name="Table Simple 1" w:semiHidden="1" w:unhideWhenUsed="1"/>
+    <w:lsdException w:name="Table Simple 2" w:semiHidden="1" w:unhideWhenUsed="1"/>
+    <w:lsdException w:name="Table Simple 3" w:semiHidden="1" w:unhideWhenUsed="1"/>
+    <w:lsdException w:name="Table Classic 1" w:semiHidden="1" w:unhideWhenUsed="1"/>
+    <w:lsdException w:name="Table Classic 2" w:semiHidden="1" w:unhideWhenUsed="1"/>
+    <w:lsdException w:name="Table Classic 3" w:semiHidden="1" w:unhideWhenUsed="1"/>
+    <w:lsdException w:name="Table Classic 4" w:semiHidden="1" w:unhideWhenUsed="1"/>
+    <w:lsdException w:name="Table Colorful 1" w:semiHidden="1" w:unhideWhenUsed="1"/>
+    <w:lsdException w:name="Table Colorful 2" w:semiHidden="1" w:unhideWhenUsed="1"/>
+    <w:lsdException w:name="Table Colorful 3" w:semiHidden="1" w:unhideWhenUsed="1"/>
+    <w:lsdException w:name="Table Columns 1" w:semiHidden="1" w:unhideWhenUsed="1"/>
+    <w:lsdException w:name="Table Columns 2" w:semiHidden="1" w:unhideWhenUsed="1"/>
+    <w:lsdException w:name="Table Columns 3" w:semiHidden="1" w:unhideWhenUsed="1"/>
+    <w:lsdException w:name="Table Columns 4" w:semiHidden="1" w:unhideWhenUsed="1"/>
+    <w:lsdException w:name="Table Columns 5" w:semiHidden="1" w:unhideWhenUsed="1"/>
+    <w:lsdException w:name="Table Grid 1" w:semiHidden="1" w:unhideWhenUsed="1"/>
+    <w:lsdException w:name="Table Grid 2" w:semiHidden="1" w:unhideWhenUsed="1"/>
+    <w:lsdException w:name="Table Grid 3" w:semiHidden="1" w:unhideWhenUsed="1"/>
+    <w:lsdException w:name="Table Grid 4" w:semiHidden="1" w:unhideWhenUsed="1"/>
+    <w:lsdException w:name="Table Grid 5" w:semiHidden="1" w:unhideWhenUsed="1"/>
+    <w:lsdException w:name="Table Grid 6" w:semiHidden="1" w:unhideWhenUsed="1"/>
+    <w:lsdException w:name="Table Grid 7" w:semiHidden="1" w:unhideWhenUsed="1"/>
+    <w:lsdException w:name="Table Grid 8" w:semiHidden="1" w:unhideWhenUsed="1"/>
+    <w:lsdException w:name="Table List 1" w:semiHidden="1" w:unhideWhenUsed="1"/>
+    <w:lsdException w:name="Table List 2" w:semiHidden="1" w:unhideWhenUsed="1"/>
+    <w:lsdException w:name="Table List 3" w:semiHidden="1" w:unhideWhenUsed="1"/>
+    <w:lsdException w:name="Table List 4" w:semiHidden="1" w:unhideWhenUsed="1"/>
+    <w:lsdException w:name="Table List 5" w:semiHidden="1" w:unhideWhenUsed="1"/>
+    <w:lsdException w:name="Table List 6" w:semiHidden="1" w:unhideWhenUsed="1"/>
+    <w:lsdException w:name="Table List 7" w:semiHidden="1" w:unhideWhenUsed="1"/>
+    <w:lsdException w:name="Table List 8" w:semiHidden="1" w:unhideWhenUsed="1"/>
+    <w:lsdException w:name="Table 3D effects 1" w:semiHidden="1" w:unhideWhenUsed="1"/>
+    <w:lsdException w:name="Table 3D effects 2" w:semiHidden="1" w:unhideWhenUsed="1"/>
+    <w:lsdException w:name="Table 3D effects 3" w:semiHidden="1" w:unhideWhenUsed="1"/>
+    <w:lsdException w:name="Table Contemporary" w:semiHidden="1" w:unhideWhenUsed="1"/>
+    <w:lsdException w:name="Table Elegant" w:semiHidden="1" w:unhideWhenUsed="1"/>
+    <w:lsdException w:name="Table Professional" w:semiHidden="1" w:unhideWhenUsed="1"/>
+    <w:lsdException w:name="Table Subtle 1" w:semiHidden="1" w:unhideWhenUsed="1"/>
+    <w:lsdException w:name="Table Subtle 2" w:semiHidden="1" w:unhideWhenUsed="1"/>
+    <w:lsdException w:name="Table Web 1" w:semiHidden="1" w:unhideWhenUsed="1"/>
+    <w:lsdException w:name="Table Web 2" w:semiHidden="1" w:unhideWhenUsed="1"/>
+    <w:lsdException w:name="Table Web 3" w:semiHidden="1" w:unhideWhenUsed="1"/>
+    <w:lsdException w:name="Balloon Text" w:semiHidden="1" w:unhideWhenUsed="1"/>
+    <w:lsdException w:name="Table Grid" w:semiHidden="1" w:uiPriority="39" w:unhideWhenUsed="1"/>
+    <w:lsdException w:name="Table Theme" w:semiHidden="1" w:unhideWhenUsed="1"/>
+    <w:lsdException w:name="Placeholder Text" w:semiHidden="1"/>
+    <w:lsdException w:name="No Spacing" w:uiPriority="1" w:qFormat="1"/>
+    <w:lsdException w:name="Light Shading" w:uiPriority="60"/>
+    <w:lsdException w:name="Light List" w:uiPriority="61"/>
+    <w:lsdException w:name="Light Grid" w:uiPriority="62"/>
+    <w:lsdException w:name="Medium Shading 1" w:uiPriority="63"/>
+    <w:lsdException w:name="Medium Shading 2" w:uiPriority="64"/>
+    <w:lsdException w:name="Medium List 1" w:uiPriority="65"/>
+    <w:lsdException w:name="Medium List 2" w:uiPriority="66"/>
+    <w:lsdException w:name="Medium Grid 1" w:uiPriority="67"/>
+    <w:lsdException w:name="Medium Grid 2" w:uiPriority="68"/>
+    <w:lsdException w:name="Medium Grid 3" w:uiPriority="69"/>
+    <w:lsdException w:name="Dark List" w:uiPriority="70"/>
+    <w:lsdException w:name="Colorful Shading" w:uiPriority="71"/>
+    <w:lsdException w:name="Colorful List" w:uiPriority="72"/>
+    <w:lsdException w:name="Colorful Grid" w:uiPriority="73"/>
+    <w:lsdException w:name="Light Shading Accent 1" w:uiPriority="60"/>
+    <w:lsdException w:name="Light List Accent 1" w:uiPriority="61"/>
+    <w:lsdException w:name="Light Grid Accent 1" w:uiPriority="62"/>
+    <w:lsdException w:name="Medium Shading 1 Accent 1" w:uiPriority="63"/>
+    <w:lsdException w:name="Medium Shading 2 Accent 1" w:uiPriority="64"/>
+    <w:lsdException w:name="Medium List 1 Accent 1" w:uiPriority="65"/>
+    <w:lsdException w:name="Revision" w:semiHidden="1"/>
+    <w:lsdException w:name="List Paragraph" w:uiPriority="34" w:qFormat="1"/>
+    <w:lsdException w:name="Quote" w:uiPriority="29" w:qFormat="1"/>
+    <w:lsdException w:name="Intense Quote" w:uiPriority="30" w:qFormat="1"/>
+    <w:lsdException w:name="Medium List 2 Accent 1" w:uiPriority="66"/>
+    <w:lsdException w:name="Medium Grid 1 Accent 1" w:uiPriority="67"/>
+    <w:lsdException w:name="Medium Grid 2 Accent 1" w:uiPriority="68"/>
+    <w:lsdException w:name="Medium Grid 3 Accent 1" w:uiPriority="69"/>
+    <w:lsdException w:name="Dark List Accent 1" w:uiPriority="70"/>
+    <w:lsdException w:name="Colorful Shading Accent 1" w:uiPriority="71"/>
+    <w:lsdException w:name="Colorful List Accent 1" w:uiPriority="72"/>
+    <w:lsdException w:name="Colorful Grid Accent 1" w:uiPriority="73"/>
+    <w:lsdException w:name="Light Shading Accent 2" w:uiPriority="60"/>
+    <w:lsdException w:name="Light List Accent 2" w:uiPriority="61"/>
+    <w:lsdException w:name="Light Grid Accent 2" w:uiPriority="62"/>
+    <w:lsdException w:name="Medium Shading 1 Accent 2" w:uiPriority="63"/>
+    <w:lsdException w:name="Medium Shading 2 Accent 2" w:uiPriority="64"/>
+    <w:lsdException w:name="Medium List 1 Accent 2" w:uiPriority="65"/>
+    <w:lsdException w:name="Medium List 2 Accent 2" w:uiPriority="66"/>
+    <w:lsdException w:name="Medium Grid 1 Accent 2" w:uiPriority="67"/>
+    <w:lsdException w:name="Medium Grid 2 Accent 2" w:uiPriority="68"/>
+    <w:lsdException w:name="Medium Grid 3 Accent 2" w:uiPriority="69"/>
+    <w:lsdException w:name="Dark List Accent 2" w:uiPriority="70"/>
+    <w:lsdException w:name="Colorful Shading Accent 2" w:uiPriority="71"/>
+    <w:lsdException w:name="Colorful List Accent 2" w:uiPriority="72"/>
+    <w:lsdException w:name="Colorful Grid Accent 2" w:uiPriority="73"/>
+    <w:lsdException w:name="Light Shading Accent 3" w:uiPriority="60"/>
+    <w:lsdException w:name="Light List Accent 3" w:uiPriority="61"/>
+    <w:lsdException w:name="Light Grid Accent 3" w:uiPriority="62"/>
+    <w:lsdException w:name="Medium Shading 1 Accent 3" w:uiPriority="63"/>
+    <w:lsdException w:name="Medium Shading 2 Accent 3" w:uiPriority="64"/>
+    <w:lsdException w:name="Medium List 1 Accent 3" w:uiPriority="65"/>
+    <w:lsdException w:name="Medium List 2 Accent 3" w:uiPriority="66"/>
+    <w:lsdException w:name="Medium Grid 1 Accent 3" w:uiPriority="67"/>
+    <w:lsdException w:name="Medium Grid 2 Accent 3" w:uiPriority="68"/>
+    <w:lsdException w:name="Medium Grid 3 Accent 3" w:uiPriority="69"/>
+    <w:lsdException w:name="Dark List Accent 3" w:uiPriority="70"/>
+    <w:lsdException w:name="Colorful Shading Accent 3" w:uiPriority="71"/>
+    <w:lsdException w:name="Colorful List Accent 3" w:uiPriority="72"/>
+    <w:lsdException w:name="Colorful Grid Accent 3" w:uiPriority="73"/>
+    <w:lsdException w:name="Light Shading Accent 4" w:uiPriority="60"/>
+    <w:lsdException w:name="Light List Accent 4" w:uiPriority="61"/>
+    <w:lsdException w:name="Light Grid Accent 4" w:uiPriority="62"/>
+    <w:lsdException w:name="Medium Shading 1 Accent 4" w:uiPriority="63"/>
+    <w:lsdException w:name="Medium Shading 2 Accent 4" w:uiPriority="64"/>
+    <w:lsdException w:name="Medium List 1 Accent 4" w:uiPriority="65"/>
+    <w:lsdException w:name="Medium List 2 Accent 4" w:uiPriority="66"/>
+    <w:lsdException w:name="Medium Grid 1 Accent 4" w:uiPriority="67"/>
+    <w:lsdException w:name="Medium Grid 2 Accent 4" w:uiPriority="68"/>
+    <w:lsdException w:name="Medium Grid 3 Accent 4" w:uiPriority="69"/>
+    <w:lsdException w:name="Dark List Accent 4" w:uiPriority="70"/>
+    <w:lsdException w:name="Colorful Shading Accent 4" w:uiPriority="71"/>
+    <w:lsdException w:name="Colorful List Accent 4" w:uiPriority="72"/>
+    <w:lsdException w:name="Colorful Grid Accent 4" w:uiPriority="73"/>
+    <w:lsdException w:name="Light Shading Accent 5" w:uiPriority="60"/>
+    <w:lsdException w:name="Light List Accent 5" w:uiPriority="61"/>
+    <w:lsdException w:name="Light Grid Accent 5" w:uiPriority="62"/>
+    <w:lsdException w:name="Medium Shading 1 Accent 5" w:uiPriority="63"/>
+    <w:lsdException w:name="Medium Shading 2 Accent 5" w:uiPriority="64"/>
+    <w:lsdException w:name="Medium List 1 Accent 5" w:uiPriority="65"/>
+    <w:lsdException w:name="Medium List 2 Accent 5" w:uiPriority="66"/>
+    <w:lsdException w:name="Medium Grid 1 Accent 5" w:uiPriority="67"/>
+    <w:lsdException w:name="Medium Grid 2 Accent 5" w:uiPriority="68"/>
+    <w:lsdException w:name="Medium Grid 3 Accent 5" w:uiPriority="69"/>
+    <w:lsdException w:name="Dark List Accent 5" w:uiPriority="70"/>
+    <w:lsdException w:name="Colorful Shading Accent 5" w:uiPriority="71"/>
+    <w:lsdException w:name="Colorful List Accent 5" w:uiPriority="72"/>
+    <w:lsdException w:name="Colorful Grid Accent 5" w:uiPriority="73"/>
+    <w:lsdException w:name="Light Shading Accent 6" w:uiPriority="60"/>
+    <w:lsdException w:name="Light List Accent 6" w:uiPriority="61"/>
+    <w:lsdException w:name="Light Grid Accent 6" w:uiPriority="62"/>
+    <w:lsdException w:name="Medium Shading 1 Accent 6" w:uiPriority="63"/>
+    <w:lsdException w:name="Medium Shading 2 Accent 6" w:uiPriority="64"/>
+    <w:lsdException w:name="Medium List 1 Accent 6" w:uiPriority="65"/>
+    <w:lsdException w:name="Medium List 2 Accent 6" w:uiPriority="66"/>
+    <w:lsdException w:name="Medium Grid 1 Accent 6" w:uiPriority="67"/>
+    <w:lsdException w:name="Medium Grid 2 Accent 6" w:uiPriority="68"/>
+    <w:lsdException w:name="Medium Grid 3 Accent 6" w:uiPriority="69"/>
+    <w:lsdException w:name="Dark List Accent 6" w:uiPriority="70"/>
+    <w:lsdException w:name="Colorful Shading Accent 6" w:uiPriority="71"/>
+    <w:lsdException w:name="Colorful List Accent 6" w:uiPriority="72"/>
+    <w:lsdException w:name="Colorful Grid Accent 6" w:uiPriority="73"/>
+    <w:lsdException w:name="Subtle Emphasis" w:uiPriority="19" w:qFormat="1"/>
+    <w:lsdException w:name="Intense Emphasis" w:uiPriority="21" w:qFormat="1"/>
+    <w:lsdException w:name="Subtle Reference" w:uiPriority="31" w:qFormat="1"/>
+    <w:lsdException w:name="Intense Reference" w:uiPriority="32" w:qFormat="1"/>
+    <w:lsdException w:name="Book Title" w:uiPriority="33" w:qFormat="1"/>
+    <w:lsdException w:name="Bibliography" w:semiHidden="1" w:uiPriority="37" w:unhideWhenUsed="1"/>
+    <w:lsdException w:name="TOC Heading" w:semiHidden="1" w:uiPriority="39" w:unhideWhenUsed="1" w:qFormat="1"/>
+    <w:lsdException w:name="Plain Table 1" w:uiPriority="41"/>
+    <w:lsdException w:name="Plain Table 2" w:uiPriority="42"/>
+    <w:lsdException w:name="Plain Table 3" w:uiPriority="43"/>
+    <w:lsdException w:name="Plain Table 4" w:uiPriority="44"/>
+    <w:lsdException w:name="Plain Table 5" w:uiPriority="45"/>
+    <w:lsdException w:name="Grid Table Light" w:uiPriority="40"/>
+    <w:lsdException w:name="Grid Table 1 Light" w:uiPriority="46"/>
+    <w:lsdException w:name="Grid Table 2" w:uiPriority="47"/>
+    <w:lsdException w:name="Grid Table 3" w:uiPriority="48"/>
+    <w:lsdException w:name="Grid Table 4" w:uiPriority="49"/>
+    <w:lsdException w:name="Grid Table 5 Dark" w:uiPriority="50"/>
+    <w:lsdException w:name="Grid Table 6 Colorful" w:uiPriority="51"/>
+    <w:lsdException w:name="Grid Table 7 Colorful" w:uiPriority="52"/>
+    <w:lsdException w:name="Grid Table 1 Light Accent 1" w:uiPriority="46"/>
+    <w:lsdException w:name="Grid Table 2 Accent 1" w:uiPriority="47"/>
+    <w:lsdException w:name="Grid Table 3 Accent 1" w:uiPriority="48"/>
+    <w:lsdException w:name="Grid Table 4 Accent 1" w:uiPriority="49"/>
+    <w:lsdException w:name="Grid Table 5 Dark Accent 1" w:uiPriority="50"/>
+    <w:lsdException w:name="Grid Table 6 Colorful Accent 1" w:uiPriority="51"/>
+    <w:lsdException w:name="Grid Table 7 Colorful Accent 1" w:uiPriority="52"/>
+    <w:lsdException w:name="Grid Table 1 Light Accent 2" w:uiPriority="46"/>
+    <w:lsdException w:name="Grid Table 2 Accent 2" w:uiPriority="47"/>
+    <w:lsdException w:name="Grid Table 3 Accent 2" w:uiPriority="48"/>
+    <w:lsdException w:name="Grid Table 4 Accent 2" w:uiPriority="49"/>
+    <w:lsdException w:name="Grid Table 5 Dark Accent 2" w:uiPriority="50"/>
+    <w:lsdException w:name="Grid Table 6 Colorful Accent 2" w:uiPriority="51"/>
+    <w:lsdException w:name="Grid Table 7 Colorful Accent 2" w:uiPriority="52"/>
+    <w:lsdException w:name="Grid Table 1 Light Accent 3" w:uiPriority="46"/>
+    <w:lsdException w:name="Grid Table 2 Accent 3" w:uiPriority="47"/>
+    <w:lsdException w:name="Grid Table 3 Accent 3" w:uiPriority="48"/>
+    <w:lsdException w:name="Grid Table 4 Accent 3" w:uiPriority="49"/>
+    <w:lsdException w:name="Grid Table 5 Dark Accent 3" w:uiPriority="50"/>
+    <w:lsdException w:name="Grid Table 6 Colorful Accent 3" w:uiPriority="51"/>
+    <w:lsdException w:name="Grid Table 7 Colorful Accent 3" w:uiPriority="52"/>
+    <w:lsdException w:name="Grid Table 1 Light Accent 4" w:uiPriority="46"/>
+    <w:lsdException w:name="Grid Table 2 Accent 4" w:uiPriority="47"/>
+    <w:lsdException w:name="Grid Table 3 Accent 4" w:uiPriority="48"/>
+    <w:lsdException w:name="Grid Table 4 Accent 4" w:uiPriority="49"/>
+    <w:lsdException w:name="Grid Table 5 Dark Accent 4" w:uiPriority="50"/>
+    <w:lsdException w:name="Grid Table 6 Colorful Accent 4" w:uiPriority="51"/>
+    <w:lsdException w:name="Grid Table 7 Colorful Accent 4" w:uiPriority="52"/>
+    <w:lsdException w:name="Grid Table 1 Light Accent 5" w:uiPriority="46"/>
+    <w:lsdException w:name="Grid Table 2 Accent 5" w:uiPriority="47"/>
+    <w:lsdException w:name="Grid Table 3 Accent 5" w:uiPriority="48"/>
+    <w:lsdException w:name="Grid Table 4 Accent 5" w:uiPriority="49"/>
+    <w:lsdException w:name="Grid Table 5 Dark Accent 5" w:uiPriority="50"/>
+    <w:lsdException w:name="Grid Table 6 Colorful Accent 5" w:uiPriority="51"/>
+    <w:lsdException w:name="Grid Table 7 Colorful Accent 5" w:uiPriority="52"/>
+    <w:lsdException w:name="Grid Table 1 Light Accent 6" w:uiPriority="46"/>
+    <w:lsdException w:name="Grid Table 2 Accent 6" w:uiPriority="47"/>
+    <w:lsdException w:name="Grid Table 3 Accent 6" w:uiPriority="48"/>
+    <w:lsdException w:name="Grid Table 4 Accent 6" w:uiPriority="49"/>
+    <w:lsdException w:name="Grid Table 5 Dark Accent 6" w:uiPriority="50"/>
+    <w:lsdException w:name="Grid Table 6 Colorful Accent 6" w:uiPriority="51"/>
+    <w:lsdException w:name="Grid Table 7 Colorful Accent 6" w:uiPriority="52"/>
+    <w:lsdException w:name="List Table 1 Light" w:uiPriority="46"/>
+    <w:lsdException w:name="List Table 2" w:uiPriority="47"/>
+    <w:lsdException w:name="List Table 3" w:uiPriority="48"/>
+    <w:lsdException w:name="List Table 4" w:uiPriority="49"/>
+    <w:lsdException w:name="List Table 5 Dark" w:uiPriority="50"/>
+    <w:lsdException w:name="List Table 6 Colorful" w:uiPriority="51"/>
+    <w:lsdException w:name="List Table 7 Colorful" w:uiPriority="52"/>
+    <w:lsdException w:name="List Table 1 Light Accent 1" w:uiPriority="46"/>
+    <w:lsdException w:name="List Table 2 Accent 1" w:uiPriority="47"/>
+    <w:lsdException w:name="List Table 3 Accent 1" w:uiPriority="48"/>
+    <w:lsdException w:name="List Table 4 Accent 1" w:uiPriority="49"/>
+    <w:lsdException w:name="List Table 5 Dark Accent 1" w:uiPriority="50"/>
+    <w:lsdException w:name="List Table 6 Colorful Accent 1" w:uiPriority="51"/>
+    <w:lsdException w:name="List Table 7 Colorful Accent 1" w:uiPriority="52"/>
+    <w:lsdException w:name="List Table 1 Light Accent 2" w:uiPriority="46"/>
+    <w:lsdException w:name="List Table 2 Accent 2" w:uiPriority="47"/>
+    <w:lsdException w:name="List Table 3 Accent 2" w:uiPriority="48"/>
+    <w:lsdException w:name="List Table 4 Accent 2" w:uiPriority="49"/>
+    <w:lsdException w:name="List Table 5 Dark Accent 2" w:uiPriority="50"/>
+    <w:lsdException w:name="List Table 6 Colorful Accent 2" w:uiPriority="51"/>
+    <w:lsdException w:name="List Table 7 Colorful Accent 2" w:uiPriority="52"/>
+    <w:lsdException w:name="List Table 1 Light Accent 3" w:uiPriority="46"/>
+    <w:lsdException w:name="List Table 2 Accent 3" w:uiPriority="47"/>
+    <w:lsdException w:name="List Table 3 Accent 3" w:uiPriority="48"/>
+    <w:lsdException w:name="List Table 4 Accent 3" w:uiPriority="49"/>
+    <w:lsdException w:name="List Table 5 Dark Accent 3" w:uiPriority="50"/>
+    <w:lsdException w:name="List Table 6 Colorful Accent 3" w:uiPriority="51"/>
+    <w:lsdException w:name="List Table 7 Colorful Accent 3" w:uiPriority="52"/>
+    <w:lsdException w:name="List Table 1 Light Accent 4" w:uiPriority="46"/>
+    <w:lsdException w:name="List Table 2 Accent 4" w:uiPriority="47"/>
+    <w:lsdException w:name="List Table 3 Accent 4" w:uiPriority="48"/>
+    <w:lsdException w:name="List Table 4 Accent 4" w:uiPriority="49"/>
+    <w:lsdException w:name="List Table 5 Dark Accent 4" w:uiPriority="50"/>
+    <w:lsdException w:name="List Table 6 Colorful Accent 4" w:uiPriority="51"/>
+    <w:lsdException w:name="List Table 7 Colorful Accent 4" w:uiPriority="52"/>
+    <w:lsdException w:name="List Table 1 Light Accent 5" w:uiPriority="46"/>
+    <w:lsdException w:name="List Table 2 Accent 5" w:uiPriority="47"/>
+    <w:lsdException w:name="List Table 3 Accent 5" w:uiPriority="48"/>
+    <w:lsdException w:name="List Table 4 Accent 5" w:uiPriority="49"/>
+    <w:lsdException w:name="List Table 5 Dark Accent 5" w:uiPriority="50"/>
+    <w:lsdException w:name="List Table 6 Colorful Accent 5" w:uiPriority="51"/>
+    <w:lsdException w:name="List Table 7 Colorful Accent 5" w:uiPriority="52"/>
+    <w:lsdException w:name="List Table 1 Light Accent 6" w:uiPriority="46"/>
+    <w:lsdException w:name="List Table 2 Accent 6" w:uiPriority="47"/>
+    <w:lsdException w:name="List Table 3 Accent 6" w:uiPriority="48"/>
+    <w:lsdException w:name="List Table 4 Accent 6" w:uiPriority="49"/>
+    <w:lsdException w:name="List Table 5 Dark Accent 6" w:uiPriority="50"/>
+    <w:lsdException w:name="List Table 6 Colorful Accent 6" w:uiPriority="51"/>
+    <w:lsdException w:name="List Table 7 Colorful Accent 6" w:uiPriority="52"/>
+    <w:lsdException w:name="Mention" w:semiHidden="1" w:unhideWhenUsed="1"/>
+    <w:lsdException w:name="Smart Hyperlink" w:semiHidden="1" w:unhideWhenUsed="1"/>
+    <w:lsdException w:name="Hashtag" w:semiHidden="1" w:unhideWhenUsed="1"/>
+    <w:lsdException w:name="Unresolved Mention" w:semiHidden="1" w:unhideWhenUsed="1"/>
+    <w:lsdException w:name="Smart Link" w:semiHidden="1" w:unhideWhenUsed="1"/>
   </w:latentStyles>
   <w:style w:type="paragraph" w:default="1" w:styleId="Normal">
     <w:name w:val="Normal"/>
@@ -3875,274 +4723,17 @@
       <w:lang w:val="en-US" w:eastAsia="ja-JP"/>
     </w:rPr>
   </w:style>
-</w:styles>
-</file>
-
-<file path=word/stylesWithEffects.xml><?xml version="1.0" encoding="utf-8"?>
-<w:styles xmlns:wpc="http://schemas.microsoft.com/office/word/2010/wordprocessingCanvas" xmlns:mc="http://schemas.openxmlformats.org/markup-compatibility/2006" xmlns:o="urn:schemas-microsoft-com:office:office" xmlns:r="http://schemas.openxmlformats.org/officeDocument/2006/relationships" xmlns:m="http://schemas.openxmlformats.org/officeDocument/2006/math" xmlns:v="urn:schemas-microsoft-com:vml" xmlns:wp14="http://schemas.microsoft.com/office/word/2010/wordprocessingDrawing" xmlns:wp="http://schemas.openxmlformats.org/drawingml/2006/wordprocessingDrawing" xmlns:w10="urn:schemas-microsoft-com:office:word" xmlns:w="http://schemas.openxmlformats.org/wordprocessingml/2006/main" xmlns:w14="http://schemas.microsoft.com/office/word/2010/wordml" xmlns:wpg="http://schemas.microsoft.com/office/word/2010/wordprocessingGroup" xmlns:wpi="http://schemas.microsoft.com/office/word/2010/wordprocessingInk" xmlns:wne="http://schemas.microsoft.com/office/word/2006/wordml" xmlns:wps="http://schemas.microsoft.com/office/word/2010/wordprocessingShape" mc:Ignorable="w14 wp14">
-  <w:docDefaults>
-    <w:rPrDefault>
-      <w:rPr>
-        <w:rFonts w:asciiTheme="minorHAnsi" w:eastAsiaTheme="minorHAnsi" w:hAnsiTheme="minorHAnsi" w:cstheme="minorBidi"/>
-        <w:sz w:val="22"/>
-        <w:szCs w:val="22"/>
-        <w:lang w:val="bg-BG" w:eastAsia="en-US" w:bidi="ar-SA"/>
-      </w:rPr>
-    </w:rPrDefault>
-    <w:pPrDefault>
-      <w:pPr>
-        <w:spacing w:after="160" w:line="259" w:lineRule="auto"/>
-      </w:pPr>
-    </w:pPrDefault>
-  </w:docDefaults>
-  <w:latentStyles w:defLockedState="0" w:defUIPriority="99" w:defSemiHidden="1" w:defUnhideWhenUsed="1" w:defQFormat="0" w:count="267">
-    <w:lsdException w:name="Normal" w:semiHidden="0" w:uiPriority="0" w:unhideWhenUsed="0" w:qFormat="1"/>
-    <w:lsdException w:name="heading 1" w:semiHidden="0" w:uiPriority="9" w:unhideWhenUsed="0" w:qFormat="1"/>
-    <w:lsdException w:name="heading 2" w:uiPriority="9" w:qFormat="1"/>
-    <w:lsdException w:name="heading 3" w:uiPriority="9" w:qFormat="1"/>
-    <w:lsdException w:name="heading 4" w:uiPriority="9" w:qFormat="1"/>
-    <w:lsdException w:name="heading 5" w:uiPriority="9" w:qFormat="1"/>
-    <w:lsdException w:name="heading 6" w:uiPriority="9" w:qFormat="1"/>
-    <w:lsdException w:name="heading 7" w:uiPriority="9" w:qFormat="1"/>
-    <w:lsdException w:name="heading 8" w:uiPriority="9" w:qFormat="1"/>
-    <w:lsdException w:name="heading 9" w:uiPriority="9" w:qFormat="1"/>
-    <w:lsdException w:name="toc 1" w:uiPriority="39"/>
-    <w:lsdException w:name="toc 2" w:uiPriority="39"/>
-    <w:lsdException w:name="toc 3" w:uiPriority="39"/>
-    <w:lsdException w:name="toc 4" w:uiPriority="39"/>
-    <w:lsdException w:name="toc 5" w:uiPriority="39"/>
-    <w:lsdException w:name="toc 6" w:uiPriority="39"/>
-    <w:lsdException w:name="toc 7" w:uiPriority="39"/>
-    <w:lsdException w:name="toc 8" w:uiPriority="39"/>
-    <w:lsdException w:name="toc 9" w:uiPriority="39"/>
-    <w:lsdException w:name="caption" w:uiPriority="35" w:qFormat="1"/>
-    <w:lsdException w:name="Title" w:semiHidden="0" w:uiPriority="10" w:unhideWhenUsed="0" w:qFormat="1"/>
-    <w:lsdException w:name="Default Paragraph Font" w:uiPriority="1"/>
-    <w:lsdException w:name="Subtitle" w:semiHidden="0" w:uiPriority="11" w:unhideWhenUsed="0" w:qFormat="1"/>
-    <w:lsdException w:name="Strong" w:semiHidden="0" w:uiPriority="22" w:unhideWhenUsed="0" w:qFormat="1"/>
-    <w:lsdException w:name="Emphasis" w:semiHidden="0" w:uiPriority="20" w:unhideWhenUsed="0" w:qFormat="1"/>
-    <w:lsdException w:name="Table Grid" w:semiHidden="0" w:uiPriority="39" w:unhideWhenUsed="0"/>
-    <w:lsdException w:name="Placeholder Text" w:unhideWhenUsed="0"/>
-    <w:lsdException w:name="No Spacing" w:semiHidden="0" w:uiPriority="1" w:unhideWhenUsed="0" w:qFormat="1"/>
-    <w:lsdException w:name="Light Shading" w:semiHidden="0" w:uiPriority="60" w:unhideWhenUsed="0"/>
-    <w:lsdException w:name="Light List" w:semiHidden="0" w:uiPriority="61" w:unhideWhenUsed="0"/>
-    <w:lsdException w:name="Light Grid" w:semiHidden="0" w:uiPriority="62" w:unhideWhenUsed="0"/>
-    <w:lsdException w:name="Medium Shading 1" w:semiHidden="0" w:uiPriority="63" w:unhideWhenUsed="0"/>
-    <w:lsdException w:name="Medium Shading 2" w:semiHidden="0" w:uiPriority="64" w:unhideWhenUsed="0"/>
-    <w:lsdException w:name="Medium List 1" w:semiHidden="0" w:uiPriority="65" w:unhideWhenUsed="0"/>
-    <w:lsdException w:name="Medium List 2" w:semiHidden="0" w:uiPriority="66" w:unhideWhenUsed="0"/>
-    <w:lsdException w:name="Medium Grid 1" w:semiHidden="0" w:uiPriority="67" w:unhideWhenUsed="0"/>
-    <w:lsdException w:name="Medium Grid 2" w:semiHidden="0" w:uiPriority="68" w:unhideWhenUsed="0"/>
-    <w:lsdException w:name="Medium Grid 3" w:semiHidden="0" w:uiPriority="69" w:unhideWhenUsed="0"/>
-    <w:lsdException w:name="Dark List" w:semiHidden="0" w:uiPriority="70" w:unhideWhenUsed="0"/>
-    <w:lsdException w:name="Colorful Shading" w:semiHidden="0" w:uiPriority="71" w:unhideWhenUsed="0"/>
-    <w:lsdException w:name="Colorful List" w:semiHidden="0" w:uiPriority="72" w:unhideWhenUsed="0"/>
-    <w:lsdException w:name="Colorful Grid" w:semiHidden="0" w:uiPriority="73" w:unhideWhenUsed="0"/>
-    <w:lsdException w:name="Light Shading Accent 1" w:semiHidden="0" w:uiPriority="60" w:unhideWhenUsed="0"/>
-    <w:lsdException w:name="Light List Accent 1" w:semiHidden="0" w:uiPriority="61" w:unhideWhenUsed="0"/>
-    <w:lsdException w:name="Light Grid Accent 1" w:semiHidden="0" w:uiPriority="62" w:unhideWhenUsed="0"/>
-    <w:lsdException w:name="Medium Shading 1 Accent 1" w:semiHidden="0" w:uiPriority="63" w:unhideWhenUsed="0"/>
-    <w:lsdException w:name="Medium Shading 2 Accent 1" w:semiHidden="0" w:uiPriority="64" w:unhideWhenUsed="0"/>
-    <w:lsdException w:name="Medium List 1 Accent 1" w:semiHidden="0" w:uiPriority="65" w:unhideWhenUsed="0"/>
-    <w:lsdException w:name="Revision" w:unhideWhenUsed="0"/>
-    <w:lsdException w:name="List Paragraph" w:semiHidden="0" w:uiPriority="34" w:unhideWhenUsed="0" w:qFormat="1"/>
-    <w:lsdException w:name="Quote" w:semiHidden="0" w:uiPriority="29" w:unhideWhenUsed="0" w:qFormat="1"/>
-    <w:lsdException w:name="Intense Quote" w:semiHidden="0" w:uiPriority="30" w:unhideWhenUsed="0" w:qFormat="1"/>
-    <w:lsdException w:name="Medium List 2 Accent 1" w:semiHidden="0" w:uiPriority="66" w:unhideWhenUsed="0"/>
-    <w:lsdException w:name="Medium Grid 1 Accent 1" w:semiHidden="0" w:uiPriority="67" w:unhideWhenUsed="0"/>
-    <w:lsdException w:name="Medium Grid 2 Accent 1" w:semiHidden="0" w:uiPriority="68" w:unhideWhenUsed="0"/>
-    <w:lsdException w:name="Medium Grid 3 Accent 1" w:semiHidden="0" w:uiPriority="69" w:unhideWhenUsed="0"/>
-    <w:lsdException w:name="Dark List Accent 1" w:semiHidden="0" w:uiPriority="70" w:unhideWhenUsed="0"/>
-    <w:lsdException w:name="Colorful Shading Accent 1" w:semiHidden="0" w:uiPriority="71" w:unhideWhenUsed="0"/>
-    <w:lsdException w:name="Colorful List Accent 1" w:semiHidden="0" w:uiPriority="72" w:unhideWhenUsed="0"/>
-    <w:lsdException w:name="Colorful Grid Accent 1" w:semiHidden="0" w:uiPriority="73" w:unhideWhenUsed="0"/>
-    <w:lsdException w:name="Light Shading Accent 2" w:semiHidden="0" w:uiPriority="60" w:unhideWhenUsed="0"/>
-    <w:lsdException w:name="Light List Accent 2" w:semiHidden="0" w:uiPriority="61" w:unhideWhenUsed="0"/>
-    <w:lsdException w:name="Light Grid Accent 2" w:semiHidden="0" w:uiPriority="62" w:unhideWhenUsed="0"/>
-    <w:lsdException w:name="Medium Shading 1 Accent 2" w:semiHidden="0" w:uiPriority="63" w:unhideWhenUsed="0"/>
-    <w:lsdException w:name="Medium Shading 2 Accent 2" w:semiHidden="0" w:uiPriority="64" w:unhideWhenUsed="0"/>
-    <w:lsdException w:name="Medium List 1 Accent 2" w:semiHidden="0" w:uiPriority="65" w:unhideWhenUsed="0"/>
-    <w:lsdException w:name="Medium List 2 Accent 2" w:semiHidden="0" w:uiPriority="66" w:unhideWhenUsed="0"/>
-    <w:lsdException w:name="Medium Grid 1 Accent 2" w:semiHidden="0" w:uiPriority="67" w:unhideWhenUsed="0"/>
-    <w:lsdException w:name="Medium Grid 2 Accent 2" w:semiHidden="0" w:uiPriority="68" w:unhideWhenUsed="0"/>
-    <w:lsdException w:name="Medium Grid 3 Accent 2" w:semiHidden="0" w:uiPriority="69" w:unhideWhenUsed="0"/>
-    <w:lsdException w:name="Dark List Accent 2" w:semiHidden="0" w:uiPriority="70" w:unhideWhenUsed="0"/>
-    <w:lsdException w:name="Colorful Shading Accent 2" w:semiHidden="0" w:uiPriority="71" w:unhideWhenUsed="0"/>
-    <w:lsdException w:name="Colorful List Accent 2" w:semiHidden="0" w:uiPriority="72" w:unhideWhenUsed="0"/>
-    <w:lsdException w:name="Colorful Grid Accent 2" w:semiHidden="0" w:uiPriority="73" w:unhideWhenUsed="0"/>
-    <w:lsdException w:name="Light Shading Accent 3" w:semiHidden="0" w:uiPriority="60" w:unhideWhenUsed="0"/>
-    <w:lsdException w:name="Light List Accent 3" w:semiHidden="0" w:uiPriority="61" w:unhideWhenUsed="0"/>
-    <w:lsdException w:name="Light Grid Accent 3" w:semiHidden="0" w:uiPriority="62" w:unhideWhenUsed="0"/>
-    <w:lsdException w:name="Medium Shading 1 Accent 3" w:semiHidden="0" w:uiPriority="63" w:unhideWhenUsed="0"/>
-    <w:lsdException w:name="Medium Shading 2 Accent 3" w:semiHidden="0" w:uiPriority="64" w:unhideWhenUsed="0"/>
-    <w:lsdException w:name="Medium List 1 Accent 3" w:semiHidden="0" w:uiPriority="65" w:unhideWhenUsed="0"/>
-    <w:lsdException w:name="Medium List 2 Accent 3" w:semiHidden="0" w:uiPriority="66" w:unhideWhenUsed="0"/>
-    <w:lsdException w:name="Medium Grid 1 Accent 3" w:semiHidden="0" w:uiPriority="67" w:unhideWhenUsed="0"/>
-    <w:lsdException w:name="Medium Grid 2 Accent 3" w:semiHidden="0" w:uiPriority="68" w:unhideWhenUsed="0"/>
-    <w:lsdException w:name="Medium Grid 3 Accent 3" w:semiHidden="0" w:uiPriority="69" w:unhideWhenUsed="0"/>
-    <w:lsdException w:name="Dark List Accent 3" w:semiHidden="0" w:uiPriority="70" w:unhideWhenUsed="0"/>
-    <w:lsdException w:name="Colorful Shading Accent 3" w:semiHidden="0" w:uiPriority="71" w:unhideWhenUsed="0"/>
-    <w:lsdException w:name="Colorful List Accent 3" w:semiHidden="0" w:uiPriority="72" w:unhideWhenUsed="0"/>
-    <w:lsdException w:name="Colorful Grid Accent 3" w:semiHidden="0" w:uiPriority="73" w:unhideWhenUsed="0"/>
-    <w:lsdException w:name="Light Shading Accent 4" w:semiHidden="0" w:uiPriority="60" w:unhideWhenUsed="0"/>
-    <w:lsdException w:name="Light List Accent 4" w:semiHidden="0" w:uiPriority="61" w:unhideWhenUsed="0"/>
-    <w:lsdException w:name="Light Grid Accent 4" w:semiHidden="0" w:uiPriority="62" w:unhideWhenUsed="0"/>
-    <w:lsdException w:name="Medium Shading 1 Accent 4" w:semiHidden="0" w:uiPriority="63" w:unhideWhenUsed="0"/>
-    <w:lsdException w:name="Medium Shading 2 Accent 4" w:semiHidden="0" w:uiPriority="64" w:unhideWhenUsed="0"/>
-    <w:lsdException w:name="Medium List 1 Accent 4" w:semiHidden="0" w:uiPriority="65" w:unhideWhenUsed="0"/>
-    <w:lsdException w:name="Medium List 2 Accent 4" w:semiHidden="0" w:uiPriority="66" w:unhideWhenUsed="0"/>
-    <w:lsdException w:name="Medium Grid 1 Accent 4" w:semiHidden="0" w:uiPriority="67" w:unhideWhenUsed="0"/>
-    <w:lsdException w:name="Medium Grid 2 Accent 4" w:semiHidden="0" w:uiPriority="68" w:unhideWhenUsed="0"/>
-    <w:lsdException w:name="Medium Grid 3 Accent 4" w:semiHidden="0" w:uiPriority="69" w:unhideWhenUsed="0"/>
-    <w:lsdException w:name="Dark List Accent 4" w:semiHidden="0" w:uiPriority="70" w:unhideWhenUsed="0"/>
-    <w:lsdException w:name="Colorful Shading Accent 4" w:semiHidden="0" w:uiPriority="71" w:unhideWhenUsed="0"/>
-    <w:lsdException w:name="Colorful List Accent 4" w:semiHidden="0" w:uiPriority="72" w:unhideWhenUsed="0"/>
-    <w:lsdException w:name="Colorful Grid Accent 4" w:semiHidden="0" w:uiPriority="73" w:unhideWhenUsed="0"/>
-    <w:lsdException w:name="Light Shading Accent 5" w:semiHidden="0" w:uiPriority="60" w:unhideWhenUsed="0"/>
-    <w:lsdException w:name="Light List Accent 5" w:semiHidden="0" w:uiPriority="61" w:unhideWhenUsed="0"/>
-    <w:lsdException w:name="Light Grid Accent 5" w:semiHidden="0" w:uiPriority="62" w:unhideWhenUsed="0"/>
-    <w:lsdException w:name="Medium Shading 1 Accent 5" w:semiHidden="0" w:uiPriority="63" w:unhideWhenUsed="0"/>
-    <w:lsdException w:name="Medium Shading 2 Accent 5" w:semiHidden="0" w:uiPriority="64" w:unhideWhenUsed="0"/>
-    <w:lsdException w:name="Medium List 1 Accent 5" w:semiHidden="0" w:uiPriority="65" w:unhideWhenUsed="0"/>
-    <w:lsdException w:name="Medium List 2 Accent 5" w:semiHidden="0" w:uiPriority="66" w:unhideWhenUsed="0"/>
-    <w:lsdException w:name="Medium Grid 1 Accent 5" w:semiHidden="0" w:uiPriority="67" w:unhideWhenUsed="0"/>
-    <w:lsdException w:name="Medium Grid 2 Accent 5" w:semiHidden="0" w:uiPriority="68" w:unhideWhenUsed="0"/>
-    <w:lsdException w:name="Medium Grid 3 Accent 5" w:semiHidden="0" w:uiPriority="69" w:unhideWhenUsed="0"/>
-    <w:lsdException w:name="Dark List Accent 5" w:semiHidden="0" w:uiPriority="70" w:unhideWhenUsed="0"/>
-    <w:lsdException w:name="Colorful Shading Accent 5" w:semiHidden="0" w:uiPriority="71" w:unhideWhenUsed="0"/>
-    <w:lsdException w:name="Colorful List Accent 5" w:semiHidden="0" w:uiPriority="72" w:unhideWhenUsed="0"/>
-    <w:lsdException w:name="Colorful Grid Accent 5" w:semiHidden="0" w:uiPriority="73" w:unhideWhenUsed="0"/>
-    <w:lsdException w:name="Light Shading Accent 6" w:semiHidden="0" w:uiPriority="60" w:unhideWhenUsed="0"/>
-    <w:lsdException w:name="Light List Accent 6" w:semiHidden="0" w:uiPriority="61" w:unhideWhenUsed="0"/>
-    <w:lsdException w:name="Light Grid Accent 6" w:semiHidden="0" w:uiPriority="62" w:unhideWhenUsed="0"/>
-    <w:lsdException w:name="Medium Shading 1 Accent 6" w:semiHidden="0" w:uiPriority="63" w:unhideWhenUsed="0"/>
-    <w:lsdException w:name="Medium Shading 2 Accent 6" w:semiHidden="0" w:uiPriority="64" w:unhideWhenUsed="0"/>
-    <w:lsdException w:name="Medium List 1 Accent 6" w:semiHidden="0" w:uiPriority="65" w:unhideWhenUsed="0"/>
-    <w:lsdException w:name="Medium List 2 Accent 6" w:semiHidden="0" w:uiPriority="66" w:unhideWhenUsed="0"/>
-    <w:lsdException w:name="Medium Grid 1 Accent 6" w:semiHidden="0" w:uiPriority="67" w:unhideWhenUsed="0"/>
-    <w:lsdException w:name="Medium Grid 2 Accent 6" w:semiHidden="0" w:uiPriority="68" w:unhideWhenUsed="0"/>
-    <w:lsdException w:name="Medium Grid 3 Accent 6" w:semiHidden="0" w:uiPriority="69" w:unhideWhenUsed="0"/>
-    <w:lsdException w:name="Dark List Accent 6" w:semiHidden="0" w:uiPriority="70" w:unhideWhenUsed="0"/>
-    <w:lsdException w:name="Colorful Shading Accent 6" w:semiHidden="0" w:uiPriority="71" w:unhideWhenUsed="0"/>
-    <w:lsdException w:name="Colorful List Accent 6" w:semiHidden="0" w:uiPriority="72" w:unhideWhenUsed="0"/>
-    <w:lsdException w:name="Colorful Grid Accent 6" w:semiHidden="0" w:uiPriority="73" w:unhideWhenUsed="0"/>
-    <w:lsdException w:name="Subtle Emphasis" w:semiHidden="0" w:uiPriority="19" w:unhideWhenUsed="0" w:qFormat="1"/>
-    <w:lsdException w:name="Intense Emphasis" w:semiHidden="0" w:uiPriority="21" w:unhideWhenUsed="0" w:qFormat="1"/>
-    <w:lsdException w:name="Subtle Reference" w:semiHidden="0" w:uiPriority="31" w:unhideWhenUsed="0" w:qFormat="1"/>
-    <w:lsdException w:name="Intense Reference" w:semiHidden="0" w:uiPriority="32" w:unhideWhenUsed="0" w:qFormat="1"/>
-    <w:lsdException w:name="Book Title" w:semiHidden="0" w:uiPriority="33" w:unhideWhenUsed="0" w:qFormat="1"/>
-    <w:lsdException w:name="Bibliography" w:uiPriority="37"/>
-    <w:lsdException w:name="TOC Heading" w:uiPriority="39" w:qFormat="1"/>
-  </w:latentStyles>
-  <w:style w:type="paragraph" w:default="1" w:styleId="Normal">
-    <w:name w:val="Normal"/>
-    <w:qFormat/>
-    <w:rsid w:val="00823A2A"/>
-    <w:pPr>
-      <w:spacing w:after="0" w:line="480" w:lineRule="auto"/>
-      <w:ind w:firstLine="720"/>
-    </w:pPr>
-    <w:rPr>
-      <w:rFonts w:eastAsiaTheme="minorEastAsia"/>
-      <w:kern w:val="24"/>
-      <w:sz w:val="24"/>
-      <w:szCs w:val="24"/>
-      <w:lang w:val="en-US" w:eastAsia="ja-JP"/>
-    </w:rPr>
-  </w:style>
-  <w:style w:type="paragraph" w:styleId="Heading1">
-    <w:name w:val="heading 1"/>
-    <w:basedOn w:val="Normal"/>
-    <w:next w:val="Normal"/>
-    <w:link w:val="Heading1Char"/>
-    <w:uiPriority w:val="9"/>
-    <w:qFormat/>
-    <w:rsid w:val="00823A2A"/>
-    <w:pPr>
-      <w:keepNext/>
-      <w:keepLines/>
-      <w:spacing w:before="240"/>
-      <w:outlineLvl w:val="0"/>
-    </w:pPr>
-    <w:rPr>
-      <w:rFonts w:asciiTheme="majorHAnsi" w:eastAsiaTheme="majorEastAsia" w:hAnsiTheme="majorHAnsi" w:cstheme="majorBidi"/>
-      <w:color w:val="2F5496" w:themeColor="accent1" w:themeShade="BF"/>
-      <w:sz w:val="32"/>
-      <w:szCs w:val="32"/>
-    </w:rPr>
-  </w:style>
-  <w:style w:type="paragraph" w:styleId="Heading2">
-    <w:name w:val="heading 2"/>
-    <w:basedOn w:val="Normal"/>
-    <w:next w:val="Normal"/>
-    <w:link w:val="Heading2Char"/>
-    <w:uiPriority w:val="9"/>
-    <w:unhideWhenUsed/>
-    <w:qFormat/>
-    <w:rsid w:val="00823A2A"/>
-    <w:pPr>
-      <w:keepNext/>
-      <w:keepLines/>
-      <w:spacing w:before="40"/>
-      <w:outlineLvl w:val="1"/>
-    </w:pPr>
-    <w:rPr>
-      <w:rFonts w:asciiTheme="majorHAnsi" w:eastAsiaTheme="majorEastAsia" w:hAnsiTheme="majorHAnsi" w:cstheme="majorBidi"/>
-      <w:color w:val="2F5496" w:themeColor="accent1" w:themeShade="BF"/>
-      <w:sz w:val="26"/>
-      <w:szCs w:val="26"/>
-    </w:rPr>
-  </w:style>
-  <w:style w:type="character" w:default="1" w:styleId="DefaultParagraphFont">
-    <w:name w:val="Default Paragraph Font"/>
-    <w:uiPriority w:val="1"/>
-    <w:semiHidden/>
-    <w:unhideWhenUsed/>
-  </w:style>
-  <w:style w:type="table" w:default="1" w:styleId="TableNormal">
-    <w:name w:val="Normal Table"/>
-    <w:uiPriority w:val="99"/>
-    <w:semiHidden/>
-    <w:unhideWhenUsed/>
-    <w:tblPr>
-      <w:tblInd w:w="0" w:type="dxa"/>
-      <w:tblCellMar>
-        <w:top w:w="0" w:type="dxa"/>
-        <w:left w:w="108" w:type="dxa"/>
-        <w:bottom w:w="0" w:type="dxa"/>
-        <w:right w:w="108" w:type="dxa"/>
-      </w:tblCellMar>
-    </w:tblPr>
-  </w:style>
-  <w:style w:type="numbering" w:default="1" w:styleId="NoList">
-    <w:name w:val="No List"/>
-    <w:uiPriority w:val="99"/>
-    <w:semiHidden/>
-    <w:unhideWhenUsed/>
-  </w:style>
-  <w:style w:type="paragraph" w:styleId="NoSpacing">
-    <w:name w:val="No Spacing"/>
-    <w:uiPriority w:val="1"/>
-    <w:qFormat/>
-    <w:rsid w:val="00823A2A"/>
+  <w:style w:type="table" w:customStyle="1" w:styleId="TableGrid1">
+    <w:name w:val="Table Grid1"/>
+    <w:basedOn w:val="TableNormal"/>
+    <w:next w:val="TableGrid"/>
+    <w:uiPriority w:val="39"/>
+    <w:rsid w:val="00792114"/>
     <w:pPr>
       <w:spacing w:after="0" w:line="240" w:lineRule="auto"/>
     </w:pPr>
-  </w:style>
-  <w:style w:type="table" w:styleId="TableGrid">
-    <w:name w:val="Table Grid"/>
-    <w:basedOn w:val="TableNormal"/>
-    <w:uiPriority w:val="39"/>
-    <w:rsid w:val="00823A2A"/>
-    <w:pPr>
-      <w:spacing w:after="0" w:line="240" w:lineRule="auto"/>
-      <w:ind w:firstLine="720"/>
-    </w:pPr>
     <w:rPr>
-      <w:rFonts w:eastAsiaTheme="minorEastAsia"/>
-      <w:sz w:val="24"/>
-      <w:szCs w:val="24"/>
-      <w:lang w:val="en-US" w:eastAsia="ja-JP"/>
+      <w:lang w:val="en-NL"/>
     </w:rPr>
     <w:tblPr>
       <w:tblBorders>
@@ -4154,180 +4745,6 @@
         <w:insideV w:val="single" w:sz="4" w:space="0" w:color="auto"/>
       </w:tblBorders>
     </w:tblPr>
-  </w:style>
-  <w:style w:type="character" w:customStyle="1" w:styleId="Heading1Char">
-    <w:name w:val="Heading 1 Char"/>
-    <w:basedOn w:val="DefaultParagraphFont"/>
-    <w:link w:val="Heading1"/>
-    <w:uiPriority w:val="9"/>
-    <w:rsid w:val="00823A2A"/>
-    <w:rPr>
-      <w:rFonts w:asciiTheme="majorHAnsi" w:eastAsiaTheme="majorEastAsia" w:hAnsiTheme="majorHAnsi" w:cstheme="majorBidi"/>
-      <w:color w:val="2F5496" w:themeColor="accent1" w:themeShade="BF"/>
-      <w:kern w:val="24"/>
-      <w:sz w:val="32"/>
-      <w:szCs w:val="32"/>
-      <w:lang w:val="en-US" w:eastAsia="ja-JP"/>
-    </w:rPr>
-  </w:style>
-  <w:style w:type="paragraph" w:styleId="TOCHeading">
-    <w:name w:val="TOC Heading"/>
-    <w:basedOn w:val="Heading1"/>
-    <w:next w:val="Normal"/>
-    <w:uiPriority w:val="39"/>
-    <w:unhideWhenUsed/>
-    <w:qFormat/>
-    <w:rsid w:val="00823A2A"/>
-    <w:pPr>
-      <w:spacing w:line="259" w:lineRule="auto"/>
-      <w:ind w:firstLine="0"/>
-      <w:outlineLvl w:val="9"/>
-    </w:pPr>
-    <w:rPr>
-      <w:kern w:val="0"/>
-      <w:lang w:eastAsia="en-US"/>
-    </w:rPr>
-  </w:style>
-  <w:style w:type="character" w:customStyle="1" w:styleId="Heading2Char">
-    <w:name w:val="Heading 2 Char"/>
-    <w:basedOn w:val="DefaultParagraphFont"/>
-    <w:link w:val="Heading2"/>
-    <w:uiPriority w:val="9"/>
-    <w:rsid w:val="00823A2A"/>
-    <w:rPr>
-      <w:rFonts w:asciiTheme="majorHAnsi" w:eastAsiaTheme="majorEastAsia" w:hAnsiTheme="majorHAnsi" w:cstheme="majorBidi"/>
-      <w:color w:val="2F5496" w:themeColor="accent1" w:themeShade="BF"/>
-      <w:kern w:val="24"/>
-      <w:sz w:val="26"/>
-      <w:szCs w:val="26"/>
-      <w:lang w:val="en-US" w:eastAsia="ja-JP"/>
-    </w:rPr>
-  </w:style>
-  <w:style w:type="paragraph" w:styleId="TOC1">
-    <w:name w:val="toc 1"/>
-    <w:basedOn w:val="Normal"/>
-    <w:next w:val="Normal"/>
-    <w:autoRedefine/>
-    <w:uiPriority w:val="39"/>
-    <w:unhideWhenUsed/>
-    <w:rsid w:val="00DA541E"/>
-    <w:pPr>
-      <w:spacing w:after="100"/>
-    </w:pPr>
-  </w:style>
-  <w:style w:type="paragraph" w:styleId="TOC2">
-    <w:name w:val="toc 2"/>
-    <w:basedOn w:val="Normal"/>
-    <w:next w:val="Normal"/>
-    <w:autoRedefine/>
-    <w:uiPriority w:val="39"/>
-    <w:unhideWhenUsed/>
-    <w:rsid w:val="00DA541E"/>
-    <w:pPr>
-      <w:spacing w:after="100"/>
-      <w:ind w:left="240"/>
-    </w:pPr>
-  </w:style>
-  <w:style w:type="character" w:styleId="Hyperlink">
-    <w:name w:val="Hyperlink"/>
-    <w:basedOn w:val="DefaultParagraphFont"/>
-    <w:uiPriority w:val="99"/>
-    <w:unhideWhenUsed/>
-    <w:rsid w:val="00DA541E"/>
-    <w:rPr>
-      <w:color w:val="0563C1" w:themeColor="hyperlink"/>
-      <w:u w:val="single"/>
-    </w:rPr>
-  </w:style>
-  <w:style w:type="paragraph" w:styleId="Header">
-    <w:name w:val="header"/>
-    <w:basedOn w:val="Normal"/>
-    <w:link w:val="HeaderChar"/>
-    <w:uiPriority w:val="99"/>
-    <w:unhideWhenUsed/>
-    <w:rsid w:val="00DA541E"/>
-    <w:pPr>
-      <w:tabs>
-        <w:tab w:val="center" w:pos="4513"/>
-        <w:tab w:val="right" w:pos="9026"/>
-      </w:tabs>
-      <w:spacing w:line="240" w:lineRule="auto"/>
-    </w:pPr>
-  </w:style>
-  <w:style w:type="character" w:customStyle="1" w:styleId="HeaderChar">
-    <w:name w:val="Header Char"/>
-    <w:basedOn w:val="DefaultParagraphFont"/>
-    <w:link w:val="Header"/>
-    <w:uiPriority w:val="99"/>
-    <w:rsid w:val="00DA541E"/>
-    <w:rPr>
-      <w:rFonts w:eastAsiaTheme="minorEastAsia"/>
-      <w:kern w:val="24"/>
-      <w:sz w:val="24"/>
-      <w:szCs w:val="24"/>
-      <w:lang w:val="en-US" w:eastAsia="ja-JP"/>
-    </w:rPr>
-  </w:style>
-  <w:style w:type="paragraph" w:styleId="Footer">
-    <w:name w:val="footer"/>
-    <w:basedOn w:val="Normal"/>
-    <w:link w:val="FooterChar"/>
-    <w:uiPriority w:val="99"/>
-    <w:unhideWhenUsed/>
-    <w:rsid w:val="00DA541E"/>
-    <w:pPr>
-      <w:tabs>
-        <w:tab w:val="center" w:pos="4513"/>
-        <w:tab w:val="right" w:pos="9026"/>
-      </w:tabs>
-      <w:spacing w:line="240" w:lineRule="auto"/>
-    </w:pPr>
-  </w:style>
-  <w:style w:type="character" w:customStyle="1" w:styleId="FooterChar">
-    <w:name w:val="Footer Char"/>
-    <w:basedOn w:val="DefaultParagraphFont"/>
-    <w:link w:val="Footer"/>
-    <w:uiPriority w:val="99"/>
-    <w:rsid w:val="00DA541E"/>
-    <w:rPr>
-      <w:rFonts w:eastAsiaTheme="minorEastAsia"/>
-      <w:kern w:val="24"/>
-      <w:sz w:val="24"/>
-      <w:szCs w:val="24"/>
-      <w:lang w:val="en-US" w:eastAsia="ja-JP"/>
-    </w:rPr>
-  </w:style>
-  <w:style w:type="paragraph" w:styleId="BalloonText">
-    <w:name w:val="Balloon Text"/>
-    <w:basedOn w:val="Normal"/>
-    <w:link w:val="BalloonTextChar"/>
-    <w:uiPriority w:val="99"/>
-    <w:semiHidden/>
-    <w:unhideWhenUsed/>
-    <w:rsid w:val="002D6129"/>
-    <w:pPr>
-      <w:spacing w:line="240" w:lineRule="auto"/>
-    </w:pPr>
-    <w:rPr>
-      <w:rFonts w:ascii="Tahoma" w:hAnsi="Tahoma" w:cs="Tahoma"/>
-      <w:sz w:val="16"/>
-      <w:szCs w:val="16"/>
-    </w:rPr>
-  </w:style>
-  <w:style w:type="character" w:customStyle="1" w:styleId="BalloonTextChar">
-    <w:name w:val="Balloon Text Char"/>
-    <w:basedOn w:val="DefaultParagraphFont"/>
-    <w:link w:val="BalloonText"/>
-    <w:uiPriority w:val="99"/>
-    <w:semiHidden/>
-    <w:rsid w:val="002D6129"/>
-    <w:rPr>
-      <w:rFonts w:ascii="Tahoma" w:eastAsiaTheme="minorEastAsia" w:hAnsi="Tahoma" w:cs="Tahoma"/>
-      <w:kern w:val="24"/>
-      <w:sz w:val="16"/>
-      <w:szCs w:val="16"/>
-      <w:lang w:val="en-US" w:eastAsia="ja-JP"/>
-    </w:rPr>
   </w:style>
 </w:styles>
 </file>
@@ -4621,7 +5038,7 @@
   <a:extraClrSchemeLst/>
   <a:extLst>
     <a:ext uri="{05A4C25C-085E-4340-85A3-A5531E510DB2}">
-      <thm15:themeFamily xmlns:thm15="http://schemas.microsoft.com/office/thememl/2012/main" xmlns="" name="Office Theme" id="{62F939B6-93AF-4DB8-9C6B-D6C7DFDC589F}" vid="{4A3C46E8-61CC-4603-A589-7422A47A8E4A}"/>
+      <thm15:themeFamily xmlns:thm15="http://schemas.microsoft.com/office/thememl/2012/main" name="Office Theme" id="{62F939B6-93AF-4DB8-9C6B-D6C7DFDC589F}" vid="{4A3C46E8-61CC-4603-A589-7422A47A8E4A}"/>
     </a:ext>
   </a:extLst>
 </a:theme>
@@ -4632,7 +5049,7 @@
 </file>
 
 <file path=customXml/itemProps1.xml><?xml version="1.0" encoding="utf-8"?>
-<ds:datastoreItem xmlns:ds="http://schemas.openxmlformats.org/officeDocument/2006/customXml" ds:itemID="{300AD628-1071-4A59-B9C3-184BA1794074}">
+<ds:datastoreItem xmlns:ds="http://schemas.openxmlformats.org/officeDocument/2006/customXml" ds:itemID="{3CB9B9AD-6D70-4B2F-AA11-E4DC7E860213}">
   <ds:schemaRefs>
     <ds:schemaRef ds:uri="http://schemas.openxmlformats.org/officeDocument/2006/bibliography"/>
   </ds:schemaRefs>

</xml_diff>

<commit_message>
Upgraded system design document
</commit_message>
<xml_diff>
--- a/docs/System design document/SystemDesignDocument.docx
+++ b/docs/System design document/SystemDesignDocument.docx
@@ -3315,6 +3315,17 @@
     </w:p>
     <w:p>
       <w:pPr>
+        <w:pStyle w:val="NoSpacing"/>
+        <w:rPr>
+          <w:rFonts w:ascii="Arial" w:hAnsi="Arial" w:cs="Arial"/>
+          <w:sz w:val="24"/>
+          <w:szCs w:val="24"/>
+          <w:lang w:val="en-GB"/>
+        </w:rPr>
+      </w:pPr>
+    </w:p>
+    <w:p>
+      <w:pPr>
         <w:pStyle w:val="Heading1"/>
         <w:ind w:left="-737"/>
         <w:rPr>
@@ -3338,17 +3349,24 @@
     <w:p>
       <w:pPr>
         <w:pStyle w:val="NoSpacing"/>
-      </w:pPr>
-      <w:r>
         <w:rPr>
           <w:noProof/>
-          <w:lang w:eastAsia="bg-BG"/>
+        </w:rPr>
+      </w:pPr>
+    </w:p>
+    <w:p>
+      <w:pPr>
+        <w:pStyle w:val="NoSpacing"/>
+      </w:pPr>
+      <w:r>
+        <w:rPr>
+          <w:noProof/>
         </w:rPr>
         <w:drawing>
-          <wp:inline distT="0" distB="0" distL="0" distR="0" wp14:anchorId="1EC8F350" wp14:editId="1E2AF6A4">
-            <wp:extent cx="2209800" cy="7814122"/>
-            <wp:effectExtent l="0" t="0" r="0" b="0"/>
-            <wp:docPr id="4" name="Picture 4"/>
+          <wp:inline distT="0" distB="0" distL="0" distR="0" wp14:anchorId="1F0E18B9" wp14:editId="46A7B03D">
+            <wp:extent cx="3533775" cy="5581650"/>
+            <wp:effectExtent l="0" t="0" r="9525" b="0"/>
+            <wp:docPr id="1" name="Picture 1" descr="A picture containing clock&#10;&#10;Description automatically generated"/>
             <wp:cNvGraphicFramePr>
               <a:graphicFrameLocks xmlns:a="http://schemas.openxmlformats.org/drawingml/2006/main" noChangeAspect="1"/>
             </wp:cNvGraphicFramePr>
@@ -3356,10 +3374,8 @@
               <a:graphicData uri="http://schemas.openxmlformats.org/drawingml/2006/picture">
                 <pic:pic xmlns:pic="http://schemas.openxmlformats.org/drawingml/2006/picture">
                   <pic:nvPicPr>
-                    <pic:cNvPr id="0" name="Picture 2"/>
-                    <pic:cNvPicPr>
-                      <a:picLocks noChangeAspect="1" noChangeArrowheads="1"/>
-                    </pic:cNvPicPr>
+                    <pic:cNvPr id="1" name="FlowDiagram.png"/>
+                    <pic:cNvPicPr/>
                   </pic:nvPicPr>
                   <pic:blipFill>
                     <a:blip r:embed="rId12">
@@ -3369,23 +3385,18 @@
                         </a:ext>
                       </a:extLst>
                     </a:blip>
-                    <a:srcRect/>
                     <a:stretch>
                       <a:fillRect/>
                     </a:stretch>
                   </pic:blipFill>
-                  <pic:spPr bwMode="auto">
+                  <pic:spPr>
                     <a:xfrm>
                       <a:off x="0" y="0"/>
-                      <a:ext cx="2257844" cy="7984013"/>
+                      <a:ext cx="3533775" cy="5581650"/>
                     </a:xfrm>
                     <a:prstGeom prst="rect">
                       <a:avLst/>
                     </a:prstGeom>
-                    <a:noFill/>
-                    <a:ln>
-                      <a:noFill/>
-                    </a:ln>
                   </pic:spPr>
                 </pic:pic>
               </a:graphicData>
@@ -3401,74 +3412,18 @@
     </w:p>
     <w:p>
       <w:pPr>
-        <w:pStyle w:val="Heading1"/>
-        <w:ind w:left="-737"/>
-        <w:rPr>
-          <w:rFonts w:ascii="Arial" w:hAnsi="Arial" w:cs="Arial"/>
-          <w:color w:val="auto"/>
-          <w:lang w:val="en-GB"/>
-        </w:rPr>
-      </w:pPr>
-      <w:bookmarkStart w:id="7" w:name="_Toc36164858"/>
-      <w:r>
-        <w:rPr>
-          <w:rFonts w:ascii="Arial" w:hAnsi="Arial" w:cs="Arial"/>
-          <w:color w:val="auto"/>
-          <w:lang w:val="en-GB"/>
+        <w:pStyle w:val="NoSpacing"/>
+      </w:pPr>
+      <w:r>
+        <w:rPr>
+          <w:noProof/>
         </w:rPr>
         <w:lastRenderedPageBreak/>
-        <w:t>State diagram</w:t>
-      </w:r>
-      <w:r>
-        <w:rPr>
-          <w:rFonts w:ascii="Arial" w:hAnsi="Arial" w:cs="Arial"/>
-          <w:color w:val="auto"/>
-          <w:lang w:val="en-GB"/>
-        </w:rPr>
-        <w:t>s</w:t>
-      </w:r>
-      <w:bookmarkEnd w:id="7"/>
-    </w:p>
-    <w:p>
-      <w:pPr>
-        <w:pStyle w:val="Heading2"/>
-        <w:ind w:left="-737"/>
-        <w:rPr>
-          <w:rFonts w:ascii="Arial" w:hAnsi="Arial" w:cs="Arial"/>
-          <w:color w:val="auto"/>
-          <w:lang w:val="en-GB"/>
-        </w:rPr>
-      </w:pPr>
-      <w:bookmarkStart w:id="8" w:name="_Toc36164859"/>
-      <w:r>
-        <w:rPr>
-          <w:rFonts w:ascii="Arial" w:hAnsi="Arial" w:cs="Arial"/>
-          <w:color w:val="auto"/>
-          <w:lang w:val="en-GB"/>
-        </w:rPr>
-        <w:t>Embedded board states</w:t>
-      </w:r>
-      <w:bookmarkEnd w:id="8"/>
-    </w:p>
-    <w:p>
-      <w:pPr>
-        <w:pStyle w:val="NoSpacing"/>
-      </w:pPr>
-    </w:p>
-    <w:p>
-      <w:pPr>
-        <w:pStyle w:val="NoSpacing"/>
-      </w:pPr>
-      <w:r>
-        <w:rPr>
-          <w:noProof/>
-          <w:lang w:eastAsia="bg-BG"/>
-        </w:rPr>
         <w:drawing>
-          <wp:inline distT="0" distB="0" distL="0" distR="0" wp14:anchorId="7144BC5B" wp14:editId="74FAD389">
-            <wp:extent cx="5734050" cy="3124200"/>
+          <wp:inline distT="0" distB="0" distL="0" distR="0" wp14:anchorId="4EAC2A06" wp14:editId="5E5D61D7">
+            <wp:extent cx="4724400" cy="4273691"/>
             <wp:effectExtent l="0" t="0" r="0" b="0"/>
-            <wp:docPr id="5" name="Picture 5"/>
+            <wp:docPr id="2" name="Picture 2" descr="A picture containing text&#10;&#10;Description automatically generated"/>
             <wp:cNvGraphicFramePr>
               <a:graphicFrameLocks xmlns:a="http://schemas.openxmlformats.org/drawingml/2006/main" noChangeAspect="1"/>
             </wp:cNvGraphicFramePr>
@@ -3476,10 +3431,8 @@
               <a:graphicData uri="http://schemas.openxmlformats.org/drawingml/2006/picture">
                 <pic:pic xmlns:pic="http://schemas.openxmlformats.org/drawingml/2006/picture">
                   <pic:nvPicPr>
-                    <pic:cNvPr id="0" name="Picture 3"/>
-                    <pic:cNvPicPr>
-                      <a:picLocks noChangeAspect="1" noChangeArrowheads="1"/>
-                    </pic:cNvPicPr>
+                    <pic:cNvPr id="2" name="FlowDiagramFan.png"/>
+                    <pic:cNvPicPr/>
                   </pic:nvPicPr>
                   <pic:blipFill>
                     <a:blip r:embed="rId13">
@@ -3489,23 +3442,18 @@
                         </a:ext>
                       </a:extLst>
                     </a:blip>
-                    <a:srcRect/>
                     <a:stretch>
                       <a:fillRect/>
                     </a:stretch>
                   </pic:blipFill>
-                  <pic:spPr bwMode="auto">
+                  <pic:spPr>
                     <a:xfrm>
                       <a:off x="0" y="0"/>
-                      <a:ext cx="5734050" cy="3124200"/>
+                      <a:ext cx="4789813" cy="4332864"/>
                     </a:xfrm>
                     <a:prstGeom prst="rect">
                       <a:avLst/>
                     </a:prstGeom>
-                    <a:noFill/>
-                    <a:ln>
-                      <a:noFill/>
-                    </a:ln>
                   </pic:spPr>
                 </pic:pic>
               </a:graphicData>
@@ -3521,6 +3469,35 @@
     </w:p>
     <w:p>
       <w:pPr>
+        <w:pStyle w:val="Heading1"/>
+        <w:ind w:left="-737"/>
+        <w:rPr>
+          <w:rFonts w:ascii="Arial" w:hAnsi="Arial" w:cs="Arial"/>
+          <w:color w:val="auto"/>
+          <w:lang w:val="en-GB"/>
+        </w:rPr>
+      </w:pPr>
+      <w:bookmarkStart w:id="7" w:name="_Toc36164858"/>
+      <w:r>
+        <w:rPr>
+          <w:rFonts w:ascii="Arial" w:hAnsi="Arial" w:cs="Arial"/>
+          <w:color w:val="auto"/>
+          <w:lang w:val="en-GB"/>
+        </w:rPr>
+        <w:t>State diagram</w:t>
+      </w:r>
+      <w:r>
+        <w:rPr>
+          <w:rFonts w:ascii="Arial" w:hAnsi="Arial" w:cs="Arial"/>
+          <w:color w:val="auto"/>
+          <w:lang w:val="en-GB"/>
+        </w:rPr>
+        <w:t>s</w:t>
+      </w:r>
+      <w:bookmarkEnd w:id="7"/>
+    </w:p>
+    <w:p>
+      <w:pPr>
         <w:pStyle w:val="Heading2"/>
         <w:ind w:left="-737"/>
         <w:rPr>
@@ -3529,36 +3506,41 @@
           <w:lang w:val="en-GB"/>
         </w:rPr>
       </w:pPr>
-      <w:bookmarkStart w:id="9" w:name="_Toc36164860"/>
+      <w:bookmarkStart w:id="8" w:name="_Toc36164859"/>
       <w:r>
         <w:rPr>
           <w:rFonts w:ascii="Arial" w:hAnsi="Arial" w:cs="Arial"/>
           <w:color w:val="auto"/>
           <w:lang w:val="en-GB"/>
         </w:rPr>
-        <w:t>C# state</w:t>
-      </w:r>
-      <w:bookmarkEnd w:id="9"/>
-    </w:p>
-    <w:p>
-      <w:pPr>
-        <w:pStyle w:val="NoSpacing"/>
-      </w:pPr>
-    </w:p>
-    <w:p>
-      <w:pPr>
-        <w:pStyle w:val="NoSpacing"/>
+        <w:t>Embedded board state</w:t>
+      </w:r>
+      <w:bookmarkEnd w:id="8"/>
+      <w:r>
+        <w:rPr>
+          <w:rFonts w:ascii="Arial" w:hAnsi="Arial" w:cs="Arial"/>
+          <w:color w:val="auto"/>
+          <w:lang w:val="en-GB"/>
+        </w:rPr>
+        <w:t>s</w:t>
+      </w:r>
+    </w:p>
+    <w:p>
+      <w:pPr>
+        <w:rPr>
+          <w:lang w:val="en-GB"/>
+        </w:rPr>
       </w:pPr>
       <w:r>
         <w:rPr>
           <w:noProof/>
-          <w:lang w:eastAsia="bg-BG"/>
+          <w:lang w:val="en-GB"/>
         </w:rPr>
         <w:drawing>
-          <wp:inline distT="0" distB="0" distL="0" distR="0" wp14:anchorId="55921EF0" wp14:editId="61B9B3E1">
-            <wp:extent cx="5724525" cy="3733800"/>
-            <wp:effectExtent l="0" t="0" r="9525" b="0"/>
-            <wp:docPr id="6" name="Picture 6"/>
+          <wp:inline distT="0" distB="0" distL="0" distR="0" wp14:anchorId="45260061" wp14:editId="14072A97">
+            <wp:extent cx="5731510" cy="2662555"/>
+            <wp:effectExtent l="0" t="0" r="2540" b="4445"/>
+            <wp:docPr id="7" name="Picture 7" descr="A screenshot of a cell phone&#10;&#10;Description automatically generated"/>
             <wp:cNvGraphicFramePr>
               <a:graphicFrameLocks xmlns:a="http://schemas.openxmlformats.org/drawingml/2006/main" noChangeAspect="1"/>
             </wp:cNvGraphicFramePr>
@@ -3566,10 +3548,8 @@
               <a:graphicData uri="http://schemas.openxmlformats.org/drawingml/2006/picture">
                 <pic:pic xmlns:pic="http://schemas.openxmlformats.org/drawingml/2006/picture">
                   <pic:nvPicPr>
-                    <pic:cNvPr id="0" name="Picture 4"/>
-                    <pic:cNvPicPr>
-                      <a:picLocks noChangeAspect="1" noChangeArrowheads="1"/>
-                    </pic:cNvPicPr>
+                    <pic:cNvPr id="7" name="StateDiagram (1).png"/>
+                    <pic:cNvPicPr/>
                   </pic:nvPicPr>
                   <pic:blipFill>
                     <a:blip r:embed="rId14">
@@ -3579,23 +3559,18 @@
                         </a:ext>
                       </a:extLst>
                     </a:blip>
-                    <a:srcRect/>
                     <a:stretch>
                       <a:fillRect/>
                     </a:stretch>
                   </pic:blipFill>
-                  <pic:spPr bwMode="auto">
+                  <pic:spPr>
                     <a:xfrm>
                       <a:off x="0" y="0"/>
-                      <a:ext cx="5724525" cy="3733800"/>
+                      <a:ext cx="5731510" cy="2662555"/>
                     </a:xfrm>
                     <a:prstGeom prst="rect">
                       <a:avLst/>
                     </a:prstGeom>
-                    <a:noFill/>
-                    <a:ln>
-                      <a:noFill/>
-                    </a:ln>
                   </pic:spPr>
                 </pic:pic>
               </a:graphicData>
@@ -3604,8 +3579,101 @@
         </w:drawing>
       </w:r>
     </w:p>
+    <w:p>
+      <w:pPr>
+        <w:pStyle w:val="NoSpacing"/>
+      </w:pPr>
+    </w:p>
+    <w:p>
+      <w:pPr>
+        <w:pStyle w:val="NoSpacing"/>
+      </w:pPr>
+    </w:p>
+    <w:p>
+      <w:pPr>
+        <w:pStyle w:val="NoSpacing"/>
+      </w:pPr>
+    </w:p>
+    <w:p>
+      <w:pPr>
+        <w:pStyle w:val="Heading2"/>
+        <w:ind w:left="-737"/>
+        <w:rPr>
+          <w:rFonts w:ascii="Arial" w:hAnsi="Arial" w:cs="Arial"/>
+          <w:color w:val="auto"/>
+          <w:lang w:val="en-GB"/>
+        </w:rPr>
+      </w:pPr>
+      <w:bookmarkStart w:id="9" w:name="_Toc36164860"/>
+      <w:r>
+        <w:rPr>
+          <w:rFonts w:ascii="Arial" w:hAnsi="Arial" w:cs="Arial"/>
+          <w:color w:val="auto"/>
+          <w:lang w:val="en-GB"/>
+        </w:rPr>
+        <w:lastRenderedPageBreak/>
+        <w:t>C# state</w:t>
+      </w:r>
+      <w:bookmarkEnd w:id="9"/>
+    </w:p>
+    <w:p>
+      <w:pPr>
+        <w:pStyle w:val="NoSpacing"/>
+      </w:pPr>
+      <w:r>
+        <w:rPr>
+          <w:noProof/>
+        </w:rPr>
+        <w:drawing>
+          <wp:inline distT="0" distB="0" distL="0" distR="0" wp14:anchorId="60793665" wp14:editId="66835638">
+            <wp:extent cx="5490162" cy="3495675"/>
+            <wp:effectExtent l="0" t="0" r="0" b="0"/>
+            <wp:docPr id="11" name="Picture 11" descr="A screenshot of a cell phone&#10;&#10;Description automatically generated"/>
+            <wp:cNvGraphicFramePr>
+              <a:graphicFrameLocks xmlns:a="http://schemas.openxmlformats.org/drawingml/2006/main" noChangeAspect="1"/>
+            </wp:cNvGraphicFramePr>
+            <a:graphic xmlns:a="http://schemas.openxmlformats.org/drawingml/2006/main">
+              <a:graphicData uri="http://schemas.openxmlformats.org/drawingml/2006/picture">
+                <pic:pic xmlns:pic="http://schemas.openxmlformats.org/drawingml/2006/picture">
+                  <pic:nvPicPr>
+                    <pic:cNvPr id="11" name="StateDiagram (2).png"/>
+                    <pic:cNvPicPr/>
+                  </pic:nvPicPr>
+                  <pic:blipFill>
+                    <a:blip r:embed="rId15">
+                      <a:extLst>
+                        <a:ext uri="{28A0092B-C50C-407E-A947-70E740481C1C}">
+                          <a14:useLocalDpi xmlns:a14="http://schemas.microsoft.com/office/drawing/2010/main" val="0"/>
+                        </a:ext>
+                      </a:extLst>
+                    </a:blip>
+                    <a:stretch>
+                      <a:fillRect/>
+                    </a:stretch>
+                  </pic:blipFill>
+                  <pic:spPr>
+                    <a:xfrm>
+                      <a:off x="0" y="0"/>
+                      <a:ext cx="5500177" cy="3502052"/>
+                    </a:xfrm>
+                    <a:prstGeom prst="rect">
+                      <a:avLst/>
+                    </a:prstGeom>
+                  </pic:spPr>
+                </pic:pic>
+              </a:graphicData>
+            </a:graphic>
+          </wp:inline>
+        </w:drawing>
+      </w:r>
+    </w:p>
+    <w:p>
+      <w:pPr>
+        <w:pStyle w:val="NoSpacing"/>
+      </w:pPr>
+    </w:p>
     <w:sectPr>
-      <w:footerReference w:type="default" r:id="rId15"/>
+      <w:footerReference w:type="default" r:id="rId16"/>
       <w:pgSz w:w="11906" w:h="16838"/>
       <w:pgMar w:top="1440" w:right="1440" w:bottom="1440" w:left="1440" w:header="708" w:footer="708" w:gutter="0"/>
       <w:cols w:space="708"/>
@@ -4205,7 +4273,7 @@
     <w:lsdException w:name="Table Web 2" w:semiHidden="1" w:unhideWhenUsed="1"/>
     <w:lsdException w:name="Table Web 3" w:semiHidden="1" w:unhideWhenUsed="1"/>
     <w:lsdException w:name="Balloon Text" w:semiHidden="1" w:unhideWhenUsed="1"/>
-    <w:lsdException w:name="Table Grid" w:semiHidden="1" w:uiPriority="39" w:unhideWhenUsed="1"/>
+    <w:lsdException w:name="Table Grid" w:uiPriority="39"/>
     <w:lsdException w:name="Table Theme" w:semiHidden="1" w:unhideWhenUsed="1"/>
     <w:lsdException w:name="Placeholder Text" w:semiHidden="1"/>
     <w:lsdException w:name="No Spacing" w:uiPriority="1" w:qFormat="1"/>
@@ -5049,7 +5117,7 @@
 </file>
 
 <file path=customXml/itemProps1.xml><?xml version="1.0" encoding="utf-8"?>
-<ds:datastoreItem xmlns:ds="http://schemas.openxmlformats.org/officeDocument/2006/customXml" ds:itemID="{3CB9B9AD-6D70-4B2F-AA11-E4DC7E860213}">
+<ds:datastoreItem xmlns:ds="http://schemas.openxmlformats.org/officeDocument/2006/customXml" ds:itemID="{E3348DBA-8866-49FE-B275-A0707702826D}">
   <ds:schemaRefs>
     <ds:schemaRef ds:uri="http://schemas.openxmlformats.org/officeDocument/2006/bibliography"/>
   </ds:schemaRefs>

</xml_diff>